<commit_message>
documente l'installation des paquetages Nuget
</commit_message>
<xml_diff>
--- a/Documents/Projet.docx
+++ b/Documents/Projet.docx
@@ -1,6 +1,6 @@
 
 <file path=word/document.xml><?xml version="1.0" encoding="utf-8"?>
-<w:document xmlns:wpc="http://schemas.microsoft.com/office/word/2010/wordprocessingCanvas" xmlns:mc="http://schemas.openxmlformats.org/markup-compatibility/2006" xmlns:o="urn:schemas-microsoft-com:office:office" xmlns:r="http://schemas.openxmlformats.org/officeDocument/2006/relationships" xmlns:m="http://schemas.openxmlformats.org/officeDocument/2006/math" xmlns:v="urn:schemas-microsoft-com:vml" xmlns:wp14="http://schemas.microsoft.com/office/word/2010/wordprocessingDrawing" xmlns:wp="http://schemas.openxmlformats.org/drawingml/2006/wordprocessingDrawing" xmlns:w10="urn:schemas-microsoft-com:office:word" xmlns:w="http://schemas.openxmlformats.org/wordprocessingml/2006/main" xmlns:w14="http://schemas.microsoft.com/office/word/2010/wordml" xmlns:wpg="http://schemas.microsoft.com/office/word/2010/wordprocessingGroup" xmlns:wpi="http://schemas.microsoft.com/office/word/2010/wordprocessingInk" xmlns:wne="http://schemas.microsoft.com/office/word/2006/wordml" xmlns:wps="http://schemas.microsoft.com/office/word/2010/wordprocessingShape" mc:Ignorable="w14 wp14">
+<w:document xmlns:wpc="http://schemas.microsoft.com/office/word/2010/wordprocessingCanvas" xmlns:mc="http://schemas.openxmlformats.org/markup-compatibility/2006" xmlns:o="urn:schemas-microsoft-com:office:office" xmlns:r="http://schemas.openxmlformats.org/officeDocument/2006/relationships" xmlns:m="http://schemas.openxmlformats.org/officeDocument/2006/math" xmlns:v="urn:schemas-microsoft-com:vml" xmlns:wp14="http://schemas.microsoft.com/office/word/2010/wordprocessingDrawing" xmlns:wp="http://schemas.openxmlformats.org/drawingml/2006/wordprocessingDrawing" xmlns:w10="urn:schemas-microsoft-com:office:word" xmlns:w="http://schemas.openxmlformats.org/wordprocessingml/2006/main" xmlns:w14="http://schemas.microsoft.com/office/word/2010/wordml" xmlns:w15="http://schemas.microsoft.com/office/word/2012/wordml" xmlns:wpg="http://schemas.microsoft.com/office/word/2010/wordprocessingGroup" xmlns:wpi="http://schemas.microsoft.com/office/word/2010/wordprocessingInk" xmlns:wne="http://schemas.microsoft.com/office/word/2006/wordml" xmlns:wps="http://schemas.microsoft.com/office/word/2010/wordprocessingShape" mc:Ignorable="w14 w15 wp14">
   <w:body>
     <w:sdt>
       <w:sdtPr>
@@ -394,13 +394,13 @@
       <w:r>
         <w:fldChar w:fldCharType="separate"/>
       </w:r>
-      <w:hyperlink w:anchor="_Toc433300306" w:history="1">
+      <w:hyperlink w:anchor="_Toc434260999" w:history="1">
         <w:r>
           <w:rPr>
             <w:rStyle w:val="Lienhypertexte"/>
             <w:noProof/>
           </w:rPr>
-          <w:t>Projet</w:t>
+          <w:t>Syntaxi</w:t>
         </w:r>
         <w:r>
           <w:rPr>
@@ -421,7 +421,7 @@
             <w:noProof/>
             <w:webHidden/>
           </w:rPr>
-          <w:instrText xml:space="preserve"> PAGEREF _Toc433300306 \h </w:instrText>
+          <w:instrText xml:space="preserve"> PAGEREF _Toc434260999 \h </w:instrText>
         </w:r>
         <w:r>
           <w:rPr>
@@ -464,7 +464,7 @@
           <w:lang w:eastAsia="fr-FR"/>
         </w:rPr>
       </w:pPr>
-      <w:hyperlink w:anchor="_Toc433300307" w:history="1">
+      <w:hyperlink w:anchor="_Toc434261000" w:history="1">
         <w:r>
           <w:rPr>
             <w:rStyle w:val="Lienhypertexte"/>
@@ -491,7 +491,7 @@
             <w:noProof/>
             <w:webHidden/>
           </w:rPr>
-          <w:instrText xml:space="preserve"> PAGEREF _Toc433300307 \h </w:instrText>
+          <w:instrText xml:space="preserve"> PAGEREF _Toc434261000 \h </w:instrText>
         </w:r>
         <w:r>
           <w:rPr>
@@ -534,13 +534,13 @@
           <w:lang w:eastAsia="fr-FR"/>
         </w:rPr>
       </w:pPr>
-      <w:hyperlink w:anchor="_Toc433300308" w:history="1">
+      <w:hyperlink w:anchor="_Toc434261001" w:history="1">
         <w:r>
           <w:rPr>
             <w:rStyle w:val="Lienhypertexte"/>
             <w:noProof/>
           </w:rPr>
-          <w:t>Cahier des charges</w:t>
+          <w:t>Motivations</w:t>
         </w:r>
         <w:r>
           <w:rPr>
@@ -561,7 +561,7 @@
             <w:noProof/>
             <w:webHidden/>
           </w:rPr>
-          <w:instrText xml:space="preserve"> PAGEREF _Toc433300308 \h </w:instrText>
+          <w:instrText xml:space="preserve"> PAGEREF _Toc434261001 \h </w:instrText>
         </w:r>
         <w:r>
           <w:rPr>
@@ -604,13 +604,13 @@
           <w:lang w:eastAsia="fr-FR"/>
         </w:rPr>
       </w:pPr>
-      <w:hyperlink w:anchor="_Toc433300309" w:history="1">
+      <w:hyperlink w:anchor="_Toc434261002" w:history="1">
         <w:r>
           <w:rPr>
             <w:rStyle w:val="Lienhypertexte"/>
             <w:noProof/>
           </w:rPr>
-          <w:t>Eléments</w:t>
+          <w:t>Cahier des charges</w:t>
         </w:r>
         <w:r>
           <w:rPr>
@@ -631,7 +631,7 @@
             <w:noProof/>
             <w:webHidden/>
           </w:rPr>
-          <w:instrText xml:space="preserve"> PAGEREF _Toc433300309 \h </w:instrText>
+          <w:instrText xml:space="preserve"> PAGEREF _Toc434261002 \h </w:instrText>
         </w:r>
         <w:r>
           <w:rPr>
@@ -674,13 +674,13 @@
           <w:lang w:eastAsia="fr-FR"/>
         </w:rPr>
       </w:pPr>
-      <w:hyperlink w:anchor="_Toc433300310" w:history="1">
+      <w:hyperlink w:anchor="_Toc434261003" w:history="1">
         <w:r>
           <w:rPr>
             <w:rStyle w:val="Lienhypertexte"/>
             <w:noProof/>
           </w:rPr>
-          <w:t>Système</w:t>
+          <w:t>Eléments</w:t>
         </w:r>
         <w:r>
           <w:rPr>
@@ -701,7 +701,7 @@
             <w:noProof/>
             <w:webHidden/>
           </w:rPr>
-          <w:instrText xml:space="preserve"> PAGEREF _Toc433300310 \h </w:instrText>
+          <w:instrText xml:space="preserve"> PAGEREF _Toc434261003 \h </w:instrText>
         </w:r>
         <w:r>
           <w:rPr>
@@ -744,13 +744,13 @@
           <w:lang w:eastAsia="fr-FR"/>
         </w:rPr>
       </w:pPr>
-      <w:hyperlink w:anchor="_Toc433300311" w:history="1">
+      <w:hyperlink w:anchor="_Toc434261004" w:history="1">
         <w:r>
           <w:rPr>
             <w:rStyle w:val="Lienhypertexte"/>
             <w:noProof/>
           </w:rPr>
-          <w:t>Méthode de développement</w:t>
+          <w:t>Système</w:t>
         </w:r>
         <w:r>
           <w:rPr>
@@ -771,7 +771,7 @@
             <w:noProof/>
             <w:webHidden/>
           </w:rPr>
-          <w:instrText xml:space="preserve"> PAGEREF _Toc433300311 \h </w:instrText>
+          <w:instrText xml:space="preserve"> PAGEREF _Toc434261004 \h </w:instrText>
         </w:r>
         <w:r>
           <w:rPr>
@@ -792,6 +792,146 @@
             <w:webHidden/>
           </w:rPr>
           <w:t>4</w:t>
+        </w:r>
+        <w:r>
+          <w:rPr>
+            <w:noProof/>
+            <w:webHidden/>
+          </w:rPr>
+          <w:fldChar w:fldCharType="end"/>
+        </w:r>
+      </w:hyperlink>
+    </w:p>
+    <w:p>
+      <w:pPr>
+        <w:pStyle w:val="TM1"/>
+        <w:tabs>
+          <w:tab w:val="right" w:leader="dot" w:pos="9062"/>
+        </w:tabs>
+        <w:rPr>
+          <w:rFonts w:eastAsiaTheme="minorEastAsia"/>
+          <w:noProof/>
+          <w:lang w:eastAsia="fr-FR"/>
+        </w:rPr>
+      </w:pPr>
+      <w:hyperlink w:anchor="_Toc434261005" w:history="1">
+        <w:r>
+          <w:rPr>
+            <w:rStyle w:val="Lienhypertexte"/>
+            <w:noProof/>
+          </w:rPr>
+          <w:t>Méthodologie</w:t>
+        </w:r>
+        <w:r>
+          <w:rPr>
+            <w:noProof/>
+            <w:webHidden/>
+          </w:rPr>
+          <w:tab/>
+        </w:r>
+        <w:r>
+          <w:rPr>
+            <w:noProof/>
+            <w:webHidden/>
+          </w:rPr>
+          <w:fldChar w:fldCharType="begin"/>
+        </w:r>
+        <w:r>
+          <w:rPr>
+            <w:noProof/>
+            <w:webHidden/>
+          </w:rPr>
+          <w:instrText xml:space="preserve"> PAGEREF _Toc434261005 \h </w:instrText>
+        </w:r>
+        <w:r>
+          <w:rPr>
+            <w:noProof/>
+            <w:webHidden/>
+          </w:rPr>
+        </w:r>
+        <w:r>
+          <w:rPr>
+            <w:noProof/>
+            <w:webHidden/>
+          </w:rPr>
+          <w:fldChar w:fldCharType="separate"/>
+        </w:r>
+        <w:r>
+          <w:rPr>
+            <w:noProof/>
+            <w:webHidden/>
+          </w:rPr>
+          <w:t>5</w:t>
+        </w:r>
+        <w:r>
+          <w:rPr>
+            <w:noProof/>
+            <w:webHidden/>
+          </w:rPr>
+          <w:fldChar w:fldCharType="end"/>
+        </w:r>
+      </w:hyperlink>
+    </w:p>
+    <w:p>
+      <w:pPr>
+        <w:pStyle w:val="TM1"/>
+        <w:tabs>
+          <w:tab w:val="right" w:leader="dot" w:pos="9062"/>
+        </w:tabs>
+        <w:rPr>
+          <w:rFonts w:eastAsiaTheme="minorEastAsia"/>
+          <w:noProof/>
+          <w:lang w:eastAsia="fr-FR"/>
+        </w:rPr>
+      </w:pPr>
+      <w:hyperlink w:anchor="_Toc434261006" w:history="1">
+        <w:r>
+          <w:rPr>
+            <w:rStyle w:val="Lienhypertexte"/>
+            <w:noProof/>
+          </w:rPr>
+          <w:t>Conception</w:t>
+        </w:r>
+        <w:r>
+          <w:rPr>
+            <w:noProof/>
+            <w:webHidden/>
+          </w:rPr>
+          <w:tab/>
+        </w:r>
+        <w:r>
+          <w:rPr>
+            <w:noProof/>
+            <w:webHidden/>
+          </w:rPr>
+          <w:fldChar w:fldCharType="begin"/>
+        </w:r>
+        <w:r>
+          <w:rPr>
+            <w:noProof/>
+            <w:webHidden/>
+          </w:rPr>
+          <w:instrText xml:space="preserve"> PAGEREF _Toc434261006 \h </w:instrText>
+        </w:r>
+        <w:r>
+          <w:rPr>
+            <w:noProof/>
+            <w:webHidden/>
+          </w:rPr>
+        </w:r>
+        <w:r>
+          <w:rPr>
+            <w:noProof/>
+            <w:webHidden/>
+          </w:rPr>
+          <w:fldChar w:fldCharType="separate"/>
+        </w:r>
+        <w:r>
+          <w:rPr>
+            <w:noProof/>
+            <w:webHidden/>
+          </w:rPr>
+          <w:t>6</w:t>
         </w:r>
         <w:r>
           <w:rPr>
@@ -814,13 +954,13 @@
           <w:lang w:eastAsia="fr-FR"/>
         </w:rPr>
       </w:pPr>
-      <w:hyperlink w:anchor="_Toc433300312" w:history="1">
+      <w:hyperlink w:anchor="_Toc434261007" w:history="1">
         <w:r>
           <w:rPr>
             <w:rStyle w:val="Lienhypertexte"/>
             <w:noProof/>
           </w:rPr>
-          <w:t>Réalisation</w:t>
+          <w:t>Modèle de données</w:t>
         </w:r>
         <w:r>
           <w:rPr>
@@ -841,7 +981,7 @@
             <w:noProof/>
             <w:webHidden/>
           </w:rPr>
-          <w:instrText xml:space="preserve"> PAGEREF _Toc433300312 \h </w:instrText>
+          <w:instrText xml:space="preserve"> PAGEREF _Toc434261007 \h </w:instrText>
         </w:r>
         <w:r>
           <w:rPr>
@@ -861,7 +1001,7 @@
             <w:noProof/>
             <w:webHidden/>
           </w:rPr>
-          <w:t>5</w:t>
+          <w:t>7</w:t>
         </w:r>
         <w:r>
           <w:rPr>
@@ -884,13 +1024,13 @@
           <w:lang w:eastAsia="fr-FR"/>
         </w:rPr>
       </w:pPr>
-      <w:hyperlink w:anchor="_Toc433300313" w:history="1">
+      <w:hyperlink w:anchor="_Toc434261008" w:history="1">
         <w:r>
           <w:rPr>
             <w:rStyle w:val="Lienhypertexte"/>
             <w:noProof/>
           </w:rPr>
-          <w:t>Base de données</w:t>
+          <w:t>Diagramme de classes</w:t>
         </w:r>
         <w:r>
           <w:rPr>
@@ -911,7 +1051,7 @@
             <w:noProof/>
             <w:webHidden/>
           </w:rPr>
-          <w:instrText xml:space="preserve"> PAGEREF _Toc433300313 \h </w:instrText>
+          <w:instrText xml:space="preserve"> PAGEREF _Toc434261008 \h </w:instrText>
         </w:r>
         <w:r>
           <w:rPr>
@@ -931,7 +1071,7 @@
             <w:noProof/>
             <w:webHidden/>
           </w:rPr>
-          <w:t>9</w:t>
+          <w:t>8</w:t>
         </w:r>
         <w:r>
           <w:rPr>
@@ -954,13 +1094,13 @@
           <w:lang w:eastAsia="fr-FR"/>
         </w:rPr>
       </w:pPr>
-      <w:hyperlink w:anchor="_Toc433300314" w:history="1">
+      <w:hyperlink w:anchor="_Toc434261009" w:history="1">
         <w:r>
           <w:rPr>
             <w:rStyle w:val="Lienhypertexte"/>
             <w:noProof/>
           </w:rPr>
-          <w:t>Application de gestion</w:t>
+          <w:t>Cas d’utilisations</w:t>
         </w:r>
         <w:r>
           <w:rPr>
@@ -981,7 +1121,7 @@
             <w:noProof/>
             <w:webHidden/>
           </w:rPr>
-          <w:instrText xml:space="preserve"> PAGEREF _Toc433300314 \h </w:instrText>
+          <w:instrText xml:space="preserve"> PAGEREF _Toc434261009 \h </w:instrText>
         </w:r>
         <w:r>
           <w:rPr>
@@ -1001,7 +1141,217 @@
             <w:noProof/>
             <w:webHidden/>
           </w:rPr>
-          <w:t>11</w:t>
+          <w:t>9</w:t>
+        </w:r>
+        <w:r>
+          <w:rPr>
+            <w:noProof/>
+            <w:webHidden/>
+          </w:rPr>
+          <w:fldChar w:fldCharType="end"/>
+        </w:r>
+      </w:hyperlink>
+    </w:p>
+    <w:p>
+      <w:pPr>
+        <w:pStyle w:val="TM1"/>
+        <w:tabs>
+          <w:tab w:val="right" w:leader="dot" w:pos="9062"/>
+        </w:tabs>
+        <w:rPr>
+          <w:rFonts w:eastAsiaTheme="minorEastAsia"/>
+          <w:noProof/>
+          <w:lang w:eastAsia="fr-FR"/>
+        </w:rPr>
+      </w:pPr>
+      <w:hyperlink w:anchor="_Toc434261010" w:history="1">
+        <w:r>
+          <w:rPr>
+            <w:rStyle w:val="Lienhypertexte"/>
+            <w:noProof/>
+          </w:rPr>
+          <w:t>Réalisation</w:t>
+        </w:r>
+        <w:r>
+          <w:rPr>
+            <w:noProof/>
+            <w:webHidden/>
+          </w:rPr>
+          <w:tab/>
+        </w:r>
+        <w:r>
+          <w:rPr>
+            <w:noProof/>
+            <w:webHidden/>
+          </w:rPr>
+          <w:fldChar w:fldCharType="begin"/>
+        </w:r>
+        <w:r>
+          <w:rPr>
+            <w:noProof/>
+            <w:webHidden/>
+          </w:rPr>
+          <w:instrText xml:space="preserve"> PAGEREF _Toc434261010 \h </w:instrText>
+        </w:r>
+        <w:r>
+          <w:rPr>
+            <w:noProof/>
+            <w:webHidden/>
+          </w:rPr>
+        </w:r>
+        <w:r>
+          <w:rPr>
+            <w:noProof/>
+            <w:webHidden/>
+          </w:rPr>
+          <w:fldChar w:fldCharType="separate"/>
+        </w:r>
+        <w:r>
+          <w:rPr>
+            <w:noProof/>
+            <w:webHidden/>
+          </w:rPr>
+          <w:t>10</w:t>
+        </w:r>
+        <w:r>
+          <w:rPr>
+            <w:noProof/>
+            <w:webHidden/>
+          </w:rPr>
+          <w:fldChar w:fldCharType="end"/>
+        </w:r>
+      </w:hyperlink>
+    </w:p>
+    <w:p>
+      <w:pPr>
+        <w:pStyle w:val="TM2"/>
+        <w:tabs>
+          <w:tab w:val="right" w:leader="dot" w:pos="9062"/>
+        </w:tabs>
+        <w:rPr>
+          <w:rFonts w:eastAsiaTheme="minorEastAsia"/>
+          <w:noProof/>
+          <w:lang w:eastAsia="fr-FR"/>
+        </w:rPr>
+      </w:pPr>
+      <w:hyperlink w:anchor="_Toc434261011" w:history="1">
+        <w:r>
+          <w:rPr>
+            <w:rStyle w:val="Lienhypertexte"/>
+            <w:noProof/>
+          </w:rPr>
+          <w:t>Base de données</w:t>
+        </w:r>
+        <w:r>
+          <w:rPr>
+            <w:noProof/>
+            <w:webHidden/>
+          </w:rPr>
+          <w:tab/>
+        </w:r>
+        <w:r>
+          <w:rPr>
+            <w:noProof/>
+            <w:webHidden/>
+          </w:rPr>
+          <w:fldChar w:fldCharType="begin"/>
+        </w:r>
+        <w:r>
+          <w:rPr>
+            <w:noProof/>
+            <w:webHidden/>
+          </w:rPr>
+          <w:instrText xml:space="preserve"> PAGEREF _Toc434261011 \h </w:instrText>
+        </w:r>
+        <w:r>
+          <w:rPr>
+            <w:noProof/>
+            <w:webHidden/>
+          </w:rPr>
+        </w:r>
+        <w:r>
+          <w:rPr>
+            <w:noProof/>
+            <w:webHidden/>
+          </w:rPr>
+          <w:fldChar w:fldCharType="separate"/>
+        </w:r>
+        <w:r>
+          <w:rPr>
+            <w:noProof/>
+            <w:webHidden/>
+          </w:rPr>
+          <w:t>10</w:t>
+        </w:r>
+        <w:r>
+          <w:rPr>
+            <w:noProof/>
+            <w:webHidden/>
+          </w:rPr>
+          <w:fldChar w:fldCharType="end"/>
+        </w:r>
+      </w:hyperlink>
+    </w:p>
+    <w:p>
+      <w:pPr>
+        <w:pStyle w:val="TM2"/>
+        <w:tabs>
+          <w:tab w:val="right" w:leader="dot" w:pos="9062"/>
+        </w:tabs>
+        <w:rPr>
+          <w:rFonts w:eastAsiaTheme="minorEastAsia"/>
+          <w:noProof/>
+          <w:lang w:eastAsia="fr-FR"/>
+        </w:rPr>
+      </w:pPr>
+      <w:hyperlink w:anchor="_Toc434261012" w:history="1">
+        <w:r>
+          <w:rPr>
+            <w:rStyle w:val="Lienhypertexte"/>
+            <w:noProof/>
+          </w:rPr>
+          <w:t>Application cliente</w:t>
+        </w:r>
+        <w:r>
+          <w:rPr>
+            <w:noProof/>
+            <w:webHidden/>
+          </w:rPr>
+          <w:tab/>
+        </w:r>
+        <w:r>
+          <w:rPr>
+            <w:noProof/>
+            <w:webHidden/>
+          </w:rPr>
+          <w:fldChar w:fldCharType="begin"/>
+        </w:r>
+        <w:r>
+          <w:rPr>
+            <w:noProof/>
+            <w:webHidden/>
+          </w:rPr>
+          <w:instrText xml:space="preserve"> PAGEREF _Toc434261012 \h </w:instrText>
+        </w:r>
+        <w:r>
+          <w:rPr>
+            <w:noProof/>
+            <w:webHidden/>
+          </w:rPr>
+        </w:r>
+        <w:r>
+          <w:rPr>
+            <w:noProof/>
+            <w:webHidden/>
+          </w:rPr>
+          <w:fldChar w:fldCharType="separate"/>
+        </w:r>
+        <w:r>
+          <w:rPr>
+            <w:noProof/>
+            <w:webHidden/>
+          </w:rPr>
+          <w:t>12</w:t>
         </w:r>
         <w:r>
           <w:rPr>
@@ -1034,292 +1384,317 @@
       <w:pPr>
         <w:pStyle w:val="Titre1"/>
       </w:pPr>
-      <w:bookmarkStart w:id="0" w:name="_Toc433300306"/>
+      <w:bookmarkStart w:id="0" w:name="_Toc434260999"/>
+      <w:proofErr w:type="spellStart"/>
       <w:r>
         <w:lastRenderedPageBreak/>
+        <w:t>Syntaxi</w:t>
+      </w:r>
+      <w:bookmarkEnd w:id="0"/>
+      <w:proofErr w:type="spellEnd"/>
+    </w:p>
+    <w:p>
+      <w:pPr>
+        <w:pStyle w:val="Titre2"/>
+      </w:pPr>
+      <w:bookmarkStart w:id="1" w:name="_Toc434261000"/>
+      <w:r>
+        <w:t>Présentation</w:t>
+      </w:r>
+      <w:bookmarkEnd w:id="1"/>
+    </w:p>
+    <w:p>
+      <w:proofErr w:type="spellStart"/>
+      <w:r>
+        <w:t>Syntaxi</w:t>
+      </w:r>
+      <w:proofErr w:type="spellEnd"/>
+      <w:r>
+        <w:t xml:space="preserve"> est un gestionnaire de documentation capable d’extraire la documentation de fichiers textes</w:t>
+      </w:r>
+      <w:r>
+        <w:t xml:space="preserve"> dans des objets de données</w:t>
+      </w:r>
+      <w:r>
+        <w:t>.</w:t>
+      </w:r>
+      <w:r>
+        <w:t xml:space="preserve"> Ces données sont ainsi exploitables par des applications </w:t>
+      </w:r>
+      <w:proofErr w:type="gramStart"/>
+      <w:r>
+        <w:t>tiers</w:t>
+      </w:r>
+      <w:proofErr w:type="gramEnd"/>
+      <w:r>
+        <w:t xml:space="preserve"> pour mettre en forme des documentations utilisateurs. </w:t>
+      </w:r>
+      <w:r>
+        <w:t xml:space="preserve"> L’intérêt du système repose sur la possibilité pour l’utilisateur final de </w:t>
+      </w:r>
+      <w:r>
+        <w:t xml:space="preserve">créer ces règles d’extraction </w:t>
+      </w:r>
+      <w:r>
+        <w:t xml:space="preserve">basées sur les </w:t>
+      </w:r>
+      <w:r>
+        <w:t>expression</w:t>
+      </w:r>
+      <w:r>
+        <w:t>s</w:t>
+      </w:r>
+      <w:r>
+        <w:t>-régulière</w:t>
+      </w:r>
+      <w:r>
+        <w:t>s (</w:t>
+      </w:r>
+      <w:r>
+        <w:t>bien connue des programmeurs en informatique</w:t>
+      </w:r>
+      <w:r>
+        <w:t>)</w:t>
+      </w:r>
+      <w:r>
+        <w:t xml:space="preserve">. Le projet vise donc principalement les documentations techniques </w:t>
+      </w:r>
+      <w:r>
+        <w:t>et les</w:t>
+      </w:r>
+      <w:r>
+        <w:t xml:space="preserve"> </w:t>
+      </w:r>
+      <w:r>
+        <w:t>API</w:t>
+      </w:r>
+      <w:r>
+        <w:t xml:space="preserve"> informatiques.</w:t>
+      </w:r>
+    </w:p>
+    <w:p>
+      <w:pPr>
+        <w:pStyle w:val="Titre2"/>
+      </w:pPr>
+      <w:bookmarkStart w:id="2" w:name="_Toc434261001"/>
+      <w:r>
+        <w:t>Motivations</w:t>
+      </w:r>
+      <w:bookmarkEnd w:id="2"/>
+    </w:p>
+    <w:p>
+      <w:r>
+        <w:t>L’avantage est de tirer parti de la flexibilité des expressions régulières</w:t>
+      </w:r>
+      <w:r>
+        <w:t>. C</w:t>
+      </w:r>
+      <w:r>
+        <w:t xml:space="preserve">ontrairement aux logiciels sur le marché </w:t>
+      </w:r>
+      <w:r>
+        <w:t xml:space="preserve">programmé pour analyser des </w:t>
+      </w:r>
+      <w:r>
+        <w:t xml:space="preserve">langages </w:t>
+      </w:r>
+      <w:r>
+        <w:t>spécifiques (C++</w:t>
+      </w:r>
+      <w:proofErr w:type="gramStart"/>
+      <w:r>
+        <w:t>,</w:t>
+      </w:r>
+      <w:proofErr w:type="spellStart"/>
+      <w:r>
+        <w:t>C</w:t>
+      </w:r>
+      <w:proofErr w:type="gramEnd"/>
+      <w:r>
+        <w:t>#,Java</w:t>
+      </w:r>
+      <w:proofErr w:type="spellEnd"/>
+      <w:r>
+        <w:t xml:space="preserve">,…) tel que Doxygen, </w:t>
+      </w:r>
+      <w:r>
+        <w:t xml:space="preserve"> </w:t>
+      </w:r>
+      <w:proofErr w:type="spellStart"/>
+      <w:r>
+        <w:t>Syntaxi</w:t>
+      </w:r>
+      <w:proofErr w:type="spellEnd"/>
+      <w:r>
+        <w:t xml:space="preserve"> prend la problématique </w:t>
+      </w:r>
+      <w:r>
+        <w:t xml:space="preserve">dans le sens </w:t>
+      </w:r>
+      <w:r>
+        <w:t xml:space="preserve">inverse en proposant de s’adapter au code existant en </w:t>
+      </w:r>
+      <w:r>
+        <w:t xml:space="preserve"> se basant sur des expression régulières pour extraire le texte intéressant</w:t>
+      </w:r>
+      <w:r>
+        <w:t>.</w:t>
+      </w:r>
+    </w:p>
+    <w:p>
+      <w:pPr>
+        <w:pStyle w:val="Titre2"/>
+      </w:pPr>
+      <w:bookmarkStart w:id="3" w:name="_Toc434261002"/>
+      <w:r>
+        <w:t>Cahier des charges</w:t>
+      </w:r>
+      <w:bookmarkEnd w:id="3"/>
+    </w:p>
+    <w:p>
+      <w:r>
+        <w:t xml:space="preserve">Le système devra proposer un modèle de données permettant de stocker des </w:t>
+      </w:r>
+      <w:proofErr w:type="gramStart"/>
+      <w:r>
+        <w:t>objet</w:t>
+      </w:r>
+      <w:proofErr w:type="gramEnd"/>
+      <w:r>
+        <w:t xml:space="preserve"> de contenu texte génériques et typés</w:t>
+      </w:r>
+      <w:r>
+        <w:t>.</w:t>
+      </w:r>
+      <w:r>
+        <w:t xml:space="preserve"> Les objets seront associés à une expression régulière permettant leurs extractions depuis un fichier texte quelconque. Les objets ainsi créés </w:t>
+      </w:r>
+      <w:proofErr w:type="gramStart"/>
+      <w:r>
+        <w:t>serons</w:t>
+      </w:r>
+      <w:proofErr w:type="gramEnd"/>
+      <w:r>
+        <w:t xml:space="preserve"> stocké sous forme de données persistantes lisible par une application tiers.</w:t>
+      </w:r>
+    </w:p>
+    <w:p>
+      <w:r>
+        <w:t xml:space="preserve">Le système ne définissant pas de mise en forme des objets (classe de données, page de description, </w:t>
+      </w:r>
+      <w:r>
+        <w:t xml:space="preserve">fonction, élément de </w:t>
+      </w:r>
+      <w:proofErr w:type="spellStart"/>
+      <w:r>
+        <w:t>template</w:t>
+      </w:r>
+      <w:proofErr w:type="spellEnd"/>
+      <w:r>
+        <w:t>, …) l’utilisateur final devra typer ses expressions dans le but de les identifier lors de la mise en page.</w:t>
+      </w:r>
+    </w:p>
+    <w:p>
+      <w:r>
+        <w:t>Idéalement, l’application devra permettre de mettre à jour des projets existant et d’exporter ses données dans une base SQL distante.</w:t>
+      </w:r>
+    </w:p>
+    <w:p>
+      <w:r>
+        <w:t>L’</w:t>
+      </w:r>
+      <w:r>
+        <w:t xml:space="preserve">application sera </w:t>
+      </w:r>
+      <w:proofErr w:type="gramStart"/>
+      <w:r>
+        <w:t>proposé</w:t>
+      </w:r>
+      <w:proofErr w:type="gramEnd"/>
+      <w:r>
+        <w:t xml:space="preserve"> sous forme de ligne de commande et d’</w:t>
+      </w:r>
+      <w:r>
+        <w:t xml:space="preserve">IHM. L’interface en ligne de commande est </w:t>
+      </w:r>
+      <w:proofErr w:type="gramStart"/>
+      <w:r>
+        <w:t>utilisé</w:t>
+      </w:r>
+      <w:proofErr w:type="gramEnd"/>
+      <w:r>
+        <w:t xml:space="preserve"> dans un but d’automatisation du processus de génération des données.</w:t>
+      </w:r>
+    </w:p>
+    <w:p>
+      <w:pPr>
+        <w:pStyle w:val="Titre2"/>
+      </w:pPr>
+      <w:bookmarkStart w:id="4" w:name="_Toc434261003"/>
+      <w:r>
+        <w:t>Eléments</w:t>
+      </w:r>
+      <w:bookmarkEnd w:id="4"/>
+    </w:p>
+    <w:p>
+      <w:pPr>
+        <w:pStyle w:val="Titre3"/>
+      </w:pPr>
+      <w:r>
         <w:t>Projet</w:t>
       </w:r>
-      <w:bookmarkEnd w:id="0"/>
-    </w:p>
-    <w:p>
-      <w:r>
-        <w:t xml:space="preserve">Le projet type </w:t>
-      </w:r>
-      <w:r>
-        <w:t xml:space="preserve">utilisé en exemple </w:t>
-      </w:r>
-      <w:r>
-        <w:t xml:space="preserve">est un model minimaliste </w:t>
-      </w:r>
-      <w:r>
-        <w:t>de gestion d’employés</w:t>
-      </w:r>
-      <w:r>
-        <w:t>.</w:t>
+    </w:p>
+    <w:p>
+      <w:r>
+        <w:t>Contient les objets de données générées et les objets de syntaxe.</w:t>
+      </w:r>
+    </w:p>
+    <w:p>
+      <w:pPr>
+        <w:pStyle w:val="Titre3"/>
+      </w:pPr>
+      <w:r>
+        <w:t>Contenu</w:t>
+      </w:r>
+    </w:p>
+    <w:p>
+      <w:r>
+        <w:t>Société assimilé au groupe. Les informations connues comprennent le minimum nécessaire à l’entreprise (raison sociale)</w:t>
+      </w:r>
+    </w:p>
+    <w:p>
+      <w:pPr>
+        <w:pStyle w:val="Titre3"/>
+      </w:pPr>
+      <w:r>
+        <w:t>Syntaxe</w:t>
+      </w:r>
+    </w:p>
+    <w:p>
+      <w:r>
+        <w:t>Il s’agit d’une tache réalisé par un employé dans le cadre de son travail. Les informations importantes sont la nature de la prestation et la date d’intervention.</w:t>
+      </w:r>
+    </w:p>
+    <w:p>
+      <w:pPr>
+        <w:pStyle w:val="Titre3"/>
+      </w:pPr>
+      <w:r>
+        <w:t>Configuration</w:t>
+      </w:r>
+    </w:p>
+    <w:p>
+      <w:r>
+        <w:t>La configuration contient les informations de connexion au serveur de données. Cette configuration est unique à chaque HIM client installé.</w:t>
       </w:r>
     </w:p>
     <w:p>
       <w:pPr>
         <w:pStyle w:val="Titre2"/>
       </w:pPr>
-      <w:bookmarkStart w:id="1" w:name="_Toc433300307"/>
-      <w:r>
-        <w:t>Présentation</w:t>
-      </w:r>
-      <w:bookmarkEnd w:id="1"/>
-    </w:p>
-    <w:p>
-      <w:proofErr w:type="spellStart"/>
-      <w:r>
-        <w:t>Syntaxi</w:t>
-      </w:r>
-      <w:proofErr w:type="spellEnd"/>
-      <w:r>
-        <w:t xml:space="preserve"> est un gestionnaire de documentation capable d’extraire la documentation de fichiers textes</w:t>
-      </w:r>
-      <w:r>
-        <w:t xml:space="preserve"> dans des objets de données</w:t>
-      </w:r>
-      <w:r>
-        <w:t>.</w:t>
-      </w:r>
-      <w:r>
-        <w:t xml:space="preserve"> Ces données sont ainsi exploitables par des applications tiers pour mettre en forme des documentations utilisateurs. </w:t>
-      </w:r>
-      <w:r>
-        <w:t xml:space="preserve"> L’intérêt du système repose sur la possibilité pour l’utilisateur final de </w:t>
-      </w:r>
-      <w:r>
-        <w:t xml:space="preserve">créer ces règles d’extraction </w:t>
-      </w:r>
-      <w:r>
-        <w:t xml:space="preserve">basées sur les </w:t>
-      </w:r>
-      <w:r>
-        <w:t>expression</w:t>
-      </w:r>
-      <w:r>
-        <w:t>s</w:t>
-      </w:r>
-      <w:r>
-        <w:t>-régulière</w:t>
-      </w:r>
-      <w:r>
-        <w:t>s (</w:t>
-      </w:r>
-      <w:r>
-        <w:t>bien connue des programmeurs en informatique</w:t>
-      </w:r>
-      <w:r>
-        <w:t>)</w:t>
-      </w:r>
-      <w:r>
-        <w:t xml:space="preserve">. Le projet vise donc principalement les documentations techniques </w:t>
-      </w:r>
-      <w:r>
-        <w:t>et les</w:t>
-      </w:r>
-      <w:r>
-        <w:t xml:space="preserve"> </w:t>
-      </w:r>
-      <w:r>
-        <w:t>API</w:t>
-      </w:r>
-      <w:r>
-        <w:t xml:space="preserve"> informatiques.</w:t>
-      </w:r>
-    </w:p>
-    <w:p>
-      <w:pPr>
-        <w:pStyle w:val="Titre2"/>
-      </w:pPr>
-      <w:r>
-        <w:t>Motivations</w:t>
-      </w:r>
-    </w:p>
-    <w:p>
-      <w:r>
-        <w:t>L’avantage est de tirer parti de la flexibilité des expressions régulières</w:t>
-      </w:r>
-      <w:r>
-        <w:t>. C</w:t>
-      </w:r>
-      <w:r>
-        <w:t xml:space="preserve">ontrairement aux logiciels sur le marché </w:t>
-      </w:r>
-      <w:r>
-        <w:t xml:space="preserve">programmé pour analyser des </w:t>
-      </w:r>
-      <w:r>
-        <w:t xml:space="preserve">langages </w:t>
-      </w:r>
-      <w:r>
-        <w:t>spécifiques (C++,</w:t>
-      </w:r>
-      <w:proofErr w:type="spellStart"/>
-      <w:r>
-        <w:t>C#,Java</w:t>
-      </w:r>
-      <w:proofErr w:type="spellEnd"/>
-      <w:r>
-        <w:t xml:space="preserve">,…) tel que </w:t>
-      </w:r>
-      <w:proofErr w:type="spellStart"/>
-      <w:r>
-        <w:t>Doxygen</w:t>
-      </w:r>
-      <w:proofErr w:type="spellEnd"/>
-      <w:r>
-        <w:t xml:space="preserve">, </w:t>
-      </w:r>
-      <w:r>
-        <w:t xml:space="preserve"> </w:t>
-      </w:r>
-      <w:proofErr w:type="spellStart"/>
-      <w:r>
-        <w:t>Syntaxi</w:t>
-      </w:r>
-      <w:proofErr w:type="spellEnd"/>
-      <w:r>
-        <w:t xml:space="preserve"> prend la problématique </w:t>
-      </w:r>
-      <w:r>
-        <w:t xml:space="preserve">dans le sens </w:t>
-      </w:r>
-      <w:r>
-        <w:t xml:space="preserve">inverse en proposant de s’adapter au code existant en </w:t>
-      </w:r>
-      <w:r>
-        <w:t xml:space="preserve"> se basant sur des expression régulières pour extraire le texte intéressant</w:t>
-      </w:r>
-      <w:r>
-        <w:t>.</w:t>
-      </w:r>
-    </w:p>
-    <w:p>
-      <w:pPr>
-        <w:pStyle w:val="Titre2"/>
-      </w:pPr>
-      <w:bookmarkStart w:id="2" w:name="_Toc433300308"/>
-      <w:r>
-        <w:t>Cahier des charges</w:t>
-      </w:r>
-      <w:bookmarkEnd w:id="2"/>
-    </w:p>
-    <w:p>
-      <w:r>
-        <w:t>Le système devra proposer un modèle de données permettant de stocker des objet de contenu texte génériques et typés</w:t>
-      </w:r>
-      <w:r>
-        <w:t>.</w:t>
-      </w:r>
-      <w:r>
-        <w:t xml:space="preserve"> Les objets seront associés à une expression régulière permettant leurs extractions depuis un fichier texte quelconque. Les objets ainsi créés serons stocké sous forme de données persistantes lisible par une application tiers.</w:t>
-      </w:r>
-    </w:p>
-    <w:p>
-      <w:r>
-        <w:t xml:space="preserve">Le système ne définissant pas de mise en forme des objets (classe de données, page de description, </w:t>
-      </w:r>
-      <w:r>
-        <w:t xml:space="preserve">fonction, élément de </w:t>
-      </w:r>
-      <w:proofErr w:type="spellStart"/>
-      <w:r>
-        <w:t>template</w:t>
-      </w:r>
-      <w:proofErr w:type="spellEnd"/>
-      <w:r>
-        <w:t>, …) l’utilisateur final devra typer ses expressions dans le but de les identifier lors de la mise en page.</w:t>
-      </w:r>
-    </w:p>
-    <w:p>
-      <w:r>
-        <w:t>Idéalement, l’application devra permettre de mettre à jour des projets existant et d’exporter ses données dans une base SQL distante.</w:t>
-      </w:r>
-    </w:p>
-    <w:p>
-      <w:r>
-        <w:t>L’</w:t>
-      </w:r>
-      <w:r>
-        <w:t>application sera proposé sous forme de ligne de commande et d’</w:t>
-      </w:r>
-      <w:r>
-        <w:t>IHM. L’interface en ligne de commande est utilisé dans un but d’automatisation du processus de génération des données.</w:t>
-      </w:r>
-    </w:p>
-    <w:p>
-      <w:pPr>
-        <w:pStyle w:val="Titre2"/>
-      </w:pPr>
-      <w:bookmarkStart w:id="3" w:name="_Toc433300309"/>
-      <w:r>
-        <w:t>Eléments</w:t>
-      </w:r>
-      <w:bookmarkEnd w:id="3"/>
-    </w:p>
-    <w:p>
-      <w:pPr>
-        <w:pStyle w:val="Titre3"/>
-      </w:pPr>
-      <w:r>
-        <w:t>Projet</w:t>
-      </w:r>
-    </w:p>
-    <w:p>
-      <w:r>
-        <w:t>Contient les objets de données générées et les objets de syntaxe.</w:t>
-      </w:r>
-    </w:p>
-    <w:p>
-      <w:pPr>
-        <w:pStyle w:val="Titre3"/>
-      </w:pPr>
-      <w:r>
-        <w:t>Contenu</w:t>
-      </w:r>
-    </w:p>
-    <w:p>
-      <w:r>
-        <w:t>Société assimilé au groupe. Les informations connues comprennent le minimum nécessaire à l’entreprise (raison sociale)</w:t>
-      </w:r>
-    </w:p>
-    <w:p>
-      <w:pPr>
-        <w:pStyle w:val="Titre3"/>
-      </w:pPr>
-      <w:r>
-        <w:t>Syntaxe</w:t>
-      </w:r>
-    </w:p>
-    <w:p>
-      <w:r>
-        <w:t>Il s’agit d’une tache réalisé par un employé dans le cadre de son travail. Les informations importantes sont la nature de la prestation et la date d’intervention.</w:t>
-      </w:r>
-    </w:p>
-    <w:p>
-      <w:pPr>
-        <w:pStyle w:val="Titre3"/>
-      </w:pPr>
-      <w:bookmarkStart w:id="4" w:name="_GoBack"/>
+      <w:bookmarkStart w:id="5" w:name="_Toc434261004"/>
       <w:r>
         <w:lastRenderedPageBreak/>
-        <w:t>Configuration</w:t>
-      </w:r>
-      <w:bookmarkEnd w:id="4"/>
-    </w:p>
-    <w:p>
-      <w:r>
-        <w:t>La configuration contient les informations de connexion au serveur de données. Cette configuration est unique à chaque HIM client installé.</w:t>
-      </w:r>
-    </w:p>
-    <w:p>
-      <w:pPr>
-        <w:pStyle w:val="Titre2"/>
-      </w:pPr>
-      <w:bookmarkStart w:id="5" w:name="_Toc433300310"/>
-      <w:r>
         <w:t>Système</w:t>
       </w:r>
       <w:bookmarkEnd w:id="5"/>
@@ -1371,12 +1746,15 @@
     </w:p>
     <w:p>
       <w:pPr>
-        <w:pStyle w:val="Titre2"/>
-      </w:pPr>
-      <w:bookmarkStart w:id="6" w:name="_Toc433300311"/>
+        <w:pStyle w:val="Titre1"/>
+      </w:pPr>
+      <w:bookmarkStart w:id="6" w:name="_Toc434261005"/>
       <w:r>
         <w:lastRenderedPageBreak/>
-        <w:t>Méthode de développement</w:t>
+        <w:t>Méthod</w:t>
+      </w:r>
+      <w:r>
+        <w:t>ologie</w:t>
       </w:r>
       <w:bookmarkEnd w:id="6"/>
     </w:p>
@@ -1471,12 +1849,12 @@
     </w:p>
     <w:p>
       <w:pPr>
-        <w:pStyle w:val="Titre2"/>
-      </w:pPr>
-      <w:bookmarkStart w:id="7" w:name="_Toc433300312"/>
+        <w:pStyle w:val="Titre1"/>
+      </w:pPr>
+      <w:bookmarkStart w:id="7" w:name="_Toc434261006"/>
       <w:r>
         <w:lastRenderedPageBreak/>
-        <w:t>Réalisation</w:t>
+        <w:t>Conception</w:t>
       </w:r>
       <w:bookmarkEnd w:id="7"/>
     </w:p>
@@ -1568,7 +1946,7 @@
     </w:p>
     <w:p>
       <w:pPr>
-        <w:pStyle w:val="Titre3"/>
+        <w:pStyle w:val="Titre2"/>
         <w:sectPr>
           <w:pgSz w:w="11906" w:h="16838"/>
           <w:pgMar w:top="1417" w:right="1417" w:bottom="1417" w:left="1417" w:header="708" w:footer="708" w:gutter="0"/>
@@ -1580,12 +1958,14 @@
     </w:p>
     <w:p>
       <w:pPr>
-        <w:pStyle w:val="Titre3"/>
-      </w:pPr>
+        <w:pStyle w:val="Titre2"/>
+      </w:pPr>
+      <w:bookmarkStart w:id="8" w:name="_Toc434261007"/>
       <w:r>
         <w:lastRenderedPageBreak/>
-        <w:t>Diagramme de données SQL</w:t>
-      </w:r>
+        <w:t>Modèle de données</w:t>
+      </w:r>
+      <w:bookmarkEnd w:id="8"/>
     </w:p>
     <w:p>
       <w:r>
@@ -1617,7 +1997,7 @@
                     <pic:cNvPicPr/>
                   </pic:nvPicPr>
                   <pic:blipFill>
-                    <a:blip r:embed="rId8" cstate="print"/>
+                    <a:blip r:embed="rId7" cstate="print"/>
                     <a:stretch>
                       <a:fillRect/>
                     </a:stretch>
@@ -1649,18 +2029,17 @@
     </w:p>
     <w:p>
       <w:pPr>
-        <w:pStyle w:val="Titre3"/>
-      </w:pPr>
+        <w:pStyle w:val="Titre2"/>
+      </w:pPr>
+      <w:bookmarkStart w:id="9" w:name="_Toc434261008"/>
       <w:r>
         <w:lastRenderedPageBreak/>
-        <w:t xml:space="preserve">Diagramme de </w:t>
-      </w:r>
-      <w:r>
-        <w:t xml:space="preserve">données </w:t>
-      </w:r>
-      <w:r>
-        <w:t>HIM</w:t>
-      </w:r>
+        <w:t xml:space="preserve">Diagramme </w:t>
+      </w:r>
+      <w:r>
+        <w:t>de classes</w:t>
+      </w:r>
+      <w:bookmarkEnd w:id="9"/>
     </w:p>
     <w:p>
       <w:r>
@@ -1707,7 +2086,7 @@
                     <pic:cNvPicPr/>
                   </pic:nvPicPr>
                   <pic:blipFill>
-                    <a:blip r:embed="rId9" cstate="print"/>
+                    <a:blip r:embed="rId8" cstate="print"/>
                     <a:stretch>
                       <a:fillRect/>
                     </a:stretch>
@@ -1740,15 +2119,14 @@
     </w:p>
     <w:p>
       <w:pPr>
-        <w:pStyle w:val="Titre3"/>
-      </w:pPr>
+        <w:pStyle w:val="Titre2"/>
+      </w:pPr>
+      <w:bookmarkStart w:id="10" w:name="_Toc434261009"/>
       <w:r>
         <w:lastRenderedPageBreak/>
         <w:t>Cas d’utilisations</w:t>
       </w:r>
-      <w:r>
-        <w:t xml:space="preserve"> HIM</w:t>
-      </w:r>
+      <w:bookmarkEnd w:id="10"/>
     </w:p>
     <w:p>
       <w:pPr>
@@ -1767,14 +2145,24 @@
     </w:p>
     <w:p>
       <w:pPr>
+        <w:pStyle w:val="Titre1"/>
+      </w:pPr>
+      <w:bookmarkStart w:id="11" w:name="_Toc434261010"/>
+      <w:r>
+        <w:lastRenderedPageBreak/>
+        <w:t>Réalisation</w:t>
+      </w:r>
+      <w:bookmarkEnd w:id="11"/>
+    </w:p>
+    <w:p>
+      <w:pPr>
         <w:pStyle w:val="Titre2"/>
       </w:pPr>
-      <w:bookmarkStart w:id="8" w:name="_Toc433300313"/>
-      <w:r>
-        <w:lastRenderedPageBreak/>
+      <w:bookmarkStart w:id="12" w:name="_Toc434261011"/>
+      <w:r>
         <w:t>Base de données</w:t>
       </w:r>
-      <w:bookmarkEnd w:id="8"/>
+      <w:bookmarkEnd w:id="12"/>
     </w:p>
     <w:p>
       <w:pPr>
@@ -2808,12 +3196,236 @@
       <w:pPr>
         <w:pStyle w:val="Titre2"/>
       </w:pPr>
-      <w:bookmarkStart w:id="9" w:name="_Toc433300314"/>
+      <w:bookmarkStart w:id="13" w:name="_Toc434261012"/>
       <w:r>
         <w:lastRenderedPageBreak/>
-        <w:t>Application de gestion</w:t>
-      </w:r>
-      <w:bookmarkEnd w:id="9"/>
+        <w:t>Application cliente</w:t>
+      </w:r>
+      <w:bookmarkEnd w:id="13"/>
+    </w:p>
+    <w:p>
+      <w:pPr>
+        <w:pStyle w:val="Titre3"/>
+      </w:pPr>
+      <w:r>
+        <w:t>Installation des packages NUGET (Visual Studio)</w:t>
+      </w:r>
+    </w:p>
+    <w:p>
+      <w:pPr>
+        <w:pStyle w:val="Sansinterligne"/>
+        <w:numPr>
+          <w:ilvl w:val="0"/>
+          <w:numId w:val="26"/>
+        </w:numPr>
+      </w:pPr>
+      <w:r>
+        <w:t xml:space="preserve">Ouvrir la console </w:t>
+      </w:r>
+      <w:proofErr w:type="spellStart"/>
+      <w:r>
+        <w:t>nuget</w:t>
+      </w:r>
+      <w:proofErr w:type="spellEnd"/>
+      <w:r>
+        <w:t xml:space="preserve"> (Outils &gt; Gestionnaire de package </w:t>
+      </w:r>
+      <w:proofErr w:type="spellStart"/>
+      <w:r>
+        <w:t>nuget</w:t>
+      </w:r>
+      <w:proofErr w:type="spellEnd"/>
+      <w:r>
+        <w:t xml:space="preserve"> &gt; Console du Gestionnaire de package </w:t>
+      </w:r>
+      <w:proofErr w:type="spellStart"/>
+      <w:r>
+        <w:t>nuget</w:t>
+      </w:r>
+      <w:proofErr w:type="spellEnd"/>
+      <w:r>
+        <w:t>)</w:t>
+      </w:r>
+      <w:r>
+        <w:t> :</w:t>
+      </w:r>
+    </w:p>
+    <w:p>
+      <w:pPr>
+        <w:pStyle w:val="Sansinterligne"/>
+        <w:rPr>
+          <w:lang w:val="en-US"/>
+        </w:rPr>
+      </w:pPr>
+      <w:r>
+        <w:tab/>
+      </w:r>
+      <w:r>
+        <w:rPr>
+          <w:lang w:val="en-US"/>
+        </w:rPr>
+        <w:t xml:space="preserve">&gt; </w:t>
+      </w:r>
+      <w:proofErr w:type="gramStart"/>
+      <w:r>
+        <w:rPr>
+          <w:lang w:val="en-US"/>
+        </w:rPr>
+        <w:t>install-package</w:t>
+      </w:r>
+      <w:proofErr w:type="gramEnd"/>
+      <w:r>
+        <w:rPr>
+          <w:lang w:val="en-US"/>
+        </w:rPr>
+        <w:t xml:space="preserve"> </w:t>
+      </w:r>
+      <w:proofErr w:type="spellStart"/>
+      <w:r>
+        <w:rPr>
+          <w:lang w:val="en-US"/>
+        </w:rPr>
+        <w:t>extended.wpf.toolkit</w:t>
+      </w:r>
+      <w:proofErr w:type="spellEnd"/>
+    </w:p>
+    <w:p>
+      <w:pPr>
+        <w:pStyle w:val="Sansinterligne"/>
+        <w:rPr>
+          <w:lang w:val="en-US"/>
+        </w:rPr>
+      </w:pPr>
+      <w:r>
+        <w:rPr>
+          <w:lang w:val="en-US"/>
+        </w:rPr>
+        <w:tab/>
+        <w:t xml:space="preserve">&gt; </w:t>
+      </w:r>
+      <w:proofErr w:type="gramStart"/>
+      <w:r>
+        <w:rPr>
+          <w:lang w:val="en-US"/>
+        </w:rPr>
+        <w:t>install-package</w:t>
+      </w:r>
+      <w:proofErr w:type="gramEnd"/>
+      <w:r>
+        <w:rPr>
+          <w:lang w:val="en-US"/>
+        </w:rPr>
+        <w:t xml:space="preserve"> </w:t>
+      </w:r>
+      <w:proofErr w:type="spellStart"/>
+      <w:r>
+        <w:rPr>
+          <w:lang w:val="en-US"/>
+        </w:rPr>
+        <w:t>WPFFolderBrowser</w:t>
+      </w:r>
+      <w:proofErr w:type="spellEnd"/>
+    </w:p>
+    <w:p>
+      <w:pPr>
+        <w:pStyle w:val="Sansinterligne"/>
+      </w:pPr>
+      <w:r>
+        <w:rPr>
+          <w:lang w:val="en-US"/>
+        </w:rPr>
+        <w:tab/>
+      </w:r>
+      <w:r>
+        <w:t xml:space="preserve">&gt; </w:t>
+      </w:r>
+      <w:proofErr w:type="spellStart"/>
+      <w:proofErr w:type="gramStart"/>
+      <w:r>
+        <w:t>install</w:t>
+      </w:r>
+      <w:proofErr w:type="spellEnd"/>
+      <w:r>
+        <w:t>-</w:t>
+      </w:r>
+      <w:proofErr w:type="gramEnd"/>
+      <w:r>
+        <w:t xml:space="preserve">package </w:t>
+      </w:r>
+      <w:proofErr w:type="spellStart"/>
+      <w:r>
+        <w:t>npgsql</w:t>
+      </w:r>
+      <w:proofErr w:type="spellEnd"/>
+    </w:p>
+    <w:p>
+      <w:pPr>
+        <w:pStyle w:val="Sansinterligne"/>
+      </w:pPr>
+    </w:p>
+    <w:p>
+      <w:pPr>
+        <w:pStyle w:val="Paragraphedeliste"/>
+        <w:numPr>
+          <w:ilvl w:val="0"/>
+          <w:numId w:val="26"/>
+        </w:numPr>
+      </w:pPr>
+      <w:r>
+        <w:t xml:space="preserve">Ouvrir le gestionnaire </w:t>
+      </w:r>
+      <w:proofErr w:type="spellStart"/>
+      <w:r>
+        <w:t>nuget</w:t>
+      </w:r>
+      <w:proofErr w:type="spellEnd"/>
+      <w:r>
+        <w:t xml:space="preserve"> (Outils &gt; Gestionnaire de package </w:t>
+      </w:r>
+      <w:proofErr w:type="spellStart"/>
+      <w:r>
+        <w:t>nuget</w:t>
+      </w:r>
+      <w:proofErr w:type="spellEnd"/>
+      <w:r>
+        <w:t xml:space="preserve"> &gt; </w:t>
+      </w:r>
+      <w:r>
+        <w:t xml:space="preserve">Gérer les packages </w:t>
+      </w:r>
+      <w:proofErr w:type="spellStart"/>
+      <w:r>
+        <w:t>Nuget</w:t>
+      </w:r>
+      <w:proofErr w:type="spellEnd"/>
+      <w:r>
+        <w:t xml:space="preserve"> pour la solution…</w:t>
+      </w:r>
+      <w:r>
+        <w:t>)</w:t>
+      </w:r>
+      <w:r>
+        <w:t> :</w:t>
+      </w:r>
+      <w:bookmarkStart w:id="14" w:name="_GoBack"/>
+      <w:bookmarkEnd w:id="14"/>
+    </w:p>
+    <w:p>
+      <w:pPr>
+        <w:pStyle w:val="Paragraphedeliste"/>
+        <w:numPr>
+          <w:ilvl w:val="1"/>
+          <w:numId w:val="26"/>
+        </w:numPr>
+      </w:pPr>
+      <w:r>
+        <w:t xml:space="preserve">Pour chaque package cliquer sur Gérer et associer au projet </w:t>
+      </w:r>
+      <w:proofErr w:type="spellStart"/>
+      <w:r>
+        <w:t>WpfApp</w:t>
+      </w:r>
+      <w:proofErr w:type="spellEnd"/>
     </w:p>
     <w:p>
       <w:pPr>
@@ -3357,8 +3969,8 @@
 </file>
 
 <file path=word/numbering.xml><?xml version="1.0" encoding="utf-8"?>
-<w:numbering xmlns:wpc="http://schemas.microsoft.com/office/word/2010/wordprocessingCanvas" xmlns:mc="http://schemas.openxmlformats.org/markup-compatibility/2006" xmlns:o="urn:schemas-microsoft-com:office:office" xmlns:r="http://schemas.openxmlformats.org/officeDocument/2006/relationships" xmlns:m="http://schemas.openxmlformats.org/officeDocument/2006/math" xmlns:v="urn:schemas-microsoft-com:vml" xmlns:wp14="http://schemas.microsoft.com/office/word/2010/wordprocessingDrawing" xmlns:wp="http://schemas.openxmlformats.org/drawingml/2006/wordprocessingDrawing" xmlns:w10="urn:schemas-microsoft-com:office:word" xmlns:w="http://schemas.openxmlformats.org/wordprocessingml/2006/main" xmlns:w14="http://schemas.microsoft.com/office/word/2010/wordml" xmlns:wpg="http://schemas.microsoft.com/office/word/2010/wordprocessingGroup" xmlns:wpi="http://schemas.microsoft.com/office/word/2010/wordprocessingInk" xmlns:wne="http://schemas.microsoft.com/office/word/2006/wordml" xmlns:wps="http://schemas.microsoft.com/office/word/2010/wordprocessingShape" mc:Ignorable="w14 wp14">
-  <w:abstractNum w:abstractNumId="0">
+<w:numbering xmlns:wpc="http://schemas.microsoft.com/office/word/2010/wordprocessingCanvas" xmlns:mc="http://schemas.openxmlformats.org/markup-compatibility/2006" xmlns:o="urn:schemas-microsoft-com:office:office" xmlns:r="http://schemas.openxmlformats.org/officeDocument/2006/relationships" xmlns:m="http://schemas.openxmlformats.org/officeDocument/2006/math" xmlns:v="urn:schemas-microsoft-com:vml" xmlns:wp14="http://schemas.microsoft.com/office/word/2010/wordprocessingDrawing" xmlns:wp="http://schemas.openxmlformats.org/drawingml/2006/wordprocessingDrawing" xmlns:w10="urn:schemas-microsoft-com:office:word" xmlns:w="http://schemas.openxmlformats.org/wordprocessingml/2006/main" xmlns:w14="http://schemas.microsoft.com/office/word/2010/wordml" xmlns:w15="http://schemas.microsoft.com/office/word/2012/wordml" xmlns:wpg="http://schemas.microsoft.com/office/word/2010/wordprocessingGroup" xmlns:wpi="http://schemas.microsoft.com/office/word/2010/wordprocessingInk" xmlns:wne="http://schemas.microsoft.com/office/word/2006/wordml" xmlns:wps="http://schemas.microsoft.com/office/word/2010/wordprocessingShape" mc:Ignorable="w14 w15 wp14">
+  <w:abstractNum w:abstractNumId="0" w15:restartNumberingAfterBreak="0">
     <w:nsid w:val="0CA558BC"/>
     <w:multiLevelType w:val="hybridMultilevel"/>
     <w:tmpl w:val="D5E89BC8"/>
@@ -3471,7 +4083,7 @@
       </w:rPr>
     </w:lvl>
   </w:abstractNum>
-  <w:abstractNum w:abstractNumId="1">
+  <w:abstractNum w:abstractNumId="1" w15:restartNumberingAfterBreak="0">
     <w:nsid w:val="0E157303"/>
     <w:multiLevelType w:val="hybridMultilevel"/>
     <w:tmpl w:val="0F0CB4E6"/>
@@ -3584,7 +4196,7 @@
       </w:rPr>
     </w:lvl>
   </w:abstractNum>
-  <w:abstractNum w:abstractNumId="2">
+  <w:abstractNum w:abstractNumId="2" w15:restartNumberingAfterBreak="0">
     <w:nsid w:val="131C3F62"/>
     <w:multiLevelType w:val="hybridMultilevel"/>
     <w:tmpl w:val="92E60E6E"/>
@@ -3697,7 +4309,7 @@
       </w:rPr>
     </w:lvl>
   </w:abstractNum>
-  <w:abstractNum w:abstractNumId="3">
+  <w:abstractNum w:abstractNumId="3" w15:restartNumberingAfterBreak="0">
     <w:nsid w:val="13543DA0"/>
     <w:multiLevelType w:val="hybridMultilevel"/>
     <w:tmpl w:val="D09099C4"/>
@@ -3810,7 +4422,7 @@
       </w:rPr>
     </w:lvl>
   </w:abstractNum>
-  <w:abstractNum w:abstractNumId="4">
+  <w:abstractNum w:abstractNumId="4" w15:restartNumberingAfterBreak="0">
     <w:nsid w:val="18A64482"/>
     <w:multiLevelType w:val="hybridMultilevel"/>
     <w:tmpl w:val="C504E138"/>
@@ -3896,7 +4508,7 @@
       </w:pPr>
     </w:lvl>
   </w:abstractNum>
-  <w:abstractNum w:abstractNumId="5">
+  <w:abstractNum w:abstractNumId="5" w15:restartNumberingAfterBreak="0">
     <w:nsid w:val="1CD42E17"/>
     <w:multiLevelType w:val="hybridMultilevel"/>
     <w:tmpl w:val="AAC6E7E4"/>
@@ -3982,7 +4594,7 @@
       </w:pPr>
     </w:lvl>
   </w:abstractNum>
-  <w:abstractNum w:abstractNumId="6">
+  <w:abstractNum w:abstractNumId="6" w15:restartNumberingAfterBreak="0">
     <w:nsid w:val="1FDB5545"/>
     <w:multiLevelType w:val="hybridMultilevel"/>
     <w:tmpl w:val="FCD04B34"/>
@@ -4095,7 +4707,7 @@
       </w:rPr>
     </w:lvl>
   </w:abstractNum>
-  <w:abstractNum w:abstractNumId="7">
+  <w:abstractNum w:abstractNumId="7" w15:restartNumberingAfterBreak="0">
     <w:nsid w:val="21D34D4E"/>
     <w:multiLevelType w:val="hybridMultilevel"/>
     <w:tmpl w:val="F9E0D2CE"/>
@@ -4208,7 +4820,7 @@
       </w:rPr>
     </w:lvl>
   </w:abstractNum>
-  <w:abstractNum w:abstractNumId="8">
+  <w:abstractNum w:abstractNumId="8" w15:restartNumberingAfterBreak="0">
     <w:nsid w:val="2FE779D4"/>
     <w:multiLevelType w:val="hybridMultilevel"/>
     <w:tmpl w:val="10F49F8C"/>
@@ -4321,7 +4933,7 @@
       </w:rPr>
     </w:lvl>
   </w:abstractNum>
-  <w:abstractNum w:abstractNumId="9">
+  <w:abstractNum w:abstractNumId="9" w15:restartNumberingAfterBreak="0">
     <w:nsid w:val="308F18C5"/>
     <w:multiLevelType w:val="hybridMultilevel"/>
     <w:tmpl w:val="F7E0E2A8"/>
@@ -4434,7 +5046,7 @@
       </w:rPr>
     </w:lvl>
   </w:abstractNum>
-  <w:abstractNum w:abstractNumId="10">
+  <w:abstractNum w:abstractNumId="10" w15:restartNumberingAfterBreak="0">
     <w:nsid w:val="321215AF"/>
     <w:multiLevelType w:val="hybridMultilevel"/>
     <w:tmpl w:val="FE4C3EF2"/>
@@ -4520,7 +5132,7 @@
       </w:pPr>
     </w:lvl>
   </w:abstractNum>
-  <w:abstractNum w:abstractNumId="11">
+  <w:abstractNum w:abstractNumId="11" w15:restartNumberingAfterBreak="0">
     <w:nsid w:val="490E6318"/>
     <w:multiLevelType w:val="hybridMultilevel"/>
     <w:tmpl w:val="C504E138"/>
@@ -4606,7 +5218,7 @@
       </w:pPr>
     </w:lvl>
   </w:abstractNum>
-  <w:abstractNum w:abstractNumId="12">
+  <w:abstractNum w:abstractNumId="12" w15:restartNumberingAfterBreak="0">
     <w:nsid w:val="49FA34B6"/>
     <w:multiLevelType w:val="hybridMultilevel"/>
     <w:tmpl w:val="F1CCCAC0"/>
@@ -4719,7 +5331,7 @@
       </w:rPr>
     </w:lvl>
   </w:abstractNum>
-  <w:abstractNum w:abstractNumId="13">
+  <w:abstractNum w:abstractNumId="13" w15:restartNumberingAfterBreak="0">
     <w:nsid w:val="4BA52CF5"/>
     <w:multiLevelType w:val="hybridMultilevel"/>
     <w:tmpl w:val="F1E2F55E"/>
@@ -4832,7 +5444,7 @@
       </w:rPr>
     </w:lvl>
   </w:abstractNum>
-  <w:abstractNum w:abstractNumId="14">
+  <w:abstractNum w:abstractNumId="14" w15:restartNumberingAfterBreak="0">
     <w:nsid w:val="4E056B7D"/>
     <w:multiLevelType w:val="hybridMultilevel"/>
     <w:tmpl w:val="B62C4862"/>
@@ -4918,7 +5530,7 @@
       </w:pPr>
     </w:lvl>
   </w:abstractNum>
-  <w:abstractNum w:abstractNumId="15">
+  <w:abstractNum w:abstractNumId="15" w15:restartNumberingAfterBreak="0">
     <w:nsid w:val="521E084D"/>
     <w:multiLevelType w:val="hybridMultilevel"/>
     <w:tmpl w:val="39CA7FFC"/>
@@ -5031,7 +5643,7 @@
       </w:rPr>
     </w:lvl>
   </w:abstractNum>
-  <w:abstractNum w:abstractNumId="16">
+  <w:abstractNum w:abstractNumId="16" w15:restartNumberingAfterBreak="0">
     <w:nsid w:val="5DFB3B42"/>
     <w:multiLevelType w:val="hybridMultilevel"/>
     <w:tmpl w:val="4588E64E"/>
@@ -5144,7 +5756,7 @@
       </w:rPr>
     </w:lvl>
   </w:abstractNum>
-  <w:abstractNum w:abstractNumId="17">
+  <w:abstractNum w:abstractNumId="17" w15:restartNumberingAfterBreak="0">
     <w:nsid w:val="64A31ACE"/>
     <w:multiLevelType w:val="hybridMultilevel"/>
     <w:tmpl w:val="F94EB494"/>
@@ -5257,7 +5869,7 @@
       </w:rPr>
     </w:lvl>
   </w:abstractNum>
-  <w:abstractNum w:abstractNumId="18">
+  <w:abstractNum w:abstractNumId="18" w15:restartNumberingAfterBreak="0">
     <w:nsid w:val="6787621B"/>
     <w:multiLevelType w:val="hybridMultilevel"/>
     <w:tmpl w:val="79E27A18"/>
@@ -5370,7 +5982,7 @@
       </w:rPr>
     </w:lvl>
   </w:abstractNum>
-  <w:abstractNum w:abstractNumId="19">
+  <w:abstractNum w:abstractNumId="19" w15:restartNumberingAfterBreak="0">
     <w:nsid w:val="67DC211F"/>
     <w:multiLevelType w:val="hybridMultilevel"/>
     <w:tmpl w:val="DA6E669C"/>
@@ -5483,7 +6095,7 @@
       </w:rPr>
     </w:lvl>
   </w:abstractNum>
-  <w:abstractNum w:abstractNumId="20">
+  <w:abstractNum w:abstractNumId="20" w15:restartNumberingAfterBreak="0">
     <w:nsid w:val="6C1B0C2B"/>
     <w:multiLevelType w:val="hybridMultilevel"/>
     <w:tmpl w:val="014C1D56"/>
@@ -5596,7 +6208,7 @@
       </w:rPr>
     </w:lvl>
   </w:abstractNum>
-  <w:abstractNum w:abstractNumId="21">
+  <w:abstractNum w:abstractNumId="21" w15:restartNumberingAfterBreak="0">
     <w:nsid w:val="6DF17CD6"/>
     <w:multiLevelType w:val="hybridMultilevel"/>
     <w:tmpl w:val="CACC96CA"/>
@@ -5709,7 +6321,7 @@
       </w:rPr>
     </w:lvl>
   </w:abstractNum>
-  <w:abstractNum w:abstractNumId="22">
+  <w:abstractNum w:abstractNumId="22" w15:restartNumberingAfterBreak="0">
     <w:nsid w:val="73221E3F"/>
     <w:multiLevelType w:val="hybridMultilevel"/>
     <w:tmpl w:val="05E4577C"/>
@@ -5822,7 +6434,7 @@
       </w:rPr>
     </w:lvl>
   </w:abstractNum>
-  <w:abstractNum w:abstractNumId="23">
+  <w:abstractNum w:abstractNumId="23" w15:restartNumberingAfterBreak="0">
     <w:nsid w:val="78F51D89"/>
     <w:multiLevelType w:val="hybridMultilevel"/>
     <w:tmpl w:val="B62C4862"/>
@@ -5908,7 +6520,7 @@
       </w:pPr>
     </w:lvl>
   </w:abstractNum>
-  <w:abstractNum w:abstractNumId="24">
+  <w:abstractNum w:abstractNumId="24" w15:restartNumberingAfterBreak="0">
     <w:nsid w:val="7B024716"/>
     <w:multiLevelType w:val="hybridMultilevel"/>
     <w:tmpl w:val="9DCE89F2"/>
@@ -5925,6 +6537,92 @@
       </w:rPr>
     </w:lvl>
     <w:lvl w:ilvl="1" w:tplc="040C0019" w:tentative="1">
+      <w:start w:val="1"/>
+      <w:numFmt w:val="lowerLetter"/>
+      <w:lvlText w:val="%2."/>
+      <w:lvlJc w:val="left"/>
+      <w:pPr>
+        <w:ind w:left="1440" w:hanging="360"/>
+      </w:pPr>
+    </w:lvl>
+    <w:lvl w:ilvl="2" w:tplc="040C001B" w:tentative="1">
+      <w:start w:val="1"/>
+      <w:numFmt w:val="lowerRoman"/>
+      <w:lvlText w:val="%3."/>
+      <w:lvlJc w:val="right"/>
+      <w:pPr>
+        <w:ind w:left="2160" w:hanging="180"/>
+      </w:pPr>
+    </w:lvl>
+    <w:lvl w:ilvl="3" w:tplc="040C000F" w:tentative="1">
+      <w:start w:val="1"/>
+      <w:numFmt w:val="decimal"/>
+      <w:lvlText w:val="%4."/>
+      <w:lvlJc w:val="left"/>
+      <w:pPr>
+        <w:ind w:left="2880" w:hanging="360"/>
+      </w:pPr>
+    </w:lvl>
+    <w:lvl w:ilvl="4" w:tplc="040C0019" w:tentative="1">
+      <w:start w:val="1"/>
+      <w:numFmt w:val="lowerLetter"/>
+      <w:lvlText w:val="%5."/>
+      <w:lvlJc w:val="left"/>
+      <w:pPr>
+        <w:ind w:left="3600" w:hanging="360"/>
+      </w:pPr>
+    </w:lvl>
+    <w:lvl w:ilvl="5" w:tplc="040C001B" w:tentative="1">
+      <w:start w:val="1"/>
+      <w:numFmt w:val="lowerRoman"/>
+      <w:lvlText w:val="%6."/>
+      <w:lvlJc w:val="right"/>
+      <w:pPr>
+        <w:ind w:left="4320" w:hanging="180"/>
+      </w:pPr>
+    </w:lvl>
+    <w:lvl w:ilvl="6" w:tplc="040C000F" w:tentative="1">
+      <w:start w:val="1"/>
+      <w:numFmt w:val="decimal"/>
+      <w:lvlText w:val="%7."/>
+      <w:lvlJc w:val="left"/>
+      <w:pPr>
+        <w:ind w:left="5040" w:hanging="360"/>
+      </w:pPr>
+    </w:lvl>
+    <w:lvl w:ilvl="7" w:tplc="040C0019" w:tentative="1">
+      <w:start w:val="1"/>
+      <w:numFmt w:val="lowerLetter"/>
+      <w:lvlText w:val="%8."/>
+      <w:lvlJc w:val="left"/>
+      <w:pPr>
+        <w:ind w:left="5760" w:hanging="360"/>
+      </w:pPr>
+    </w:lvl>
+    <w:lvl w:ilvl="8" w:tplc="040C001B" w:tentative="1">
+      <w:start w:val="1"/>
+      <w:numFmt w:val="lowerRoman"/>
+      <w:lvlText w:val="%9."/>
+      <w:lvlJc w:val="right"/>
+      <w:pPr>
+        <w:ind w:left="6480" w:hanging="180"/>
+      </w:pPr>
+    </w:lvl>
+  </w:abstractNum>
+  <w:abstractNum w:abstractNumId="25" w15:restartNumberingAfterBreak="0">
+    <w:nsid w:val="7E8E7125"/>
+    <w:multiLevelType w:val="hybridMultilevel"/>
+    <w:tmpl w:val="2A50B498"/>
+    <w:lvl w:ilvl="0" w:tplc="040C000F">
+      <w:start w:val="1"/>
+      <w:numFmt w:val="decimal"/>
+      <w:lvlText w:val="%1."/>
+      <w:lvlJc w:val="left"/>
+      <w:pPr>
+        <w:ind w:left="720" w:hanging="360"/>
+      </w:pPr>
+    </w:lvl>
+    <w:lvl w:ilvl="1" w:tplc="040C0019">
       <w:start w:val="1"/>
       <w:numFmt w:val="lowerLetter"/>
       <w:lvlText w:val="%2."/>
@@ -6072,11 +6770,14 @@
   <w:num w:numId="25">
     <w:abstractNumId w:val="10"/>
   </w:num>
+  <w:num w:numId="26">
+    <w:abstractNumId w:val="25"/>
+  </w:num>
 </w:numbering>
 </file>
 
 <file path=word/styles.xml><?xml version="1.0" encoding="utf-8"?>
-<w:styles xmlns:mc="http://schemas.openxmlformats.org/markup-compatibility/2006" xmlns:r="http://schemas.openxmlformats.org/officeDocument/2006/relationships" xmlns:w="http://schemas.openxmlformats.org/wordprocessingml/2006/main" xmlns:w14="http://schemas.microsoft.com/office/word/2010/wordml" mc:Ignorable="w14">
+<w:styles xmlns:mc="http://schemas.openxmlformats.org/markup-compatibility/2006" xmlns:r="http://schemas.openxmlformats.org/officeDocument/2006/relationships" xmlns:w="http://schemas.openxmlformats.org/wordprocessingml/2006/main" xmlns:w14="http://schemas.microsoft.com/office/word/2010/wordml" xmlns:w15="http://schemas.microsoft.com/office/word/2012/wordml" mc:Ignorable="w14 w15">
   <w:docDefaults>
     <w:rPrDefault>
       <w:rPr>
@@ -6092,144 +6793,378 @@
       </w:pPr>
     </w:pPrDefault>
   </w:docDefaults>
-  <w:latentStyles w:defLockedState="0" w:defUIPriority="99" w:defSemiHidden="1" w:defUnhideWhenUsed="1" w:defQFormat="0" w:count="267">
-    <w:lsdException w:name="Normal" w:semiHidden="0" w:uiPriority="0" w:unhideWhenUsed="0" w:qFormat="1"/>
-    <w:lsdException w:name="heading 1" w:semiHidden="0" w:uiPriority="9" w:unhideWhenUsed="0" w:qFormat="1"/>
-    <w:lsdException w:name="heading 2" w:uiPriority="9" w:qFormat="1"/>
-    <w:lsdException w:name="heading 3" w:uiPriority="9" w:qFormat="1"/>
-    <w:lsdException w:name="heading 4" w:uiPriority="9" w:qFormat="1"/>
-    <w:lsdException w:name="heading 5" w:uiPriority="9" w:qFormat="1"/>
-    <w:lsdException w:name="heading 6" w:uiPriority="9" w:qFormat="1"/>
-    <w:lsdException w:name="heading 7" w:uiPriority="9" w:qFormat="1"/>
-    <w:lsdException w:name="heading 8" w:uiPriority="9" w:qFormat="1"/>
-    <w:lsdException w:name="heading 9" w:uiPriority="9" w:qFormat="1"/>
-    <w:lsdException w:name="toc 1" w:uiPriority="39"/>
-    <w:lsdException w:name="toc 2" w:uiPriority="39"/>
-    <w:lsdException w:name="toc 3" w:uiPriority="39"/>
-    <w:lsdException w:name="toc 4" w:uiPriority="39"/>
-    <w:lsdException w:name="toc 5" w:uiPriority="39"/>
-    <w:lsdException w:name="toc 6" w:uiPriority="39"/>
-    <w:lsdException w:name="toc 7" w:uiPriority="39"/>
-    <w:lsdException w:name="toc 8" w:uiPriority="39"/>
-    <w:lsdException w:name="toc 9" w:uiPriority="39"/>
-    <w:lsdException w:name="caption" w:uiPriority="35" w:qFormat="1"/>
-    <w:lsdException w:name="Title" w:semiHidden="0" w:uiPriority="10" w:unhideWhenUsed="0" w:qFormat="1"/>
-    <w:lsdException w:name="Default Paragraph Font" w:uiPriority="1"/>
-    <w:lsdException w:name="Subtitle" w:semiHidden="0" w:uiPriority="11" w:unhideWhenUsed="0" w:qFormat="1"/>
-    <w:lsdException w:name="Strong" w:semiHidden="0" w:uiPriority="22" w:unhideWhenUsed="0" w:qFormat="1"/>
-    <w:lsdException w:name="Emphasis" w:semiHidden="0" w:uiPriority="20" w:unhideWhenUsed="0" w:qFormat="1"/>
-    <w:lsdException w:name="Table Grid" w:semiHidden="0" w:uiPriority="59" w:unhideWhenUsed="0"/>
-    <w:lsdException w:name="Placeholder Text" w:unhideWhenUsed="0"/>
-    <w:lsdException w:name="No Spacing" w:semiHidden="0" w:uiPriority="1" w:unhideWhenUsed="0" w:qFormat="1"/>
-    <w:lsdException w:name="Light Shading" w:semiHidden="0" w:uiPriority="60" w:unhideWhenUsed="0"/>
-    <w:lsdException w:name="Light List" w:semiHidden="0" w:uiPriority="61" w:unhideWhenUsed="0"/>
-    <w:lsdException w:name="Light Grid" w:semiHidden="0" w:uiPriority="62" w:unhideWhenUsed="0"/>
-    <w:lsdException w:name="Medium Shading 1" w:semiHidden="0" w:uiPriority="63" w:unhideWhenUsed="0"/>
-    <w:lsdException w:name="Medium Shading 2" w:semiHidden="0" w:uiPriority="64" w:unhideWhenUsed="0"/>
-    <w:lsdException w:name="Medium List 1" w:semiHidden="0" w:uiPriority="65" w:unhideWhenUsed="0"/>
-    <w:lsdException w:name="Medium List 2" w:semiHidden="0" w:uiPriority="66" w:unhideWhenUsed="0"/>
-    <w:lsdException w:name="Medium Grid 1" w:semiHidden="0" w:uiPriority="67" w:unhideWhenUsed="0"/>
-    <w:lsdException w:name="Medium Grid 2" w:semiHidden="0" w:uiPriority="68" w:unhideWhenUsed="0"/>
-    <w:lsdException w:name="Medium Grid 3" w:semiHidden="0" w:uiPriority="69" w:unhideWhenUsed="0"/>
-    <w:lsdException w:name="Dark List" w:semiHidden="0" w:uiPriority="70" w:unhideWhenUsed="0"/>
-    <w:lsdException w:name="Colorful Shading" w:semiHidden="0" w:uiPriority="71" w:unhideWhenUsed="0"/>
-    <w:lsdException w:name="Colorful List" w:semiHidden="0" w:uiPriority="72" w:unhideWhenUsed="0"/>
-    <w:lsdException w:name="Colorful Grid" w:semiHidden="0" w:uiPriority="73" w:unhideWhenUsed="0"/>
-    <w:lsdException w:name="Light Shading Accent 1" w:semiHidden="0" w:uiPriority="60" w:unhideWhenUsed="0"/>
-    <w:lsdException w:name="Light List Accent 1" w:semiHidden="0" w:uiPriority="61" w:unhideWhenUsed="0"/>
-    <w:lsdException w:name="Light Grid Accent 1" w:semiHidden="0" w:uiPriority="62" w:unhideWhenUsed="0"/>
-    <w:lsdException w:name="Medium Shading 1 Accent 1" w:semiHidden="0" w:uiPriority="63" w:unhideWhenUsed="0"/>
-    <w:lsdException w:name="Medium Shading 2 Accent 1" w:semiHidden="0" w:uiPriority="64" w:unhideWhenUsed="0"/>
-    <w:lsdException w:name="Medium List 1 Accent 1" w:semiHidden="0" w:uiPriority="65" w:unhideWhenUsed="0"/>
-    <w:lsdException w:name="Revision" w:unhideWhenUsed="0"/>
-    <w:lsdException w:name="List Paragraph" w:semiHidden="0" w:uiPriority="34" w:unhideWhenUsed="0" w:qFormat="1"/>
-    <w:lsdException w:name="Quote" w:semiHidden="0" w:uiPriority="29" w:unhideWhenUsed="0" w:qFormat="1"/>
-    <w:lsdException w:name="Intense Quote" w:semiHidden="0" w:uiPriority="30" w:unhideWhenUsed="0" w:qFormat="1"/>
-    <w:lsdException w:name="Medium List 2 Accent 1" w:semiHidden="0" w:uiPriority="66" w:unhideWhenUsed="0"/>
-    <w:lsdException w:name="Medium Grid 1 Accent 1" w:semiHidden="0" w:uiPriority="67" w:unhideWhenUsed="0"/>
-    <w:lsdException w:name="Medium Grid 2 Accent 1" w:semiHidden="0" w:uiPriority="68" w:unhideWhenUsed="0"/>
-    <w:lsdException w:name="Medium Grid 3 Accent 1" w:semiHidden="0" w:uiPriority="69" w:unhideWhenUsed="0"/>
-    <w:lsdException w:name="Dark List Accent 1" w:semiHidden="0" w:uiPriority="70" w:unhideWhenUsed="0"/>
-    <w:lsdException w:name="Colorful Shading Accent 1" w:semiHidden="0" w:uiPriority="71" w:unhideWhenUsed="0"/>
-    <w:lsdException w:name="Colorful List Accent 1" w:semiHidden="0" w:uiPriority="72" w:unhideWhenUsed="0"/>
-    <w:lsdException w:name="Colorful Grid Accent 1" w:semiHidden="0" w:uiPriority="73" w:unhideWhenUsed="0"/>
-    <w:lsdException w:name="Light Shading Accent 2" w:semiHidden="0" w:uiPriority="60" w:unhideWhenUsed="0"/>
-    <w:lsdException w:name="Light List Accent 2" w:semiHidden="0" w:uiPriority="61" w:unhideWhenUsed="0"/>
-    <w:lsdException w:name="Light Grid Accent 2" w:semiHidden="0" w:uiPriority="62" w:unhideWhenUsed="0"/>
-    <w:lsdException w:name="Medium Shading 1 Accent 2" w:semiHidden="0" w:uiPriority="63" w:unhideWhenUsed="0"/>
-    <w:lsdException w:name="Medium Shading 2 Accent 2" w:semiHidden="0" w:uiPriority="64" w:unhideWhenUsed="0"/>
-    <w:lsdException w:name="Medium List 1 Accent 2" w:semiHidden="0" w:uiPriority="65" w:unhideWhenUsed="0"/>
-    <w:lsdException w:name="Medium List 2 Accent 2" w:semiHidden="0" w:uiPriority="66" w:unhideWhenUsed="0"/>
-    <w:lsdException w:name="Medium Grid 1 Accent 2" w:semiHidden="0" w:uiPriority="67" w:unhideWhenUsed="0"/>
-    <w:lsdException w:name="Medium Grid 2 Accent 2" w:semiHidden="0" w:uiPriority="68" w:unhideWhenUsed="0"/>
-    <w:lsdException w:name="Medium Grid 3 Accent 2" w:semiHidden="0" w:uiPriority="69" w:unhideWhenUsed="0"/>
-    <w:lsdException w:name="Dark List Accent 2" w:semiHidden="0" w:uiPriority="70" w:unhideWhenUsed="0"/>
-    <w:lsdException w:name="Colorful Shading Accent 2" w:semiHidden="0" w:uiPriority="71" w:unhideWhenUsed="0"/>
-    <w:lsdException w:name="Colorful List Accent 2" w:semiHidden="0" w:uiPriority="72" w:unhideWhenUsed="0"/>
-    <w:lsdException w:name="Colorful Grid Accent 2" w:semiHidden="0" w:uiPriority="73" w:unhideWhenUsed="0"/>
-    <w:lsdException w:name="Light Shading Accent 3" w:semiHidden="0" w:uiPriority="60" w:unhideWhenUsed="0"/>
-    <w:lsdException w:name="Light List Accent 3" w:semiHidden="0" w:uiPriority="61" w:unhideWhenUsed="0"/>
-    <w:lsdException w:name="Light Grid Accent 3" w:semiHidden="0" w:uiPriority="62" w:unhideWhenUsed="0"/>
-    <w:lsdException w:name="Medium Shading 1 Accent 3" w:semiHidden="0" w:uiPriority="63" w:unhideWhenUsed="0"/>
-    <w:lsdException w:name="Medium Shading 2 Accent 3" w:semiHidden="0" w:uiPriority="64" w:unhideWhenUsed="0"/>
-    <w:lsdException w:name="Medium List 1 Accent 3" w:semiHidden="0" w:uiPriority="65" w:unhideWhenUsed="0"/>
-    <w:lsdException w:name="Medium List 2 Accent 3" w:semiHidden="0" w:uiPriority="66" w:unhideWhenUsed="0"/>
-    <w:lsdException w:name="Medium Grid 1 Accent 3" w:semiHidden="0" w:uiPriority="67" w:unhideWhenUsed="0"/>
-    <w:lsdException w:name="Medium Grid 2 Accent 3" w:semiHidden="0" w:uiPriority="68" w:unhideWhenUsed="0"/>
-    <w:lsdException w:name="Medium Grid 3 Accent 3" w:semiHidden="0" w:uiPriority="69" w:unhideWhenUsed="0"/>
-    <w:lsdException w:name="Dark List Accent 3" w:semiHidden="0" w:uiPriority="70" w:unhideWhenUsed="0"/>
-    <w:lsdException w:name="Colorful Shading Accent 3" w:semiHidden="0" w:uiPriority="71" w:unhideWhenUsed="0"/>
-    <w:lsdException w:name="Colorful List Accent 3" w:semiHidden="0" w:uiPriority="72" w:unhideWhenUsed="0"/>
-    <w:lsdException w:name="Colorful Grid Accent 3" w:semiHidden="0" w:uiPriority="73" w:unhideWhenUsed="0"/>
-    <w:lsdException w:name="Light Shading Accent 4" w:semiHidden="0" w:uiPriority="60" w:unhideWhenUsed="0"/>
-    <w:lsdException w:name="Light List Accent 4" w:semiHidden="0" w:uiPriority="61" w:unhideWhenUsed="0"/>
-    <w:lsdException w:name="Light Grid Accent 4" w:semiHidden="0" w:uiPriority="62" w:unhideWhenUsed="0"/>
-    <w:lsdException w:name="Medium Shading 1 Accent 4" w:semiHidden="0" w:uiPriority="63" w:unhideWhenUsed="0"/>
-    <w:lsdException w:name="Medium Shading 2 Accent 4" w:semiHidden="0" w:uiPriority="64" w:unhideWhenUsed="0"/>
-    <w:lsdException w:name="Medium List 1 Accent 4" w:semiHidden="0" w:uiPriority="65" w:unhideWhenUsed="0"/>
-    <w:lsdException w:name="Medium List 2 Accent 4" w:semiHidden="0" w:uiPriority="66" w:unhideWhenUsed="0"/>
-    <w:lsdException w:name="Medium Grid 1 Accent 4" w:semiHidden="0" w:uiPriority="67" w:unhideWhenUsed="0"/>
-    <w:lsdException w:name="Medium Grid 2 Accent 4" w:semiHidden="0" w:uiPriority="68" w:unhideWhenUsed="0"/>
-    <w:lsdException w:name="Medium Grid 3 Accent 4" w:semiHidden="0" w:uiPriority="69" w:unhideWhenUsed="0"/>
-    <w:lsdException w:name="Dark List Accent 4" w:semiHidden="0" w:uiPriority="70" w:unhideWhenUsed="0"/>
-    <w:lsdException w:name="Colorful Shading Accent 4" w:semiHidden="0" w:uiPriority="71" w:unhideWhenUsed="0"/>
-    <w:lsdException w:name="Colorful List Accent 4" w:semiHidden="0" w:uiPriority="72" w:unhideWhenUsed="0"/>
-    <w:lsdException w:name="Colorful Grid Accent 4" w:semiHidden="0" w:uiPriority="73" w:unhideWhenUsed="0"/>
-    <w:lsdException w:name="Light Shading Accent 5" w:semiHidden="0" w:uiPriority="60" w:unhideWhenUsed="0"/>
-    <w:lsdException w:name="Light List Accent 5" w:semiHidden="0" w:uiPriority="61" w:unhideWhenUsed="0"/>
-    <w:lsdException w:name="Light Grid Accent 5" w:semiHidden="0" w:uiPriority="62" w:unhideWhenUsed="0"/>
-    <w:lsdException w:name="Medium Shading 1 Accent 5" w:semiHidden="0" w:uiPriority="63" w:unhideWhenUsed="0"/>
-    <w:lsdException w:name="Medium Shading 2 Accent 5" w:semiHidden="0" w:uiPriority="64" w:unhideWhenUsed="0"/>
-    <w:lsdException w:name="Medium List 1 Accent 5" w:semiHidden="0" w:uiPriority="65" w:unhideWhenUsed="0"/>
-    <w:lsdException w:name="Medium List 2 Accent 5" w:semiHidden="0" w:uiPriority="66" w:unhideWhenUsed="0"/>
-    <w:lsdException w:name="Medium Grid 1 Accent 5" w:semiHidden="0" w:uiPriority="67" w:unhideWhenUsed="0"/>
-    <w:lsdException w:name="Medium Grid 2 Accent 5" w:semiHidden="0" w:uiPriority="68" w:unhideWhenUsed="0"/>
-    <w:lsdException w:name="Medium Grid 3 Accent 5" w:semiHidden="0" w:uiPriority="69" w:unhideWhenUsed="0"/>
-    <w:lsdException w:name="Dark List Accent 5" w:semiHidden="0" w:uiPriority="70" w:unhideWhenUsed="0"/>
-    <w:lsdException w:name="Colorful Shading Accent 5" w:semiHidden="0" w:uiPriority="71" w:unhideWhenUsed="0"/>
-    <w:lsdException w:name="Colorful List Accent 5" w:semiHidden="0" w:uiPriority="72" w:unhideWhenUsed="0"/>
-    <w:lsdException w:name="Colorful Grid Accent 5" w:semiHidden="0" w:uiPriority="73" w:unhideWhenUsed="0"/>
-    <w:lsdException w:name="Light Shading Accent 6" w:semiHidden="0" w:uiPriority="60" w:unhideWhenUsed="0"/>
-    <w:lsdException w:name="Light List Accent 6" w:semiHidden="0" w:uiPriority="61" w:unhideWhenUsed="0"/>
-    <w:lsdException w:name="Light Grid Accent 6" w:semiHidden="0" w:uiPriority="62" w:unhideWhenUsed="0"/>
-    <w:lsdException w:name="Medium Shading 1 Accent 6" w:semiHidden="0" w:uiPriority="63" w:unhideWhenUsed="0"/>
-    <w:lsdException w:name="Medium Shading 2 Accent 6" w:semiHidden="0" w:uiPriority="64" w:unhideWhenUsed="0"/>
-    <w:lsdException w:name="Medium List 1 Accent 6" w:semiHidden="0" w:uiPriority="65" w:unhideWhenUsed="0"/>
-    <w:lsdException w:name="Medium List 2 Accent 6" w:semiHidden="0" w:uiPriority="66" w:unhideWhenUsed="0"/>
-    <w:lsdException w:name="Medium Grid 1 Accent 6" w:semiHidden="0" w:uiPriority="67" w:unhideWhenUsed="0"/>
-    <w:lsdException w:name="Medium Grid 2 Accent 6" w:semiHidden="0" w:uiPriority="68" w:unhideWhenUsed="0"/>
-    <w:lsdException w:name="Medium Grid 3 Accent 6" w:semiHidden="0" w:uiPriority="69" w:unhideWhenUsed="0"/>
-    <w:lsdException w:name="Dark List Accent 6" w:semiHidden="0" w:uiPriority="70" w:unhideWhenUsed="0"/>
-    <w:lsdException w:name="Colorful Shading Accent 6" w:semiHidden="0" w:uiPriority="71" w:unhideWhenUsed="0"/>
-    <w:lsdException w:name="Colorful List Accent 6" w:semiHidden="0" w:uiPriority="72" w:unhideWhenUsed="0"/>
-    <w:lsdException w:name="Colorful Grid Accent 6" w:semiHidden="0" w:uiPriority="73" w:unhideWhenUsed="0"/>
-    <w:lsdException w:name="Subtle Emphasis" w:semiHidden="0" w:uiPriority="19" w:unhideWhenUsed="0" w:qFormat="1"/>
-    <w:lsdException w:name="Intense Emphasis" w:semiHidden="0" w:uiPriority="21" w:unhideWhenUsed="0" w:qFormat="1"/>
-    <w:lsdException w:name="Subtle Reference" w:semiHidden="0" w:uiPriority="31" w:unhideWhenUsed="0" w:qFormat="1"/>
-    <w:lsdException w:name="Intense Reference" w:semiHidden="0" w:uiPriority="32" w:unhideWhenUsed="0" w:qFormat="1"/>
-    <w:lsdException w:name="Book Title" w:semiHidden="0" w:uiPriority="33" w:unhideWhenUsed="0" w:qFormat="1"/>
-    <w:lsdException w:name="Bibliography" w:uiPriority="37"/>
-    <w:lsdException w:name="TOC Heading" w:uiPriority="39" w:qFormat="1"/>
+  <w:latentStyles w:defLockedState="0" w:defUIPriority="99" w:defSemiHidden="0" w:defUnhideWhenUsed="0" w:defQFormat="0" w:count="371">
+    <w:lsdException w:name="Normal" w:uiPriority="0" w:qFormat="1"/>
+    <w:lsdException w:name="heading 1" w:uiPriority="9" w:qFormat="1"/>
+    <w:lsdException w:name="heading 2" w:semiHidden="1" w:uiPriority="9" w:unhideWhenUsed="1" w:qFormat="1"/>
+    <w:lsdException w:name="heading 3" w:semiHidden="1" w:uiPriority="9" w:unhideWhenUsed="1" w:qFormat="1"/>
+    <w:lsdException w:name="heading 4" w:semiHidden="1" w:uiPriority="9" w:unhideWhenUsed="1" w:qFormat="1"/>
+    <w:lsdException w:name="heading 5" w:semiHidden="1" w:uiPriority="9" w:unhideWhenUsed="1" w:qFormat="1"/>
+    <w:lsdException w:name="heading 6" w:semiHidden="1" w:uiPriority="9" w:unhideWhenUsed="1" w:qFormat="1"/>
+    <w:lsdException w:name="heading 7" w:semiHidden="1" w:uiPriority="9" w:unhideWhenUsed="1" w:qFormat="1"/>
+    <w:lsdException w:name="heading 8" w:semiHidden="1" w:uiPriority="9" w:unhideWhenUsed="1" w:qFormat="1"/>
+    <w:lsdException w:name="heading 9" w:semiHidden="1" w:uiPriority="9" w:unhideWhenUsed="1" w:qFormat="1"/>
+    <w:lsdException w:name="index 1" w:semiHidden="1" w:unhideWhenUsed="1"/>
+    <w:lsdException w:name="index 2" w:semiHidden="1" w:unhideWhenUsed="1"/>
+    <w:lsdException w:name="index 3" w:semiHidden="1" w:unhideWhenUsed="1"/>
+    <w:lsdException w:name="index 4" w:semiHidden="1" w:unhideWhenUsed="1"/>
+    <w:lsdException w:name="index 5" w:semiHidden="1" w:unhideWhenUsed="1"/>
+    <w:lsdException w:name="index 6" w:semiHidden="1" w:unhideWhenUsed="1"/>
+    <w:lsdException w:name="index 7" w:semiHidden="1" w:unhideWhenUsed="1"/>
+    <w:lsdException w:name="index 8" w:semiHidden="1" w:unhideWhenUsed="1"/>
+    <w:lsdException w:name="index 9" w:semiHidden="1" w:unhideWhenUsed="1"/>
+    <w:lsdException w:name="toc 1" w:semiHidden="1" w:uiPriority="39" w:unhideWhenUsed="1"/>
+    <w:lsdException w:name="toc 2" w:semiHidden="1" w:uiPriority="39" w:unhideWhenUsed="1"/>
+    <w:lsdException w:name="toc 3" w:semiHidden="1" w:uiPriority="39" w:unhideWhenUsed="1"/>
+    <w:lsdException w:name="toc 4" w:semiHidden="1" w:uiPriority="39" w:unhideWhenUsed="1"/>
+    <w:lsdException w:name="toc 5" w:semiHidden="1" w:uiPriority="39" w:unhideWhenUsed="1"/>
+    <w:lsdException w:name="toc 6" w:semiHidden="1" w:uiPriority="39" w:unhideWhenUsed="1"/>
+    <w:lsdException w:name="toc 7" w:semiHidden="1" w:uiPriority="39" w:unhideWhenUsed="1"/>
+    <w:lsdException w:name="toc 8" w:semiHidden="1" w:uiPriority="39" w:unhideWhenUsed="1"/>
+    <w:lsdException w:name="toc 9" w:semiHidden="1" w:uiPriority="39" w:unhideWhenUsed="1"/>
+    <w:lsdException w:name="Normal Indent" w:semiHidden="1" w:unhideWhenUsed="1"/>
+    <w:lsdException w:name="footnote text" w:semiHidden="1" w:unhideWhenUsed="1"/>
+    <w:lsdException w:name="annotation text" w:semiHidden="1" w:unhideWhenUsed="1"/>
+    <w:lsdException w:name="header" w:semiHidden="1" w:unhideWhenUsed="1"/>
+    <w:lsdException w:name="footer" w:semiHidden="1" w:unhideWhenUsed="1"/>
+    <w:lsdException w:name="index heading" w:semiHidden="1" w:unhideWhenUsed="1"/>
+    <w:lsdException w:name="caption" w:semiHidden="1" w:uiPriority="35" w:unhideWhenUsed="1" w:qFormat="1"/>
+    <w:lsdException w:name="table of figures" w:semiHidden="1" w:unhideWhenUsed="1"/>
+    <w:lsdException w:name="envelope address" w:semiHidden="1" w:unhideWhenUsed="1"/>
+    <w:lsdException w:name="envelope return" w:semiHidden="1" w:unhideWhenUsed="1"/>
+    <w:lsdException w:name="footnote reference" w:semiHidden="1" w:unhideWhenUsed="1"/>
+    <w:lsdException w:name="annotation reference" w:semiHidden="1" w:unhideWhenUsed="1"/>
+    <w:lsdException w:name="line number" w:semiHidden="1" w:unhideWhenUsed="1"/>
+    <w:lsdException w:name="page number" w:semiHidden="1" w:unhideWhenUsed="1"/>
+    <w:lsdException w:name="endnote reference" w:semiHidden="1" w:unhideWhenUsed="1"/>
+    <w:lsdException w:name="endnote text" w:semiHidden="1" w:unhideWhenUsed="1"/>
+    <w:lsdException w:name="table of authorities" w:semiHidden="1" w:unhideWhenUsed="1"/>
+    <w:lsdException w:name="macro" w:semiHidden="1" w:unhideWhenUsed="1"/>
+    <w:lsdException w:name="toa heading" w:semiHidden="1" w:unhideWhenUsed="1"/>
+    <w:lsdException w:name="List" w:semiHidden="1" w:unhideWhenUsed="1"/>
+    <w:lsdException w:name="List Bullet" w:semiHidden="1" w:unhideWhenUsed="1"/>
+    <w:lsdException w:name="List Number" w:semiHidden="1" w:unhideWhenUsed="1"/>
+    <w:lsdException w:name="List 2" w:semiHidden="1" w:unhideWhenUsed="1"/>
+    <w:lsdException w:name="List 3" w:semiHidden="1" w:unhideWhenUsed="1"/>
+    <w:lsdException w:name="List 4" w:semiHidden="1" w:unhideWhenUsed="1"/>
+    <w:lsdException w:name="List 5" w:semiHidden="1" w:unhideWhenUsed="1"/>
+    <w:lsdException w:name="List Bullet 2" w:semiHidden="1" w:unhideWhenUsed="1"/>
+    <w:lsdException w:name="List Bullet 3" w:semiHidden="1" w:unhideWhenUsed="1"/>
+    <w:lsdException w:name="List Bullet 4" w:semiHidden="1" w:unhideWhenUsed="1"/>
+    <w:lsdException w:name="List Bullet 5" w:semiHidden="1" w:unhideWhenUsed="1"/>
+    <w:lsdException w:name="List Number 2" w:semiHidden="1" w:unhideWhenUsed="1"/>
+    <w:lsdException w:name="List Number 3" w:semiHidden="1" w:unhideWhenUsed="1"/>
+    <w:lsdException w:name="List Number 4" w:semiHidden="1" w:unhideWhenUsed="1"/>
+    <w:lsdException w:name="List Number 5" w:semiHidden="1" w:unhideWhenUsed="1"/>
+    <w:lsdException w:name="Title" w:uiPriority="10" w:qFormat="1"/>
+    <w:lsdException w:name="Closing" w:semiHidden="1" w:unhideWhenUsed="1"/>
+    <w:lsdException w:name="Signature" w:semiHidden="1" w:unhideWhenUsed="1"/>
+    <w:lsdException w:name="Default Paragraph Font" w:semiHidden="1" w:uiPriority="1" w:unhideWhenUsed="1"/>
+    <w:lsdException w:name="Body Text" w:semiHidden="1" w:unhideWhenUsed="1"/>
+    <w:lsdException w:name="Body Text Indent" w:semiHidden="1" w:unhideWhenUsed="1"/>
+    <w:lsdException w:name="List Continue" w:semiHidden="1" w:unhideWhenUsed="1"/>
+    <w:lsdException w:name="List Continue 2" w:semiHidden="1" w:unhideWhenUsed="1"/>
+    <w:lsdException w:name="List Continue 3" w:semiHidden="1" w:unhideWhenUsed="1"/>
+    <w:lsdException w:name="List Continue 4" w:semiHidden="1" w:unhideWhenUsed="1"/>
+    <w:lsdException w:name="List Continue 5" w:semiHidden="1" w:unhideWhenUsed="1"/>
+    <w:lsdException w:name="Message Header" w:semiHidden="1" w:unhideWhenUsed="1"/>
+    <w:lsdException w:name="Subtitle" w:uiPriority="11" w:qFormat="1"/>
+    <w:lsdException w:name="Salutation" w:semiHidden="1" w:unhideWhenUsed="1"/>
+    <w:lsdException w:name="Date" w:semiHidden="1" w:unhideWhenUsed="1"/>
+    <w:lsdException w:name="Body Text First Indent" w:semiHidden="1" w:unhideWhenUsed="1"/>
+    <w:lsdException w:name="Body Text First Indent 2" w:semiHidden="1" w:unhideWhenUsed="1"/>
+    <w:lsdException w:name="Note Heading" w:semiHidden="1" w:unhideWhenUsed="1"/>
+    <w:lsdException w:name="Body Text 2" w:semiHidden="1" w:unhideWhenUsed="1"/>
+    <w:lsdException w:name="Body Text 3" w:semiHidden="1" w:unhideWhenUsed="1"/>
+    <w:lsdException w:name="Body Text Indent 2" w:semiHidden="1" w:unhideWhenUsed="1"/>
+    <w:lsdException w:name="Body Text Indent 3" w:semiHidden="1" w:unhideWhenUsed="1"/>
+    <w:lsdException w:name="Block Text" w:semiHidden="1" w:unhideWhenUsed="1"/>
+    <w:lsdException w:name="Hyperlink" w:semiHidden="1" w:unhideWhenUsed="1"/>
+    <w:lsdException w:name="FollowedHyperlink" w:semiHidden="1" w:unhideWhenUsed="1"/>
+    <w:lsdException w:name="Strong" w:uiPriority="22" w:qFormat="1"/>
+    <w:lsdException w:name="Emphasis" w:uiPriority="20" w:qFormat="1"/>
+    <w:lsdException w:name="Document Map" w:semiHidden="1" w:unhideWhenUsed="1"/>
+    <w:lsdException w:name="Plain Text" w:semiHidden="1" w:unhideWhenUsed="1"/>
+    <w:lsdException w:name="E-mail Signature" w:semiHidden="1" w:unhideWhenUsed="1"/>
+    <w:lsdException w:name="HTML Top of Form" w:semiHidden="1" w:unhideWhenUsed="1"/>
+    <w:lsdException w:name="HTML Bottom of Form" w:semiHidden="1" w:unhideWhenUsed="1"/>
+    <w:lsdException w:name="Normal (Web)" w:semiHidden="1" w:unhideWhenUsed="1"/>
+    <w:lsdException w:name="HTML Acronym" w:semiHidden="1" w:unhideWhenUsed="1"/>
+    <w:lsdException w:name="HTML Address" w:semiHidden="1" w:unhideWhenUsed="1"/>
+    <w:lsdException w:name="HTML Cite" w:semiHidden="1" w:unhideWhenUsed="1"/>
+    <w:lsdException w:name="HTML Code" w:semiHidden="1" w:unhideWhenUsed="1"/>
+    <w:lsdException w:name="HTML Definition" w:semiHidden="1" w:unhideWhenUsed="1"/>
+    <w:lsdException w:name="HTML Keyboard" w:semiHidden="1" w:unhideWhenUsed="1"/>
+    <w:lsdException w:name="HTML Preformatted" w:semiHidden="1" w:unhideWhenUsed="1"/>
+    <w:lsdException w:name="HTML Sample" w:semiHidden="1" w:unhideWhenUsed="1"/>
+    <w:lsdException w:name="HTML Typewriter" w:semiHidden="1" w:unhideWhenUsed="1"/>
+    <w:lsdException w:name="HTML Variable" w:semiHidden="1" w:unhideWhenUsed="1"/>
+    <w:lsdException w:name="Normal Table" w:semiHidden="1" w:unhideWhenUsed="1"/>
+    <w:lsdException w:name="annotation subject" w:semiHidden="1" w:unhideWhenUsed="1"/>
+    <w:lsdException w:name="No List" w:semiHidden="1" w:unhideWhenUsed="1"/>
+    <w:lsdException w:name="Outline List 1" w:semiHidden="1" w:unhideWhenUsed="1"/>
+    <w:lsdException w:name="Outline List 2" w:semiHidden="1" w:unhideWhenUsed="1"/>
+    <w:lsdException w:name="Outline List 3" w:semiHidden="1" w:unhideWhenUsed="1"/>
+    <w:lsdException w:name="Table Simple 1" w:semiHidden="1" w:unhideWhenUsed="1"/>
+    <w:lsdException w:name="Table Simple 2" w:semiHidden="1" w:unhideWhenUsed="1"/>
+    <w:lsdException w:name="Table Simple 3" w:semiHidden="1" w:unhideWhenUsed="1"/>
+    <w:lsdException w:name="Table Classic 1" w:semiHidden="1" w:unhideWhenUsed="1"/>
+    <w:lsdException w:name="Table Classic 2" w:semiHidden="1" w:unhideWhenUsed="1"/>
+    <w:lsdException w:name="Table Classic 3" w:semiHidden="1" w:unhideWhenUsed="1"/>
+    <w:lsdException w:name="Table Classic 4" w:semiHidden="1" w:unhideWhenUsed="1"/>
+    <w:lsdException w:name="Table Colorful 1" w:semiHidden="1" w:unhideWhenUsed="1"/>
+    <w:lsdException w:name="Table Colorful 2" w:semiHidden="1" w:unhideWhenUsed="1"/>
+    <w:lsdException w:name="Table Colorful 3" w:semiHidden="1" w:unhideWhenUsed="1"/>
+    <w:lsdException w:name="Table Columns 1" w:semiHidden="1" w:unhideWhenUsed="1"/>
+    <w:lsdException w:name="Table Columns 2" w:semiHidden="1" w:unhideWhenUsed="1"/>
+    <w:lsdException w:name="Table Columns 3" w:semiHidden="1" w:unhideWhenUsed="1"/>
+    <w:lsdException w:name="Table Columns 4" w:semiHidden="1" w:unhideWhenUsed="1"/>
+    <w:lsdException w:name="Table Columns 5" w:semiHidden="1" w:unhideWhenUsed="1"/>
+    <w:lsdException w:name="Table Grid 1" w:semiHidden="1" w:unhideWhenUsed="1"/>
+    <w:lsdException w:name="Table Grid 2" w:semiHidden="1" w:unhideWhenUsed="1"/>
+    <w:lsdException w:name="Table Grid 3" w:semiHidden="1" w:unhideWhenUsed="1"/>
+    <w:lsdException w:name="Table Grid 4" w:semiHidden="1" w:unhideWhenUsed="1"/>
+    <w:lsdException w:name="Table Grid 5" w:semiHidden="1" w:unhideWhenUsed="1"/>
+    <w:lsdException w:name="Table Grid 6" w:semiHidden="1" w:unhideWhenUsed="1"/>
+    <w:lsdException w:name="Table Grid 7" w:semiHidden="1" w:unhideWhenUsed="1"/>
+    <w:lsdException w:name="Table Grid 8" w:semiHidden="1" w:unhideWhenUsed="1"/>
+    <w:lsdException w:name="Table List 1" w:semiHidden="1" w:unhideWhenUsed="1"/>
+    <w:lsdException w:name="Table List 2" w:semiHidden="1" w:unhideWhenUsed="1"/>
+    <w:lsdException w:name="Table List 3" w:semiHidden="1" w:unhideWhenUsed="1"/>
+    <w:lsdException w:name="Table List 4" w:semiHidden="1" w:unhideWhenUsed="1"/>
+    <w:lsdException w:name="Table List 5" w:semiHidden="1" w:unhideWhenUsed="1"/>
+    <w:lsdException w:name="Table List 6" w:semiHidden="1" w:unhideWhenUsed="1"/>
+    <w:lsdException w:name="Table List 7" w:semiHidden="1" w:unhideWhenUsed="1"/>
+    <w:lsdException w:name="Table List 8" w:semiHidden="1" w:unhideWhenUsed="1"/>
+    <w:lsdException w:name="Table 3D effects 1" w:semiHidden="1" w:unhideWhenUsed="1"/>
+    <w:lsdException w:name="Table 3D effects 2" w:semiHidden="1" w:unhideWhenUsed="1"/>
+    <w:lsdException w:name="Table 3D effects 3" w:semiHidden="1" w:unhideWhenUsed="1"/>
+    <w:lsdException w:name="Table Contemporary" w:semiHidden="1" w:unhideWhenUsed="1"/>
+    <w:lsdException w:name="Table Elegant" w:semiHidden="1" w:unhideWhenUsed="1"/>
+    <w:lsdException w:name="Table Professional" w:semiHidden="1" w:unhideWhenUsed="1"/>
+    <w:lsdException w:name="Table Subtle 1" w:semiHidden="1" w:unhideWhenUsed="1"/>
+    <w:lsdException w:name="Table Subtle 2" w:semiHidden="1" w:unhideWhenUsed="1"/>
+    <w:lsdException w:name="Table Web 1" w:semiHidden="1" w:unhideWhenUsed="1"/>
+    <w:lsdException w:name="Table Web 2" w:semiHidden="1" w:unhideWhenUsed="1"/>
+    <w:lsdException w:name="Table Web 3" w:semiHidden="1" w:unhideWhenUsed="1"/>
+    <w:lsdException w:name="Balloon Text" w:semiHidden="1" w:unhideWhenUsed="1"/>
+    <w:lsdException w:name="Table Grid" w:uiPriority="59"/>
+    <w:lsdException w:name="Table Theme" w:semiHidden="1" w:unhideWhenUsed="1"/>
+    <w:lsdException w:name="Placeholder Text" w:semiHidden="1"/>
+    <w:lsdException w:name="No Spacing" w:uiPriority="1" w:qFormat="1"/>
+    <w:lsdException w:name="Light Shading" w:uiPriority="60"/>
+    <w:lsdException w:name="Light List" w:uiPriority="61"/>
+    <w:lsdException w:name="Light Grid" w:uiPriority="62"/>
+    <w:lsdException w:name="Medium Shading 1" w:uiPriority="63"/>
+    <w:lsdException w:name="Medium Shading 2" w:uiPriority="64"/>
+    <w:lsdException w:name="Medium List 1" w:uiPriority="65"/>
+    <w:lsdException w:name="Medium List 2" w:uiPriority="66"/>
+    <w:lsdException w:name="Medium Grid 1" w:uiPriority="67"/>
+    <w:lsdException w:name="Medium Grid 2" w:uiPriority="68"/>
+    <w:lsdException w:name="Medium Grid 3" w:uiPriority="69"/>
+    <w:lsdException w:name="Dark List" w:uiPriority="70"/>
+    <w:lsdException w:name="Colorful Shading" w:uiPriority="71"/>
+    <w:lsdException w:name="Colorful List" w:uiPriority="72"/>
+    <w:lsdException w:name="Colorful Grid" w:uiPriority="73"/>
+    <w:lsdException w:name="Light Shading Accent 1" w:uiPriority="60"/>
+    <w:lsdException w:name="Light List Accent 1" w:uiPriority="61"/>
+    <w:lsdException w:name="Light Grid Accent 1" w:uiPriority="62"/>
+    <w:lsdException w:name="Medium Shading 1 Accent 1" w:uiPriority="63"/>
+    <w:lsdException w:name="Medium Shading 2 Accent 1" w:uiPriority="64"/>
+    <w:lsdException w:name="Medium List 1 Accent 1" w:uiPriority="65"/>
+    <w:lsdException w:name="Revision" w:semiHidden="1"/>
+    <w:lsdException w:name="List Paragraph" w:uiPriority="34" w:qFormat="1"/>
+    <w:lsdException w:name="Quote" w:uiPriority="29" w:qFormat="1"/>
+    <w:lsdException w:name="Intense Quote" w:uiPriority="30" w:qFormat="1"/>
+    <w:lsdException w:name="Medium List 2 Accent 1" w:uiPriority="66"/>
+    <w:lsdException w:name="Medium Grid 1 Accent 1" w:uiPriority="67"/>
+    <w:lsdException w:name="Medium Grid 2 Accent 1" w:uiPriority="68"/>
+    <w:lsdException w:name="Medium Grid 3 Accent 1" w:uiPriority="69"/>
+    <w:lsdException w:name="Dark List Accent 1" w:uiPriority="70"/>
+    <w:lsdException w:name="Colorful Shading Accent 1" w:uiPriority="71"/>
+    <w:lsdException w:name="Colorful List Accent 1" w:uiPriority="72"/>
+    <w:lsdException w:name="Colorful Grid Accent 1" w:uiPriority="73"/>
+    <w:lsdException w:name="Light Shading Accent 2" w:uiPriority="60"/>
+    <w:lsdException w:name="Light List Accent 2" w:uiPriority="61"/>
+    <w:lsdException w:name="Light Grid Accent 2" w:uiPriority="62"/>
+    <w:lsdException w:name="Medium Shading 1 Accent 2" w:uiPriority="63"/>
+    <w:lsdException w:name="Medium Shading 2 Accent 2" w:uiPriority="64"/>
+    <w:lsdException w:name="Medium List 1 Accent 2" w:uiPriority="65"/>
+    <w:lsdException w:name="Medium List 2 Accent 2" w:uiPriority="66"/>
+    <w:lsdException w:name="Medium Grid 1 Accent 2" w:uiPriority="67"/>
+    <w:lsdException w:name="Medium Grid 2 Accent 2" w:uiPriority="68"/>
+    <w:lsdException w:name="Medium Grid 3 Accent 2" w:uiPriority="69"/>
+    <w:lsdException w:name="Dark List Accent 2" w:uiPriority="70"/>
+    <w:lsdException w:name="Colorful Shading Accent 2" w:uiPriority="71"/>
+    <w:lsdException w:name="Colorful List Accent 2" w:uiPriority="72"/>
+    <w:lsdException w:name="Colorful Grid Accent 2" w:uiPriority="73"/>
+    <w:lsdException w:name="Light Shading Accent 3" w:uiPriority="60"/>
+    <w:lsdException w:name="Light List Accent 3" w:uiPriority="61"/>
+    <w:lsdException w:name="Light Grid Accent 3" w:uiPriority="62"/>
+    <w:lsdException w:name="Medium Shading 1 Accent 3" w:uiPriority="63"/>
+    <w:lsdException w:name="Medium Shading 2 Accent 3" w:uiPriority="64"/>
+    <w:lsdException w:name="Medium List 1 Accent 3" w:uiPriority="65"/>
+    <w:lsdException w:name="Medium List 2 Accent 3" w:uiPriority="66"/>
+    <w:lsdException w:name="Medium Grid 1 Accent 3" w:uiPriority="67"/>
+    <w:lsdException w:name="Medium Grid 2 Accent 3" w:uiPriority="68"/>
+    <w:lsdException w:name="Medium Grid 3 Accent 3" w:uiPriority="69"/>
+    <w:lsdException w:name="Dark List Accent 3" w:uiPriority="70"/>
+    <w:lsdException w:name="Colorful Shading Accent 3" w:uiPriority="71"/>
+    <w:lsdException w:name="Colorful List Accent 3" w:uiPriority="72"/>
+    <w:lsdException w:name="Colorful Grid Accent 3" w:uiPriority="73"/>
+    <w:lsdException w:name="Light Shading Accent 4" w:uiPriority="60"/>
+    <w:lsdException w:name="Light List Accent 4" w:uiPriority="61"/>
+    <w:lsdException w:name="Light Grid Accent 4" w:uiPriority="62"/>
+    <w:lsdException w:name="Medium Shading 1 Accent 4" w:uiPriority="63"/>
+    <w:lsdException w:name="Medium Shading 2 Accent 4" w:uiPriority="64"/>
+    <w:lsdException w:name="Medium List 1 Accent 4" w:uiPriority="65"/>
+    <w:lsdException w:name="Medium List 2 Accent 4" w:uiPriority="66"/>
+    <w:lsdException w:name="Medium Grid 1 Accent 4" w:uiPriority="67"/>
+    <w:lsdException w:name="Medium Grid 2 Accent 4" w:uiPriority="68"/>
+    <w:lsdException w:name="Medium Grid 3 Accent 4" w:uiPriority="69"/>
+    <w:lsdException w:name="Dark List Accent 4" w:uiPriority="70"/>
+    <w:lsdException w:name="Colorful Shading Accent 4" w:uiPriority="71"/>
+    <w:lsdException w:name="Colorful List Accent 4" w:uiPriority="72"/>
+    <w:lsdException w:name="Colorful Grid Accent 4" w:uiPriority="73"/>
+    <w:lsdException w:name="Light Shading Accent 5" w:uiPriority="60"/>
+    <w:lsdException w:name="Light List Accent 5" w:uiPriority="61"/>
+    <w:lsdException w:name="Light Grid Accent 5" w:uiPriority="62"/>
+    <w:lsdException w:name="Medium Shading 1 Accent 5" w:uiPriority="63"/>
+    <w:lsdException w:name="Medium Shading 2 Accent 5" w:uiPriority="64"/>
+    <w:lsdException w:name="Medium List 1 Accent 5" w:uiPriority="65"/>
+    <w:lsdException w:name="Medium List 2 Accent 5" w:uiPriority="66"/>
+    <w:lsdException w:name="Medium Grid 1 Accent 5" w:uiPriority="67"/>
+    <w:lsdException w:name="Medium Grid 2 Accent 5" w:uiPriority="68"/>
+    <w:lsdException w:name="Medium Grid 3 Accent 5" w:uiPriority="69"/>
+    <w:lsdException w:name="Dark List Accent 5" w:uiPriority="70"/>
+    <w:lsdException w:name="Colorful Shading Accent 5" w:uiPriority="71"/>
+    <w:lsdException w:name="Colorful List Accent 5" w:uiPriority="72"/>
+    <w:lsdException w:name="Colorful Grid Accent 5" w:uiPriority="73"/>
+    <w:lsdException w:name="Light Shading Accent 6" w:uiPriority="60"/>
+    <w:lsdException w:name="Light List Accent 6" w:uiPriority="61"/>
+    <w:lsdException w:name="Light Grid Accent 6" w:uiPriority="62"/>
+    <w:lsdException w:name="Medium Shading 1 Accent 6" w:uiPriority="63"/>
+    <w:lsdException w:name="Medium Shading 2 Accent 6" w:uiPriority="64"/>
+    <w:lsdException w:name="Medium List 1 Accent 6" w:uiPriority="65"/>
+    <w:lsdException w:name="Medium List 2 Accent 6" w:uiPriority="66"/>
+    <w:lsdException w:name="Medium Grid 1 Accent 6" w:uiPriority="67"/>
+    <w:lsdException w:name="Medium Grid 2 Accent 6" w:uiPriority="68"/>
+    <w:lsdException w:name="Medium Grid 3 Accent 6" w:uiPriority="69"/>
+    <w:lsdException w:name="Dark List Accent 6" w:uiPriority="70"/>
+    <w:lsdException w:name="Colorful Shading Accent 6" w:uiPriority="71"/>
+    <w:lsdException w:name="Colorful List Accent 6" w:uiPriority="72"/>
+    <w:lsdException w:name="Colorful Grid Accent 6" w:uiPriority="73"/>
+    <w:lsdException w:name="Subtle Emphasis" w:uiPriority="19" w:qFormat="1"/>
+    <w:lsdException w:name="Intense Emphasis" w:uiPriority="21" w:qFormat="1"/>
+    <w:lsdException w:name="Subtle Reference" w:uiPriority="31" w:qFormat="1"/>
+    <w:lsdException w:name="Intense Reference" w:uiPriority="32" w:qFormat="1"/>
+    <w:lsdException w:name="Book Title" w:uiPriority="33" w:qFormat="1"/>
+    <w:lsdException w:name="Bibliography" w:semiHidden="1" w:uiPriority="37" w:unhideWhenUsed="1"/>
+    <w:lsdException w:name="TOC Heading" w:semiHidden="1" w:uiPriority="39" w:unhideWhenUsed="1" w:qFormat="1"/>
+    <w:lsdException w:name="Plain Table 1" w:uiPriority="41"/>
+    <w:lsdException w:name="Plain Table 2" w:uiPriority="42"/>
+    <w:lsdException w:name="Plain Table 3" w:uiPriority="43"/>
+    <w:lsdException w:name="Plain Table 4" w:uiPriority="44"/>
+    <w:lsdException w:name="Plain Table 5" w:uiPriority="45"/>
+    <w:lsdException w:name="Grid Table Light" w:uiPriority="40"/>
+    <w:lsdException w:name="Grid Table 1 Light" w:uiPriority="46"/>
+    <w:lsdException w:name="Grid Table 2" w:uiPriority="47"/>
+    <w:lsdException w:name="Grid Table 3" w:uiPriority="48"/>
+    <w:lsdException w:name="Grid Table 4" w:uiPriority="49"/>
+    <w:lsdException w:name="Grid Table 5 Dark" w:uiPriority="50"/>
+    <w:lsdException w:name="Grid Table 6 Colorful" w:uiPriority="51"/>
+    <w:lsdException w:name="Grid Table 7 Colorful" w:uiPriority="52"/>
+    <w:lsdException w:name="Grid Table 1 Light Accent 1" w:uiPriority="46"/>
+    <w:lsdException w:name="Grid Table 2 Accent 1" w:uiPriority="47"/>
+    <w:lsdException w:name="Grid Table 3 Accent 1" w:uiPriority="48"/>
+    <w:lsdException w:name="Grid Table 4 Accent 1" w:uiPriority="49"/>
+    <w:lsdException w:name="Grid Table 5 Dark Accent 1" w:uiPriority="50"/>
+    <w:lsdException w:name="Grid Table 6 Colorful Accent 1" w:uiPriority="51"/>
+    <w:lsdException w:name="Grid Table 7 Colorful Accent 1" w:uiPriority="52"/>
+    <w:lsdException w:name="Grid Table 1 Light Accent 2" w:uiPriority="46"/>
+    <w:lsdException w:name="Grid Table 2 Accent 2" w:uiPriority="47"/>
+    <w:lsdException w:name="Grid Table 3 Accent 2" w:uiPriority="48"/>
+    <w:lsdException w:name="Grid Table 4 Accent 2" w:uiPriority="49"/>
+    <w:lsdException w:name="Grid Table 5 Dark Accent 2" w:uiPriority="50"/>
+    <w:lsdException w:name="Grid Table 6 Colorful Accent 2" w:uiPriority="51"/>
+    <w:lsdException w:name="Grid Table 7 Colorful Accent 2" w:uiPriority="52"/>
+    <w:lsdException w:name="Grid Table 1 Light Accent 3" w:uiPriority="46"/>
+    <w:lsdException w:name="Grid Table 2 Accent 3" w:uiPriority="47"/>
+    <w:lsdException w:name="Grid Table 3 Accent 3" w:uiPriority="48"/>
+    <w:lsdException w:name="Grid Table 4 Accent 3" w:uiPriority="49"/>
+    <w:lsdException w:name="Grid Table 5 Dark Accent 3" w:uiPriority="50"/>
+    <w:lsdException w:name="Grid Table 6 Colorful Accent 3" w:uiPriority="51"/>
+    <w:lsdException w:name="Grid Table 7 Colorful Accent 3" w:uiPriority="52"/>
+    <w:lsdException w:name="Grid Table 1 Light Accent 4" w:uiPriority="46"/>
+    <w:lsdException w:name="Grid Table 2 Accent 4" w:uiPriority="47"/>
+    <w:lsdException w:name="Grid Table 3 Accent 4" w:uiPriority="48"/>
+    <w:lsdException w:name="Grid Table 4 Accent 4" w:uiPriority="49"/>
+    <w:lsdException w:name="Grid Table 5 Dark Accent 4" w:uiPriority="50"/>
+    <w:lsdException w:name="Grid Table 6 Colorful Accent 4" w:uiPriority="51"/>
+    <w:lsdException w:name="Grid Table 7 Colorful Accent 4" w:uiPriority="52"/>
+    <w:lsdException w:name="Grid Table 1 Light Accent 5" w:uiPriority="46"/>
+    <w:lsdException w:name="Grid Table 2 Accent 5" w:uiPriority="47"/>
+    <w:lsdException w:name="Grid Table 3 Accent 5" w:uiPriority="48"/>
+    <w:lsdException w:name="Grid Table 4 Accent 5" w:uiPriority="49"/>
+    <w:lsdException w:name="Grid Table 5 Dark Accent 5" w:uiPriority="50"/>
+    <w:lsdException w:name="Grid Table 6 Colorful Accent 5" w:uiPriority="51"/>
+    <w:lsdException w:name="Grid Table 7 Colorful Accent 5" w:uiPriority="52"/>
+    <w:lsdException w:name="Grid Table 1 Light Accent 6" w:uiPriority="46"/>
+    <w:lsdException w:name="Grid Table 2 Accent 6" w:uiPriority="47"/>
+    <w:lsdException w:name="Grid Table 3 Accent 6" w:uiPriority="48"/>
+    <w:lsdException w:name="Grid Table 4 Accent 6" w:uiPriority="49"/>
+    <w:lsdException w:name="Grid Table 5 Dark Accent 6" w:uiPriority="50"/>
+    <w:lsdException w:name="Grid Table 6 Colorful Accent 6" w:uiPriority="51"/>
+    <w:lsdException w:name="Grid Table 7 Colorful Accent 6" w:uiPriority="52"/>
+    <w:lsdException w:name="List Table 1 Light" w:uiPriority="46"/>
+    <w:lsdException w:name="List Table 2" w:uiPriority="47"/>
+    <w:lsdException w:name="List Table 3" w:uiPriority="48"/>
+    <w:lsdException w:name="List Table 4" w:uiPriority="49"/>
+    <w:lsdException w:name="List Table 5 Dark" w:uiPriority="50"/>
+    <w:lsdException w:name="List Table 6 Colorful" w:uiPriority="51"/>
+    <w:lsdException w:name="List Table 7 Colorful" w:uiPriority="52"/>
+    <w:lsdException w:name="List Table 1 Light Accent 1" w:uiPriority="46"/>
+    <w:lsdException w:name="List Table 2 Accent 1" w:uiPriority="47"/>
+    <w:lsdException w:name="List Table 3 Accent 1" w:uiPriority="48"/>
+    <w:lsdException w:name="List Table 4 Accent 1" w:uiPriority="49"/>
+    <w:lsdException w:name="List Table 5 Dark Accent 1" w:uiPriority="50"/>
+    <w:lsdException w:name="List Table 6 Colorful Accent 1" w:uiPriority="51"/>
+    <w:lsdException w:name="List Table 7 Colorful Accent 1" w:uiPriority="52"/>
+    <w:lsdException w:name="List Table 1 Light Accent 2" w:uiPriority="46"/>
+    <w:lsdException w:name="List Table 2 Accent 2" w:uiPriority="47"/>
+    <w:lsdException w:name="List Table 3 Accent 2" w:uiPriority="48"/>
+    <w:lsdException w:name="List Table 4 Accent 2" w:uiPriority="49"/>
+    <w:lsdException w:name="List Table 5 Dark Accent 2" w:uiPriority="50"/>
+    <w:lsdException w:name="List Table 6 Colorful Accent 2" w:uiPriority="51"/>
+    <w:lsdException w:name="List Table 7 Colorful Accent 2" w:uiPriority="52"/>
+    <w:lsdException w:name="List Table 1 Light Accent 3" w:uiPriority="46"/>
+    <w:lsdException w:name="List Table 2 Accent 3" w:uiPriority="47"/>
+    <w:lsdException w:name="List Table 3 Accent 3" w:uiPriority="48"/>
+    <w:lsdException w:name="List Table 4 Accent 3" w:uiPriority="49"/>
+    <w:lsdException w:name="List Table 5 Dark Accent 3" w:uiPriority="50"/>
+    <w:lsdException w:name="List Table 6 Colorful Accent 3" w:uiPriority="51"/>
+    <w:lsdException w:name="List Table 7 Colorful Accent 3" w:uiPriority="52"/>
+    <w:lsdException w:name="List Table 1 Light Accent 4" w:uiPriority="46"/>
+    <w:lsdException w:name="List Table 2 Accent 4" w:uiPriority="47"/>
+    <w:lsdException w:name="List Table 3 Accent 4" w:uiPriority="48"/>
+    <w:lsdException w:name="List Table 4 Accent 4" w:uiPriority="49"/>
+    <w:lsdException w:name="List Table 5 Dark Accent 4" w:uiPriority="50"/>
+    <w:lsdException w:name="List Table 6 Colorful Accent 4" w:uiPriority="51"/>
+    <w:lsdException w:name="List Table 7 Colorful Accent 4" w:uiPriority="52"/>
+    <w:lsdException w:name="List Table 1 Light Accent 5" w:uiPriority="46"/>
+    <w:lsdException w:name="List Table 2 Accent 5" w:uiPriority="47"/>
+    <w:lsdException w:name="List Table 3 Accent 5" w:uiPriority="48"/>
+    <w:lsdException w:name="List Table 4 Accent 5" w:uiPriority="49"/>
+    <w:lsdException w:name="List Table 5 Dark Accent 5" w:uiPriority="50"/>
+    <w:lsdException w:name="List Table 6 Colorful Accent 5" w:uiPriority="51"/>
+    <w:lsdException w:name="List Table 7 Colorful Accent 5" w:uiPriority="52"/>
+    <w:lsdException w:name="List Table 1 Light Accent 6" w:uiPriority="46"/>
+    <w:lsdException w:name="List Table 2 Accent 6" w:uiPriority="47"/>
+    <w:lsdException w:name="List Table 3 Accent 6" w:uiPriority="48"/>
+    <w:lsdException w:name="List Table 4 Accent 6" w:uiPriority="49"/>
+    <w:lsdException w:name="List Table 5 Dark Accent 6" w:uiPriority="50"/>
+    <w:lsdException w:name="List Table 6 Colorful Accent 6" w:uiPriority="51"/>
+    <w:lsdException w:name="List Table 7 Colorful Accent 6" w:uiPriority="52"/>
   </w:latentStyles>
   <w:style w:type="paragraph" w:default="1" w:styleId="Normal">
     <w:name w:val="Normal"/>
@@ -6766,196 +7701,6 @@
       <w:sz w:val="16"/>
       <w:szCs w:val="16"/>
     </w:rPr>
-  </w:style>
-</w:styles>
-</file>
-
-<file path=word/stylesWithEffects.xml><?xml version="1.0" encoding="utf-8"?>
-<w:styles xmlns:wpc="http://schemas.microsoft.com/office/word/2010/wordprocessingCanvas" xmlns:mc="http://schemas.openxmlformats.org/markup-compatibility/2006" xmlns:o="urn:schemas-microsoft-com:office:office" xmlns:r="http://schemas.openxmlformats.org/officeDocument/2006/relationships" xmlns:m="http://schemas.openxmlformats.org/officeDocument/2006/math" xmlns:v="urn:schemas-microsoft-com:vml" xmlns:wp14="http://schemas.microsoft.com/office/word/2010/wordprocessingDrawing" xmlns:wp="http://schemas.openxmlformats.org/drawingml/2006/wordprocessingDrawing" xmlns:w10="urn:schemas-microsoft-com:office:word" xmlns:w="http://schemas.openxmlformats.org/wordprocessingml/2006/main" xmlns:w14="http://schemas.microsoft.com/office/word/2010/wordml" xmlns:wpg="http://schemas.microsoft.com/office/word/2010/wordprocessingGroup" xmlns:wpi="http://schemas.microsoft.com/office/word/2010/wordprocessingInk" xmlns:wne="http://schemas.microsoft.com/office/word/2006/wordml" xmlns:wps="http://schemas.microsoft.com/office/word/2010/wordprocessingShape" mc:Ignorable="w14 wp14">
-  <w:docDefaults>
-    <w:rPrDefault>
-      <w:rPr>
-        <w:rFonts w:asciiTheme="minorHAnsi" w:eastAsiaTheme="minorEastAsia" w:hAnsiTheme="minorHAnsi" w:cstheme="minorBidi"/>
-        <w:sz w:val="22"/>
-        <w:szCs w:val="22"/>
-        <w:lang w:val="fr-FR" w:eastAsia="fr-FR" w:bidi="ar-SA"/>
-      </w:rPr>
-    </w:rPrDefault>
-    <w:pPrDefault>
-      <w:pPr>
-        <w:spacing w:after="200" w:line="276" w:lineRule="auto"/>
-      </w:pPr>
-    </w:pPrDefault>
-  </w:docDefaults>
-  <w:latentStyles w:defLockedState="0" w:defUIPriority="99" w:defSemiHidden="1" w:defUnhideWhenUsed="1" w:defQFormat="0" w:count="267">
-    <w:lsdException w:name="Normal" w:semiHidden="0" w:uiPriority="0" w:unhideWhenUsed="0" w:qFormat="1"/>
-    <w:lsdException w:name="heading 1" w:semiHidden="0" w:uiPriority="9" w:unhideWhenUsed="0" w:qFormat="1"/>
-    <w:lsdException w:name="heading 2" w:uiPriority="9" w:qFormat="1"/>
-    <w:lsdException w:name="heading 3" w:uiPriority="9" w:qFormat="1"/>
-    <w:lsdException w:name="heading 4" w:uiPriority="9" w:qFormat="1"/>
-    <w:lsdException w:name="heading 5" w:uiPriority="9" w:qFormat="1"/>
-    <w:lsdException w:name="heading 6" w:uiPriority="9" w:qFormat="1"/>
-    <w:lsdException w:name="heading 7" w:uiPriority="9" w:qFormat="1"/>
-    <w:lsdException w:name="heading 8" w:uiPriority="9" w:qFormat="1"/>
-    <w:lsdException w:name="heading 9" w:uiPriority="9" w:qFormat="1"/>
-    <w:lsdException w:name="toc 1" w:uiPriority="39"/>
-    <w:lsdException w:name="toc 2" w:uiPriority="39"/>
-    <w:lsdException w:name="toc 3" w:uiPriority="39"/>
-    <w:lsdException w:name="toc 4" w:uiPriority="39"/>
-    <w:lsdException w:name="toc 5" w:uiPriority="39"/>
-    <w:lsdException w:name="toc 6" w:uiPriority="39"/>
-    <w:lsdException w:name="toc 7" w:uiPriority="39"/>
-    <w:lsdException w:name="toc 8" w:uiPriority="39"/>
-    <w:lsdException w:name="toc 9" w:uiPriority="39"/>
-    <w:lsdException w:name="caption" w:uiPriority="35" w:qFormat="1"/>
-    <w:lsdException w:name="Title" w:semiHidden="0" w:uiPriority="10" w:unhideWhenUsed="0" w:qFormat="1"/>
-    <w:lsdException w:name="Default Paragraph Font" w:uiPriority="1"/>
-    <w:lsdException w:name="Subtitle" w:semiHidden="0" w:uiPriority="11" w:unhideWhenUsed="0" w:qFormat="1"/>
-    <w:lsdException w:name="Strong" w:semiHidden="0" w:uiPriority="22" w:unhideWhenUsed="0" w:qFormat="1"/>
-    <w:lsdException w:name="Emphasis" w:semiHidden="0" w:uiPriority="20" w:unhideWhenUsed="0" w:qFormat="1"/>
-    <w:lsdException w:name="Table Grid" w:semiHidden="0" w:uiPriority="59" w:unhideWhenUsed="0"/>
-    <w:lsdException w:name="Placeholder Text" w:unhideWhenUsed="0"/>
-    <w:lsdException w:name="No Spacing" w:semiHidden="0" w:uiPriority="1" w:unhideWhenUsed="0" w:qFormat="1"/>
-    <w:lsdException w:name="Light Shading" w:semiHidden="0" w:uiPriority="60" w:unhideWhenUsed="0"/>
-    <w:lsdException w:name="Light List" w:semiHidden="0" w:uiPriority="61" w:unhideWhenUsed="0"/>
-    <w:lsdException w:name="Light Grid" w:semiHidden="0" w:uiPriority="62" w:unhideWhenUsed="0"/>
-    <w:lsdException w:name="Medium Shading 1" w:semiHidden="0" w:uiPriority="63" w:unhideWhenUsed="0"/>
-    <w:lsdException w:name="Medium Shading 2" w:semiHidden="0" w:uiPriority="64" w:unhideWhenUsed="0"/>
-    <w:lsdException w:name="Medium List 1" w:semiHidden="0" w:uiPriority="65" w:unhideWhenUsed="0"/>
-    <w:lsdException w:name="Medium List 2" w:semiHidden="0" w:uiPriority="66" w:unhideWhenUsed="0"/>
-    <w:lsdException w:name="Medium Grid 1" w:semiHidden="0" w:uiPriority="67" w:unhideWhenUsed="0"/>
-    <w:lsdException w:name="Medium Grid 2" w:semiHidden="0" w:uiPriority="68" w:unhideWhenUsed="0"/>
-    <w:lsdException w:name="Medium Grid 3" w:semiHidden="0" w:uiPriority="69" w:unhideWhenUsed="0"/>
-    <w:lsdException w:name="Dark List" w:semiHidden="0" w:uiPriority="70" w:unhideWhenUsed="0"/>
-    <w:lsdException w:name="Colorful Shading" w:semiHidden="0" w:uiPriority="71" w:unhideWhenUsed="0"/>
-    <w:lsdException w:name="Colorful List" w:semiHidden="0" w:uiPriority="72" w:unhideWhenUsed="0"/>
-    <w:lsdException w:name="Colorful Grid" w:semiHidden="0" w:uiPriority="73" w:unhideWhenUsed="0"/>
-    <w:lsdException w:name="Light Shading Accent 1" w:semiHidden="0" w:uiPriority="60" w:unhideWhenUsed="0"/>
-    <w:lsdException w:name="Light List Accent 1" w:semiHidden="0" w:uiPriority="61" w:unhideWhenUsed="0"/>
-    <w:lsdException w:name="Light Grid Accent 1" w:semiHidden="0" w:uiPriority="62" w:unhideWhenUsed="0"/>
-    <w:lsdException w:name="Medium Shading 1 Accent 1" w:semiHidden="0" w:uiPriority="63" w:unhideWhenUsed="0"/>
-    <w:lsdException w:name="Medium Shading 2 Accent 1" w:semiHidden="0" w:uiPriority="64" w:unhideWhenUsed="0"/>
-    <w:lsdException w:name="Medium List 1 Accent 1" w:semiHidden="0" w:uiPriority="65" w:unhideWhenUsed="0"/>
-    <w:lsdException w:name="Revision" w:unhideWhenUsed="0"/>
-    <w:lsdException w:name="List Paragraph" w:semiHidden="0" w:uiPriority="34" w:unhideWhenUsed="0" w:qFormat="1"/>
-    <w:lsdException w:name="Quote" w:semiHidden="0" w:uiPriority="29" w:unhideWhenUsed="0" w:qFormat="1"/>
-    <w:lsdException w:name="Intense Quote" w:semiHidden="0" w:uiPriority="30" w:unhideWhenUsed="0" w:qFormat="1"/>
-    <w:lsdException w:name="Medium List 2 Accent 1" w:semiHidden="0" w:uiPriority="66" w:unhideWhenUsed="0"/>
-    <w:lsdException w:name="Medium Grid 1 Accent 1" w:semiHidden="0" w:uiPriority="67" w:unhideWhenUsed="0"/>
-    <w:lsdException w:name="Medium Grid 2 Accent 1" w:semiHidden="0" w:uiPriority="68" w:unhideWhenUsed="0"/>
-    <w:lsdException w:name="Medium Grid 3 Accent 1" w:semiHidden="0" w:uiPriority="69" w:unhideWhenUsed="0"/>
-    <w:lsdException w:name="Dark List Accent 1" w:semiHidden="0" w:uiPriority="70" w:unhideWhenUsed="0"/>
-    <w:lsdException w:name="Colorful Shading Accent 1" w:semiHidden="0" w:uiPriority="71" w:unhideWhenUsed="0"/>
-    <w:lsdException w:name="Colorful List Accent 1" w:semiHidden="0" w:uiPriority="72" w:unhideWhenUsed="0"/>
-    <w:lsdException w:name="Colorful Grid Accent 1" w:semiHidden="0" w:uiPriority="73" w:unhideWhenUsed="0"/>
-    <w:lsdException w:name="Light Shading Accent 2" w:semiHidden="0" w:uiPriority="60" w:unhideWhenUsed="0"/>
-    <w:lsdException w:name="Light List Accent 2" w:semiHidden="0" w:uiPriority="61" w:unhideWhenUsed="0"/>
-    <w:lsdException w:name="Light Grid Accent 2" w:semiHidden="0" w:uiPriority="62" w:unhideWhenUsed="0"/>
-    <w:lsdException w:name="Medium Shading 1 Accent 2" w:semiHidden="0" w:uiPriority="63" w:unhideWhenUsed="0"/>
-    <w:lsdException w:name="Medium Shading 2 Accent 2" w:semiHidden="0" w:uiPriority="64" w:unhideWhenUsed="0"/>
-    <w:lsdException w:name="Medium List 1 Accent 2" w:semiHidden="0" w:uiPriority="65" w:unhideWhenUsed="0"/>
-    <w:lsdException w:name="Medium List 2 Accent 2" w:semiHidden="0" w:uiPriority="66" w:unhideWhenUsed="0"/>
-    <w:lsdException w:name="Medium Grid 1 Accent 2" w:semiHidden="0" w:uiPriority="67" w:unhideWhenUsed="0"/>
-    <w:lsdException w:name="Medium Grid 2 Accent 2" w:semiHidden="0" w:uiPriority="68" w:unhideWhenUsed="0"/>
-    <w:lsdException w:name="Medium Grid 3 Accent 2" w:semiHidden="0" w:uiPriority="69" w:unhideWhenUsed="0"/>
-    <w:lsdException w:name="Dark List Accent 2" w:semiHidden="0" w:uiPriority="70" w:unhideWhenUsed="0"/>
-    <w:lsdException w:name="Colorful Shading Accent 2" w:semiHidden="0" w:uiPriority="71" w:unhideWhenUsed="0"/>
-    <w:lsdException w:name="Colorful List Accent 2" w:semiHidden="0" w:uiPriority="72" w:unhideWhenUsed="0"/>
-    <w:lsdException w:name="Colorful Grid Accent 2" w:semiHidden="0" w:uiPriority="73" w:unhideWhenUsed="0"/>
-    <w:lsdException w:name="Light Shading Accent 3" w:semiHidden="0" w:uiPriority="60" w:unhideWhenUsed="0"/>
-    <w:lsdException w:name="Light List Accent 3" w:semiHidden="0" w:uiPriority="61" w:unhideWhenUsed="0"/>
-    <w:lsdException w:name="Light Grid Accent 3" w:semiHidden="0" w:uiPriority="62" w:unhideWhenUsed="0"/>
-    <w:lsdException w:name="Medium Shading 1 Accent 3" w:semiHidden="0" w:uiPriority="63" w:unhideWhenUsed="0"/>
-    <w:lsdException w:name="Medium Shading 2 Accent 3" w:semiHidden="0" w:uiPriority="64" w:unhideWhenUsed="0"/>
-    <w:lsdException w:name="Medium List 1 Accent 3" w:semiHidden="0" w:uiPriority="65" w:unhideWhenUsed="0"/>
-    <w:lsdException w:name="Medium List 2 Accent 3" w:semiHidden="0" w:uiPriority="66" w:unhideWhenUsed="0"/>
-    <w:lsdException w:name="Medium Grid 1 Accent 3" w:semiHidden="0" w:uiPriority="67" w:unhideWhenUsed="0"/>
-    <w:lsdException w:name="Medium Grid 2 Accent 3" w:semiHidden="0" w:uiPriority="68" w:unhideWhenUsed="0"/>
-    <w:lsdException w:name="Medium Grid 3 Accent 3" w:semiHidden="0" w:uiPriority="69" w:unhideWhenUsed="0"/>
-    <w:lsdException w:name="Dark List Accent 3" w:semiHidden="0" w:uiPriority="70" w:unhideWhenUsed="0"/>
-    <w:lsdException w:name="Colorful Shading Accent 3" w:semiHidden="0" w:uiPriority="71" w:unhideWhenUsed="0"/>
-    <w:lsdException w:name="Colorful List Accent 3" w:semiHidden="0" w:uiPriority="72" w:unhideWhenUsed="0"/>
-    <w:lsdException w:name="Colorful Grid Accent 3" w:semiHidden="0" w:uiPriority="73" w:unhideWhenUsed="0"/>
-    <w:lsdException w:name="Light Shading Accent 4" w:semiHidden="0" w:uiPriority="60" w:unhideWhenUsed="0"/>
-    <w:lsdException w:name="Light List Accent 4" w:semiHidden="0" w:uiPriority="61" w:unhideWhenUsed="0"/>
-    <w:lsdException w:name="Light Grid Accent 4" w:semiHidden="0" w:uiPriority="62" w:unhideWhenUsed="0"/>
-    <w:lsdException w:name="Medium Shading 1 Accent 4" w:semiHidden="0" w:uiPriority="63" w:unhideWhenUsed="0"/>
-    <w:lsdException w:name="Medium Shading 2 Accent 4" w:semiHidden="0" w:uiPriority="64" w:unhideWhenUsed="0"/>
-    <w:lsdException w:name="Medium List 1 Accent 4" w:semiHidden="0" w:uiPriority="65" w:unhideWhenUsed="0"/>
-    <w:lsdException w:name="Medium List 2 Accent 4" w:semiHidden="0" w:uiPriority="66" w:unhideWhenUsed="0"/>
-    <w:lsdException w:name="Medium Grid 1 Accent 4" w:semiHidden="0" w:uiPriority="67" w:unhideWhenUsed="0"/>
-    <w:lsdException w:name="Medium Grid 2 Accent 4" w:semiHidden="0" w:uiPriority="68" w:unhideWhenUsed="0"/>
-    <w:lsdException w:name="Medium Grid 3 Accent 4" w:semiHidden="0" w:uiPriority="69" w:unhideWhenUsed="0"/>
-    <w:lsdException w:name="Dark List Accent 4" w:semiHidden="0" w:uiPriority="70" w:unhideWhenUsed="0"/>
-    <w:lsdException w:name="Colorful Shading Accent 4" w:semiHidden="0" w:uiPriority="71" w:unhideWhenUsed="0"/>
-    <w:lsdException w:name="Colorful List Accent 4" w:semiHidden="0" w:uiPriority="72" w:unhideWhenUsed="0"/>
-    <w:lsdException w:name="Colorful Grid Accent 4" w:semiHidden="0" w:uiPriority="73" w:unhideWhenUsed="0"/>
-    <w:lsdException w:name="Light Shading Accent 5" w:semiHidden="0" w:uiPriority="60" w:unhideWhenUsed="0"/>
-    <w:lsdException w:name="Light List Accent 5" w:semiHidden="0" w:uiPriority="61" w:unhideWhenUsed="0"/>
-    <w:lsdException w:name="Light Grid Accent 5" w:semiHidden="0" w:uiPriority="62" w:unhideWhenUsed="0"/>
-    <w:lsdException w:name="Medium Shading 1 Accent 5" w:semiHidden="0" w:uiPriority="63" w:unhideWhenUsed="0"/>
-    <w:lsdException w:name="Medium Shading 2 Accent 5" w:semiHidden="0" w:uiPriority="64" w:unhideWhenUsed="0"/>
-    <w:lsdException w:name="Medium List 1 Accent 5" w:semiHidden="0" w:uiPriority="65" w:unhideWhenUsed="0"/>
-    <w:lsdException w:name="Medium List 2 Accent 5" w:semiHidden="0" w:uiPriority="66" w:unhideWhenUsed="0"/>
-    <w:lsdException w:name="Medium Grid 1 Accent 5" w:semiHidden="0" w:uiPriority="67" w:unhideWhenUsed="0"/>
-    <w:lsdException w:name="Medium Grid 2 Accent 5" w:semiHidden="0" w:uiPriority="68" w:unhideWhenUsed="0"/>
-    <w:lsdException w:name="Medium Grid 3 Accent 5" w:semiHidden="0" w:uiPriority="69" w:unhideWhenUsed="0"/>
-    <w:lsdException w:name="Dark List Accent 5" w:semiHidden="0" w:uiPriority="70" w:unhideWhenUsed="0"/>
-    <w:lsdException w:name="Colorful Shading Accent 5" w:semiHidden="0" w:uiPriority="71" w:unhideWhenUsed="0"/>
-    <w:lsdException w:name="Colorful List Accent 5" w:semiHidden="0" w:uiPriority="72" w:unhideWhenUsed="0"/>
-    <w:lsdException w:name="Colorful Grid Accent 5" w:semiHidden="0" w:uiPriority="73" w:unhideWhenUsed="0"/>
-    <w:lsdException w:name="Light Shading Accent 6" w:semiHidden="0" w:uiPriority="60" w:unhideWhenUsed="0"/>
-    <w:lsdException w:name="Light List Accent 6" w:semiHidden="0" w:uiPriority="61" w:unhideWhenUsed="0"/>
-    <w:lsdException w:name="Light Grid Accent 6" w:semiHidden="0" w:uiPriority="62" w:unhideWhenUsed="0"/>
-    <w:lsdException w:name="Medium Shading 1 Accent 6" w:semiHidden="0" w:uiPriority="63" w:unhideWhenUsed="0"/>
-    <w:lsdException w:name="Medium Shading 2 Accent 6" w:semiHidden="0" w:uiPriority="64" w:unhideWhenUsed="0"/>
-    <w:lsdException w:name="Medium List 1 Accent 6" w:semiHidden="0" w:uiPriority="65" w:unhideWhenUsed="0"/>
-    <w:lsdException w:name="Medium List 2 Accent 6" w:semiHidden="0" w:uiPriority="66" w:unhideWhenUsed="0"/>
-    <w:lsdException w:name="Medium Grid 1 Accent 6" w:semiHidden="0" w:uiPriority="67" w:unhideWhenUsed="0"/>
-    <w:lsdException w:name="Medium Grid 2 Accent 6" w:semiHidden="0" w:uiPriority="68" w:unhideWhenUsed="0"/>
-    <w:lsdException w:name="Medium Grid 3 Accent 6" w:semiHidden="0" w:uiPriority="69" w:unhideWhenUsed="0"/>
-    <w:lsdException w:name="Dark List Accent 6" w:semiHidden="0" w:uiPriority="70" w:unhideWhenUsed="0"/>
-    <w:lsdException w:name="Colorful Shading Accent 6" w:semiHidden="0" w:uiPriority="71" w:unhideWhenUsed="0"/>
-    <w:lsdException w:name="Colorful List Accent 6" w:semiHidden="0" w:uiPriority="72" w:unhideWhenUsed="0"/>
-    <w:lsdException w:name="Colorful Grid Accent 6" w:semiHidden="0" w:uiPriority="73" w:unhideWhenUsed="0"/>
-    <w:lsdException w:name="Subtle Emphasis" w:semiHidden="0" w:uiPriority="19" w:unhideWhenUsed="0" w:qFormat="1"/>
-    <w:lsdException w:name="Intense Emphasis" w:semiHidden="0" w:uiPriority="21" w:unhideWhenUsed="0" w:qFormat="1"/>
-    <w:lsdException w:name="Subtle Reference" w:semiHidden="0" w:uiPriority="31" w:unhideWhenUsed="0" w:qFormat="1"/>
-    <w:lsdException w:name="Intense Reference" w:semiHidden="0" w:uiPriority="32" w:unhideWhenUsed="0" w:qFormat="1"/>
-    <w:lsdException w:name="Book Title" w:semiHidden="0" w:uiPriority="33" w:unhideWhenUsed="0" w:qFormat="1"/>
-    <w:lsdException w:name="Bibliography" w:uiPriority="37"/>
-    <w:lsdException w:name="TOC Heading" w:uiPriority="39" w:qFormat="1"/>
-  </w:latentStyles>
-  <w:style w:type="paragraph" w:default="1" w:styleId="Normal">
-    <w:name w:val="Normal"/>
-    <w:qFormat/>
-  </w:style>
-  <w:style w:type="character" w:default="1" w:styleId="Policepardfaut">
-    <w:name w:val="Default Paragraph Font"/>
-    <w:uiPriority w:val="1"/>
-    <w:semiHidden/>
-    <w:unhideWhenUsed/>
-  </w:style>
-  <w:style w:type="table" w:default="1" w:styleId="TableauNormal">
-    <w:name w:val="Normal Table"/>
-    <w:uiPriority w:val="99"/>
-    <w:semiHidden/>
-    <w:unhideWhenUsed/>
-    <w:tblPr>
-      <w:tblInd w:w="0" w:type="dxa"/>
-      <w:tblCellMar>
-        <w:top w:w="0" w:type="dxa"/>
-        <w:left w:w="108" w:type="dxa"/>
-        <w:bottom w:w="0" w:type="dxa"/>
-        <w:right w:w="108" w:type="dxa"/>
-      </w:tblCellMar>
-    </w:tblPr>
-  </w:style>
-  <w:style w:type="numbering" w:default="1" w:styleId="Aucuneliste">
-    <w:name w:val="No List"/>
-    <w:uiPriority w:val="99"/>
-    <w:semiHidden/>
-    <w:unhideWhenUsed/>
   </w:style>
 </w:styles>
 </file>
@@ -7267,7 +8012,7 @@
 </file>
 
 <file path=customXml/itemProps2.xml><?xml version="1.0" encoding="utf-8"?>
-<ds:datastoreItem xmlns:ds="http://schemas.openxmlformats.org/officeDocument/2006/customXml" ds:itemID="{ED0EF7E6-7364-4E72-8180-A835CB935DE9}">
+<ds:datastoreItem xmlns:ds="http://schemas.openxmlformats.org/officeDocument/2006/customXml" ds:itemID="{EF15304B-5649-418C-B64A-948AE871ED7F}">
   <ds:schemaRefs>
     <ds:schemaRef ds:uri="http://schemas.openxmlformats.org/officeDocument/2006/bibliography"/>
   </ds:schemaRefs>

</xml_diff>

<commit_message>
Mise a jour de l'implémentation C#
</commit_message>
<xml_diff>
--- a/Documents/Projet.docx
+++ b/Documents/Projet.docx
@@ -322,22 +322,7 @@
                       <w:pStyle w:val="Sansinterligne"/>
                     </w:pPr>
                     <w:r>
-                      <w:t xml:space="preserve">Ce guide définit une méthode de développement applicable aux langages </w:t>
-                    </w:r>
-                    <w:r>
-                      <w:t>de programmation orienté-</w:t>
-                    </w:r>
-                    <w:r>
-                      <w:t xml:space="preserve">objet </w:t>
-                    </w:r>
-                    <w:r>
-                      <w:t xml:space="preserve">et </w:t>
-                    </w:r>
-                    <w:r>
-                      <w:t xml:space="preserve">basé sur le patron </w:t>
-                    </w:r>
-                    <w:r>
-                      <w:t>Modèle-Vue-Contrôleur</w:t>
+                      <w:t>Système de documentation</w:t>
                     </w:r>
                     <w:r>
                       <w:t>.</w:t>
@@ -394,13 +379,13 @@
       <w:r>
         <w:fldChar w:fldCharType="separate"/>
       </w:r>
-      <w:hyperlink w:anchor="_Toc434260999" w:history="1">
+      <w:hyperlink w:anchor="_Toc434340970" w:history="1">
         <w:r>
           <w:rPr>
             <w:rStyle w:val="Lienhypertexte"/>
             <w:noProof/>
           </w:rPr>
-          <w:t>Syntaxi</w:t>
+          <w:t>Présentation</w:t>
         </w:r>
         <w:r>
           <w:rPr>
@@ -421,7 +406,7 @@
             <w:noProof/>
             <w:webHidden/>
           </w:rPr>
-          <w:instrText xml:space="preserve"> PAGEREF _Toc434260999 \h </w:instrText>
+          <w:instrText xml:space="preserve"> PAGEREF _Toc434340970 \h </w:instrText>
         </w:r>
         <w:r>
           <w:rPr>
@@ -464,13 +449,13 @@
           <w:lang w:eastAsia="fr-FR"/>
         </w:rPr>
       </w:pPr>
-      <w:hyperlink w:anchor="_Toc434261000" w:history="1">
+      <w:hyperlink w:anchor="_Toc434340971" w:history="1">
         <w:r>
           <w:rPr>
             <w:rStyle w:val="Lienhypertexte"/>
             <w:noProof/>
           </w:rPr>
-          <w:t>Présentation</w:t>
+          <w:t>Motivations</w:t>
         </w:r>
         <w:r>
           <w:rPr>
@@ -491,7 +476,7 @@
             <w:noProof/>
             <w:webHidden/>
           </w:rPr>
-          <w:instrText xml:space="preserve"> PAGEREF _Toc434261000 \h </w:instrText>
+          <w:instrText xml:space="preserve"> PAGEREF _Toc434340971 \h </w:instrText>
         </w:r>
         <w:r>
           <w:rPr>
@@ -534,13 +519,13 @@
           <w:lang w:eastAsia="fr-FR"/>
         </w:rPr>
       </w:pPr>
-      <w:hyperlink w:anchor="_Toc434261001" w:history="1">
+      <w:hyperlink w:anchor="_Toc434340972" w:history="1">
         <w:r>
           <w:rPr>
             <w:rStyle w:val="Lienhypertexte"/>
             <w:noProof/>
           </w:rPr>
-          <w:t>Motivations</w:t>
+          <w:t>Cahier des charges</w:t>
         </w:r>
         <w:r>
           <w:rPr>
@@ -561,7 +546,7 @@
             <w:noProof/>
             <w:webHidden/>
           </w:rPr>
-          <w:instrText xml:space="preserve"> PAGEREF _Toc434261001 \h </w:instrText>
+          <w:instrText xml:space="preserve"> PAGEREF _Toc434340972 \h </w:instrText>
         </w:r>
         <w:r>
           <w:rPr>
@@ -604,13 +589,13 @@
           <w:lang w:eastAsia="fr-FR"/>
         </w:rPr>
       </w:pPr>
-      <w:hyperlink w:anchor="_Toc434261002" w:history="1">
+      <w:hyperlink w:anchor="_Toc434340973" w:history="1">
         <w:r>
           <w:rPr>
             <w:rStyle w:val="Lienhypertexte"/>
             <w:noProof/>
           </w:rPr>
-          <w:t>Cahier des charges</w:t>
+          <w:t>Eléments</w:t>
         </w:r>
         <w:r>
           <w:rPr>
@@ -631,7 +616,7 @@
             <w:noProof/>
             <w:webHidden/>
           </w:rPr>
-          <w:instrText xml:space="preserve"> PAGEREF _Toc434261002 \h </w:instrText>
+          <w:instrText xml:space="preserve"> PAGEREF _Toc434340973 \h </w:instrText>
         </w:r>
         <w:r>
           <w:rPr>
@@ -674,13 +659,13 @@
           <w:lang w:eastAsia="fr-FR"/>
         </w:rPr>
       </w:pPr>
-      <w:hyperlink w:anchor="_Toc434261003" w:history="1">
+      <w:hyperlink w:anchor="_Toc434340974" w:history="1">
         <w:r>
           <w:rPr>
             <w:rStyle w:val="Lienhypertexte"/>
             <w:noProof/>
           </w:rPr>
-          <w:t>Eléments</w:t>
+          <w:t>Acteurs</w:t>
         </w:r>
         <w:r>
           <w:rPr>
@@ -701,7 +686,7 @@
             <w:noProof/>
             <w:webHidden/>
           </w:rPr>
-          <w:instrText xml:space="preserve"> PAGEREF _Toc434261003 \h </w:instrText>
+          <w:instrText xml:space="preserve"> PAGEREF _Toc434340974 \h </w:instrText>
         </w:r>
         <w:r>
           <w:rPr>
@@ -721,7 +706,7 @@
             <w:noProof/>
             <w:webHidden/>
           </w:rPr>
-          <w:t>3</w:t>
+          <w:t>4</w:t>
         </w:r>
         <w:r>
           <w:rPr>
@@ -744,13 +729,13 @@
           <w:lang w:eastAsia="fr-FR"/>
         </w:rPr>
       </w:pPr>
-      <w:hyperlink w:anchor="_Toc434261004" w:history="1">
+      <w:hyperlink w:anchor="_Toc434340975" w:history="1">
         <w:r>
           <w:rPr>
             <w:rStyle w:val="Lienhypertexte"/>
             <w:noProof/>
           </w:rPr>
-          <w:t>Système</w:t>
+          <w:t>Cas d’utilisations</w:t>
         </w:r>
         <w:r>
           <w:rPr>
@@ -771,7 +756,7 @@
             <w:noProof/>
             <w:webHidden/>
           </w:rPr>
-          <w:instrText xml:space="preserve"> PAGEREF _Toc434261004 \h </w:instrText>
+          <w:instrText xml:space="preserve"> PAGEREF _Toc434340975 \h </w:instrText>
         </w:r>
         <w:r>
           <w:rPr>
@@ -791,7 +776,7 @@
             <w:noProof/>
             <w:webHidden/>
           </w:rPr>
-          <w:t>4</w:t>
+          <w:t>5</w:t>
         </w:r>
         <w:r>
           <w:rPr>
@@ -814,13 +799,13 @@
           <w:lang w:eastAsia="fr-FR"/>
         </w:rPr>
       </w:pPr>
-      <w:hyperlink w:anchor="_Toc434261005" w:history="1">
+      <w:hyperlink w:anchor="_Toc434340976" w:history="1">
         <w:r>
           <w:rPr>
             <w:rStyle w:val="Lienhypertexte"/>
             <w:noProof/>
           </w:rPr>
-          <w:t>Méthodologie</w:t>
+          <w:t>Définition</w:t>
         </w:r>
         <w:r>
           <w:rPr>
@@ -841,7 +826,7 @@
             <w:noProof/>
             <w:webHidden/>
           </w:rPr>
-          <w:instrText xml:space="preserve"> PAGEREF _Toc434261005 \h </w:instrText>
+          <w:instrText xml:space="preserve"> PAGEREF _Toc434340976 \h </w:instrText>
         </w:r>
         <w:r>
           <w:rPr>
@@ -861,7 +846,77 @@
             <w:noProof/>
             <w:webHidden/>
           </w:rPr>
-          <w:t>5</w:t>
+          <w:t>6</w:t>
+        </w:r>
+        <w:r>
+          <w:rPr>
+            <w:noProof/>
+            <w:webHidden/>
+          </w:rPr>
+          <w:fldChar w:fldCharType="end"/>
+        </w:r>
+      </w:hyperlink>
+    </w:p>
+    <w:p>
+      <w:pPr>
+        <w:pStyle w:val="TM2"/>
+        <w:tabs>
+          <w:tab w:val="right" w:leader="dot" w:pos="9062"/>
+        </w:tabs>
+        <w:rPr>
+          <w:rFonts w:eastAsiaTheme="minorEastAsia"/>
+          <w:noProof/>
+          <w:lang w:eastAsia="fr-FR"/>
+        </w:rPr>
+      </w:pPr>
+      <w:hyperlink w:anchor="_Toc434340977" w:history="1">
+        <w:r>
+          <w:rPr>
+            <w:rStyle w:val="Lienhypertexte"/>
+            <w:noProof/>
+          </w:rPr>
+          <w:t>Système</w:t>
+        </w:r>
+        <w:r>
+          <w:rPr>
+            <w:noProof/>
+            <w:webHidden/>
+          </w:rPr>
+          <w:tab/>
+        </w:r>
+        <w:r>
+          <w:rPr>
+            <w:noProof/>
+            <w:webHidden/>
+          </w:rPr>
+          <w:fldChar w:fldCharType="begin"/>
+        </w:r>
+        <w:r>
+          <w:rPr>
+            <w:noProof/>
+            <w:webHidden/>
+          </w:rPr>
+          <w:instrText xml:space="preserve"> PAGEREF _Toc434340977 \h </w:instrText>
+        </w:r>
+        <w:r>
+          <w:rPr>
+            <w:noProof/>
+            <w:webHidden/>
+          </w:rPr>
+        </w:r>
+        <w:r>
+          <w:rPr>
+            <w:noProof/>
+            <w:webHidden/>
+          </w:rPr>
+          <w:fldChar w:fldCharType="separate"/>
+        </w:r>
+        <w:r>
+          <w:rPr>
+            <w:noProof/>
+            <w:webHidden/>
+          </w:rPr>
+          <w:t>6</w:t>
         </w:r>
         <w:r>
           <w:rPr>
@@ -884,13 +939,13 @@
           <w:lang w:eastAsia="fr-FR"/>
         </w:rPr>
       </w:pPr>
-      <w:hyperlink w:anchor="_Toc434261006" w:history="1">
+      <w:hyperlink w:anchor="_Toc434340978" w:history="1">
         <w:r>
           <w:rPr>
             <w:rStyle w:val="Lienhypertexte"/>
             <w:noProof/>
           </w:rPr>
-          <w:t>Conception</w:t>
+          <w:t>Réalisation</w:t>
         </w:r>
         <w:r>
           <w:rPr>
@@ -911,7 +966,7 @@
             <w:noProof/>
             <w:webHidden/>
           </w:rPr>
-          <w:instrText xml:space="preserve"> PAGEREF _Toc434261006 \h </w:instrText>
+          <w:instrText xml:space="preserve"> PAGEREF _Toc434340978 \h </w:instrText>
         </w:r>
         <w:r>
           <w:rPr>
@@ -931,7 +986,7 @@
             <w:noProof/>
             <w:webHidden/>
           </w:rPr>
-          <w:t>6</w:t>
+          <w:t>7</w:t>
         </w:r>
         <w:r>
           <w:rPr>
@@ -954,13 +1009,13 @@
           <w:lang w:eastAsia="fr-FR"/>
         </w:rPr>
       </w:pPr>
-      <w:hyperlink w:anchor="_Toc434261007" w:history="1">
+      <w:hyperlink w:anchor="_Toc434340979" w:history="1">
         <w:r>
           <w:rPr>
             <w:rStyle w:val="Lienhypertexte"/>
             <w:noProof/>
           </w:rPr>
-          <w:t>Modèle de données</w:t>
+          <w:t>Base de données</w:t>
         </w:r>
         <w:r>
           <w:rPr>
@@ -981,7 +1036,7 @@
             <w:noProof/>
             <w:webHidden/>
           </w:rPr>
-          <w:instrText xml:space="preserve"> PAGEREF _Toc434261007 \h </w:instrText>
+          <w:instrText xml:space="preserve"> PAGEREF _Toc434340979 \h </w:instrText>
         </w:r>
         <w:r>
           <w:rPr>
@@ -1001,7 +1056,7 @@
             <w:noProof/>
             <w:webHidden/>
           </w:rPr>
-          <w:t>7</w:t>
+          <w:t>8</w:t>
         </w:r>
         <w:r>
           <w:rPr>
@@ -1024,13 +1079,13 @@
           <w:lang w:eastAsia="fr-FR"/>
         </w:rPr>
       </w:pPr>
-      <w:hyperlink w:anchor="_Toc434261008" w:history="1">
+      <w:hyperlink w:anchor="_Toc434340980" w:history="1">
         <w:r>
           <w:rPr>
             <w:rStyle w:val="Lienhypertexte"/>
             <w:noProof/>
           </w:rPr>
-          <w:t>Diagramme de classes</w:t>
+          <w:t>Interface de gestion</w:t>
         </w:r>
         <w:r>
           <w:rPr>
@@ -1051,7 +1106,7 @@
             <w:noProof/>
             <w:webHidden/>
           </w:rPr>
-          <w:instrText xml:space="preserve"> PAGEREF _Toc434261008 \h </w:instrText>
+          <w:instrText xml:space="preserve"> PAGEREF _Toc434340980 \h </w:instrText>
         </w:r>
         <w:r>
           <w:rPr>
@@ -1071,287 +1126,7 @@
             <w:noProof/>
             <w:webHidden/>
           </w:rPr>
-          <w:t>8</w:t>
-        </w:r>
-        <w:r>
-          <w:rPr>
-            <w:noProof/>
-            <w:webHidden/>
-          </w:rPr>
-          <w:fldChar w:fldCharType="end"/>
-        </w:r>
-      </w:hyperlink>
-    </w:p>
-    <w:p>
-      <w:pPr>
-        <w:pStyle w:val="TM2"/>
-        <w:tabs>
-          <w:tab w:val="right" w:leader="dot" w:pos="9062"/>
-        </w:tabs>
-        <w:rPr>
-          <w:rFonts w:eastAsiaTheme="minorEastAsia"/>
-          <w:noProof/>
-          <w:lang w:eastAsia="fr-FR"/>
-        </w:rPr>
-      </w:pPr>
-      <w:hyperlink w:anchor="_Toc434261009" w:history="1">
-        <w:r>
-          <w:rPr>
-            <w:rStyle w:val="Lienhypertexte"/>
-            <w:noProof/>
-          </w:rPr>
-          <w:t>Cas d’utilisations</w:t>
-        </w:r>
-        <w:r>
-          <w:rPr>
-            <w:noProof/>
-            <w:webHidden/>
-          </w:rPr>
-          <w:tab/>
-        </w:r>
-        <w:r>
-          <w:rPr>
-            <w:noProof/>
-            <w:webHidden/>
-          </w:rPr>
-          <w:fldChar w:fldCharType="begin"/>
-        </w:r>
-        <w:r>
-          <w:rPr>
-            <w:noProof/>
-            <w:webHidden/>
-          </w:rPr>
-          <w:instrText xml:space="preserve"> PAGEREF _Toc434261009 \h </w:instrText>
-        </w:r>
-        <w:r>
-          <w:rPr>
-            <w:noProof/>
-            <w:webHidden/>
-          </w:rPr>
-        </w:r>
-        <w:r>
-          <w:rPr>
-            <w:noProof/>
-            <w:webHidden/>
-          </w:rPr>
-          <w:fldChar w:fldCharType="separate"/>
-        </w:r>
-        <w:r>
-          <w:rPr>
-            <w:noProof/>
-            <w:webHidden/>
-          </w:rPr>
-          <w:t>9</w:t>
-        </w:r>
-        <w:r>
-          <w:rPr>
-            <w:noProof/>
-            <w:webHidden/>
-          </w:rPr>
-          <w:fldChar w:fldCharType="end"/>
-        </w:r>
-      </w:hyperlink>
-    </w:p>
-    <w:p>
-      <w:pPr>
-        <w:pStyle w:val="TM1"/>
-        <w:tabs>
-          <w:tab w:val="right" w:leader="dot" w:pos="9062"/>
-        </w:tabs>
-        <w:rPr>
-          <w:rFonts w:eastAsiaTheme="minorEastAsia"/>
-          <w:noProof/>
-          <w:lang w:eastAsia="fr-FR"/>
-        </w:rPr>
-      </w:pPr>
-      <w:hyperlink w:anchor="_Toc434261010" w:history="1">
-        <w:r>
-          <w:rPr>
-            <w:rStyle w:val="Lienhypertexte"/>
-            <w:noProof/>
-          </w:rPr>
-          <w:t>Réalisation</w:t>
-        </w:r>
-        <w:r>
-          <w:rPr>
-            <w:noProof/>
-            <w:webHidden/>
-          </w:rPr>
-          <w:tab/>
-        </w:r>
-        <w:r>
-          <w:rPr>
-            <w:noProof/>
-            <w:webHidden/>
-          </w:rPr>
-          <w:fldChar w:fldCharType="begin"/>
-        </w:r>
-        <w:r>
-          <w:rPr>
-            <w:noProof/>
-            <w:webHidden/>
-          </w:rPr>
-          <w:instrText xml:space="preserve"> PAGEREF _Toc434261010 \h </w:instrText>
-        </w:r>
-        <w:r>
-          <w:rPr>
-            <w:noProof/>
-            <w:webHidden/>
-          </w:rPr>
-        </w:r>
-        <w:r>
-          <w:rPr>
-            <w:noProof/>
-            <w:webHidden/>
-          </w:rPr>
-          <w:fldChar w:fldCharType="separate"/>
-        </w:r>
-        <w:r>
-          <w:rPr>
-            <w:noProof/>
-            <w:webHidden/>
-          </w:rPr>
-          <w:t>10</w:t>
-        </w:r>
-        <w:r>
-          <w:rPr>
-            <w:noProof/>
-            <w:webHidden/>
-          </w:rPr>
-          <w:fldChar w:fldCharType="end"/>
-        </w:r>
-      </w:hyperlink>
-    </w:p>
-    <w:p>
-      <w:pPr>
-        <w:pStyle w:val="TM2"/>
-        <w:tabs>
-          <w:tab w:val="right" w:leader="dot" w:pos="9062"/>
-        </w:tabs>
-        <w:rPr>
-          <w:rFonts w:eastAsiaTheme="minorEastAsia"/>
-          <w:noProof/>
-          <w:lang w:eastAsia="fr-FR"/>
-        </w:rPr>
-      </w:pPr>
-      <w:hyperlink w:anchor="_Toc434261011" w:history="1">
-        <w:r>
-          <w:rPr>
-            <w:rStyle w:val="Lienhypertexte"/>
-            <w:noProof/>
-          </w:rPr>
-          <w:t>Base de données</w:t>
-        </w:r>
-        <w:r>
-          <w:rPr>
-            <w:noProof/>
-            <w:webHidden/>
-          </w:rPr>
-          <w:tab/>
-        </w:r>
-        <w:r>
-          <w:rPr>
-            <w:noProof/>
-            <w:webHidden/>
-          </w:rPr>
-          <w:fldChar w:fldCharType="begin"/>
-        </w:r>
-        <w:r>
-          <w:rPr>
-            <w:noProof/>
-            <w:webHidden/>
-          </w:rPr>
-          <w:instrText xml:space="preserve"> PAGEREF _Toc434261011 \h </w:instrText>
-        </w:r>
-        <w:r>
-          <w:rPr>
-            <w:noProof/>
-            <w:webHidden/>
-          </w:rPr>
-        </w:r>
-        <w:r>
-          <w:rPr>
-            <w:noProof/>
-            <w:webHidden/>
-          </w:rPr>
-          <w:fldChar w:fldCharType="separate"/>
-        </w:r>
-        <w:r>
-          <w:rPr>
-            <w:noProof/>
-            <w:webHidden/>
-          </w:rPr>
-          <w:t>10</w:t>
-        </w:r>
-        <w:r>
-          <w:rPr>
-            <w:noProof/>
-            <w:webHidden/>
-          </w:rPr>
-          <w:fldChar w:fldCharType="end"/>
-        </w:r>
-      </w:hyperlink>
-    </w:p>
-    <w:p>
-      <w:pPr>
-        <w:pStyle w:val="TM2"/>
-        <w:tabs>
-          <w:tab w:val="right" w:leader="dot" w:pos="9062"/>
-        </w:tabs>
-        <w:rPr>
-          <w:rFonts w:eastAsiaTheme="minorEastAsia"/>
-          <w:noProof/>
-          <w:lang w:eastAsia="fr-FR"/>
-        </w:rPr>
-      </w:pPr>
-      <w:hyperlink w:anchor="_Toc434261012" w:history="1">
-        <w:r>
-          <w:rPr>
-            <w:rStyle w:val="Lienhypertexte"/>
-            <w:noProof/>
-          </w:rPr>
-          <w:t>Application cliente</w:t>
-        </w:r>
-        <w:r>
-          <w:rPr>
-            <w:noProof/>
-            <w:webHidden/>
-          </w:rPr>
-          <w:tab/>
-        </w:r>
-        <w:r>
-          <w:rPr>
-            <w:noProof/>
-            <w:webHidden/>
-          </w:rPr>
-          <w:fldChar w:fldCharType="begin"/>
-        </w:r>
-        <w:r>
-          <w:rPr>
-            <w:noProof/>
-            <w:webHidden/>
-          </w:rPr>
-          <w:instrText xml:space="preserve"> PAGEREF _Toc434261012 \h </w:instrText>
-        </w:r>
-        <w:r>
-          <w:rPr>
-            <w:noProof/>
-            <w:webHidden/>
-          </w:rPr>
-        </w:r>
-        <w:r>
-          <w:rPr>
-            <w:noProof/>
-            <w:webHidden/>
-          </w:rPr>
-          <w:fldChar w:fldCharType="separate"/>
-        </w:r>
-        <w:r>
-          <w:rPr>
-            <w:noProof/>
-            <w:webHidden/>
-          </w:rPr>
-          <w:t>12</w:t>
+          <w:t>11</w:t>
         </w:r>
         <w:r>
           <w:rPr>
@@ -1384,350 +1159,435 @@
       <w:pPr>
         <w:pStyle w:val="Titre1"/>
       </w:pPr>
-      <w:bookmarkStart w:id="0" w:name="_Toc434260999"/>
-      <w:proofErr w:type="spellStart"/>
+      <w:bookmarkStart w:id="0" w:name="_Toc434340970"/>
       <w:r>
         <w:lastRenderedPageBreak/>
-        <w:t>Syntaxi</w:t>
+        <w:t>Présentation</w:t>
       </w:r>
       <w:bookmarkEnd w:id="0"/>
-      <w:proofErr w:type="spellEnd"/>
     </w:p>
     <w:p>
+      <w:proofErr w:type="spellStart"/>
+      <w:r>
+        <w:t>Syntaxi</w:t>
+      </w:r>
+      <w:proofErr w:type="spellEnd"/>
+      <w:r>
+        <w:t xml:space="preserve"> est un gestionnaire de documentation capable d’extraire la documentation de fichiers textes</w:t>
+      </w:r>
+      <w:r>
+        <w:t xml:space="preserve"> dans des objets de données</w:t>
+      </w:r>
+      <w:r>
+        <w:t>.</w:t>
+      </w:r>
+      <w:r>
+        <w:t xml:space="preserve"> Ces données sont ainsi exploitables par des applications </w:t>
+      </w:r>
+      <w:proofErr w:type="gramStart"/>
+      <w:r>
+        <w:t>tiers</w:t>
+      </w:r>
+      <w:proofErr w:type="gramEnd"/>
+      <w:r>
+        <w:t xml:space="preserve"> pour mettre en forme des documentations utilisateurs. </w:t>
+      </w:r>
+      <w:r>
+        <w:t xml:space="preserve"> L’intérêt du système repose sur la possibilité pour l’utilisateur final de </w:t>
+      </w:r>
+      <w:r>
+        <w:t xml:space="preserve">créer ces règles d’extraction </w:t>
+      </w:r>
+      <w:r>
+        <w:t xml:space="preserve">basées sur les </w:t>
+      </w:r>
+      <w:r>
+        <w:t>expression</w:t>
+      </w:r>
+      <w:r>
+        <w:t>s</w:t>
+      </w:r>
+      <w:r>
+        <w:t>-régulière</w:t>
+      </w:r>
+      <w:r>
+        <w:t>s (</w:t>
+      </w:r>
+      <w:r>
+        <w:t>bien connue des programmeurs en informatique</w:t>
+      </w:r>
+      <w:r>
+        <w:t>)</w:t>
+      </w:r>
+      <w:r>
+        <w:t xml:space="preserve">. Le projet vise donc principalement les documentations techniques </w:t>
+      </w:r>
+      <w:r>
+        <w:t>et les</w:t>
+      </w:r>
+      <w:r>
+        <w:t xml:space="preserve"> </w:t>
+      </w:r>
+      <w:r>
+        <w:t>API</w:t>
+      </w:r>
+      <w:r>
+        <w:t xml:space="preserve"> informatiques.</w:t>
+      </w:r>
+    </w:p>
+    <w:p>
       <w:pPr>
         <w:pStyle w:val="Titre2"/>
       </w:pPr>
-      <w:bookmarkStart w:id="1" w:name="_Toc434261000"/>
-      <w:r>
-        <w:t>Présentation</w:t>
+      <w:bookmarkStart w:id="1" w:name="_Toc434340971"/>
+      <w:r>
+        <w:t>Motivations</w:t>
       </w:r>
       <w:bookmarkEnd w:id="1"/>
     </w:p>
     <w:p>
+      <w:r>
+        <w:t>L’avantage est de tirer parti de la flexibilité des expressions régulières</w:t>
+      </w:r>
+      <w:r>
+        <w:t>. C</w:t>
+      </w:r>
+      <w:r>
+        <w:t xml:space="preserve">ontrairement aux logiciels sur le marché </w:t>
+      </w:r>
+      <w:r>
+        <w:t xml:space="preserve">programmé pour analyser des </w:t>
+      </w:r>
+      <w:r>
+        <w:t xml:space="preserve">langages </w:t>
+      </w:r>
+      <w:r>
+        <w:t>spécifiques (C++</w:t>
+      </w:r>
+      <w:proofErr w:type="gramStart"/>
+      <w:r>
+        <w:t>,</w:t>
+      </w:r>
       <w:proofErr w:type="spellStart"/>
       <w:r>
+        <w:t>C</w:t>
+      </w:r>
+      <w:proofErr w:type="gramEnd"/>
+      <w:r>
+        <w:t>#,Java</w:t>
+      </w:r>
+      <w:proofErr w:type="spellEnd"/>
+      <w:r>
+        <w:t xml:space="preserve">,…) tel que Doxygen, </w:t>
+      </w:r>
+      <w:r>
+        <w:t xml:space="preserve"> </w:t>
+      </w:r>
+      <w:proofErr w:type="spellStart"/>
+      <w:r>
         <w:t>Syntaxi</w:t>
       </w:r>
       <w:proofErr w:type="spellEnd"/>
       <w:r>
-        <w:t xml:space="preserve"> est un gestionnaire de documentation capable d’extraire la documentation de fichiers textes</w:t>
-      </w:r>
-      <w:r>
-        <w:t xml:space="preserve"> dans des objets de données</w:t>
+        <w:t xml:space="preserve"> prend la problématique </w:t>
+      </w:r>
+      <w:r>
+        <w:t xml:space="preserve">dans le sens </w:t>
+      </w:r>
+      <w:r>
+        <w:t xml:space="preserve">inverse en proposant de s’adapter au code existant en </w:t>
+      </w:r>
+      <w:r>
+        <w:t xml:space="preserve"> se basant sur des expression régulières pour extraire le texte intéressant</w:t>
       </w:r>
       <w:r>
         <w:t>.</w:t>
-      </w:r>
-      <w:r>
-        <w:t xml:space="preserve"> Ces données sont ainsi exploitables par des applications </w:t>
-      </w:r>
-      <w:proofErr w:type="gramStart"/>
-      <w:r>
-        <w:t>tiers</w:t>
-      </w:r>
-      <w:proofErr w:type="gramEnd"/>
-      <w:r>
-        <w:t xml:space="preserve"> pour mettre en forme des documentations utilisateurs. </w:t>
-      </w:r>
-      <w:r>
-        <w:t xml:space="preserve"> L’intérêt du système repose sur la possibilité pour l’utilisateur final de </w:t>
-      </w:r>
-      <w:r>
-        <w:t xml:space="preserve">créer ces règles d’extraction </w:t>
-      </w:r>
-      <w:r>
-        <w:t xml:space="preserve">basées sur les </w:t>
-      </w:r>
-      <w:r>
-        <w:t>expression</w:t>
-      </w:r>
-      <w:r>
-        <w:t>s</w:t>
-      </w:r>
-      <w:r>
-        <w:t>-régulière</w:t>
-      </w:r>
-      <w:r>
-        <w:t>s (</w:t>
-      </w:r>
-      <w:r>
-        <w:t>bien connue des programmeurs en informatique</w:t>
-      </w:r>
-      <w:r>
-        <w:t>)</w:t>
-      </w:r>
-      <w:r>
-        <w:t xml:space="preserve">. Le projet vise donc principalement les documentations techniques </w:t>
-      </w:r>
-      <w:r>
-        <w:t>et les</w:t>
-      </w:r>
-      <w:r>
-        <w:t xml:space="preserve"> </w:t>
-      </w:r>
-      <w:r>
-        <w:t>API</w:t>
-      </w:r>
-      <w:r>
-        <w:t xml:space="preserve"> informatiques.</w:t>
       </w:r>
     </w:p>
     <w:p>
       <w:pPr>
         <w:pStyle w:val="Titre2"/>
       </w:pPr>
-      <w:bookmarkStart w:id="2" w:name="_Toc434261001"/>
-      <w:r>
-        <w:t>Motivations</w:t>
+      <w:bookmarkStart w:id="2" w:name="_Toc434340972"/>
+      <w:r>
+        <w:t>Cahier des charges</w:t>
       </w:r>
       <w:bookmarkEnd w:id="2"/>
     </w:p>
     <w:p>
       <w:r>
-        <w:t>L’avantage est de tirer parti de la flexibilité des expressions régulières</w:t>
-      </w:r>
-      <w:r>
-        <w:t>. C</w:t>
-      </w:r>
-      <w:r>
-        <w:t xml:space="preserve">ontrairement aux logiciels sur le marché </w:t>
-      </w:r>
-      <w:r>
-        <w:t xml:space="preserve">programmé pour analyser des </w:t>
-      </w:r>
-      <w:r>
-        <w:t xml:space="preserve">langages </w:t>
-      </w:r>
-      <w:r>
-        <w:t>spécifiques (C++</w:t>
-      </w:r>
-      <w:proofErr w:type="gramStart"/>
-      <w:r>
-        <w:t>,</w:t>
-      </w:r>
-      <w:proofErr w:type="spellStart"/>
-      <w:r>
-        <w:t>C</w:t>
-      </w:r>
-      <w:proofErr w:type="gramEnd"/>
-      <w:r>
-        <w:t>#,Java</w:t>
-      </w:r>
-      <w:proofErr w:type="spellEnd"/>
-      <w:r>
-        <w:t xml:space="preserve">,…) tel que Doxygen, </w:t>
-      </w:r>
-      <w:r>
-        <w:t xml:space="preserve"> </w:t>
-      </w:r>
-      <w:proofErr w:type="spellStart"/>
-      <w:r>
-        <w:t>Syntaxi</w:t>
-      </w:r>
-      <w:proofErr w:type="spellEnd"/>
-      <w:r>
-        <w:t xml:space="preserve"> prend la problématique </w:t>
-      </w:r>
-      <w:r>
-        <w:t xml:space="preserve">dans le sens </w:t>
-      </w:r>
-      <w:r>
-        <w:t xml:space="preserve">inverse en proposant de s’adapter au code existant en </w:t>
-      </w:r>
-      <w:r>
-        <w:t xml:space="preserve"> se basant sur des expression régulières pour extraire le texte intéressant</w:t>
+        <w:t xml:space="preserve">Le système devra proposer un modèle de données permettant de stocker des </w:t>
+      </w:r>
+      <w:r>
+        <w:t>objets</w:t>
+      </w:r>
+      <w:r>
+        <w:t xml:space="preserve"> de contenu texte génériques et typés</w:t>
+      </w:r>
+      <w:r>
+        <w:t>.</w:t>
+      </w:r>
+      <w:r>
+        <w:t xml:space="preserve"> Les objets seront associés à une expression régulière permettant leurs extractions depuis un fichier texte quelconque. Les objets ainsi créés </w:t>
+      </w:r>
+      <w:r>
+        <w:t>seront</w:t>
+      </w:r>
+      <w:r>
+        <w:t xml:space="preserve"> stocké sous forme de données persistantes lisible par une application </w:t>
+      </w:r>
+      <w:r>
+        <w:t>tierce</w:t>
       </w:r>
       <w:r>
         <w:t>.</w:t>
       </w:r>
     </w:p>
     <w:p>
+      <w:r>
+        <w:t xml:space="preserve">Le système ne définissant pas de mise en forme des objets (classe de données, page de description, </w:t>
+      </w:r>
+      <w:r>
+        <w:t xml:space="preserve">fonction, élément de </w:t>
+      </w:r>
+      <w:proofErr w:type="spellStart"/>
+      <w:r>
+        <w:t>template</w:t>
+      </w:r>
+      <w:proofErr w:type="spellEnd"/>
+      <w:r>
+        <w:t>, …) l’utilisateur final devra typer ses expressions dans le but de les identifier lors de la mise en page.</w:t>
+      </w:r>
+    </w:p>
+    <w:p>
+      <w:r>
+        <w:t>Idéalement, l’application devra permettre de mettre à jour des projets existant et d’exporter ses données dans une base SQL distante.</w:t>
+      </w:r>
+    </w:p>
+    <w:p>
+      <w:r>
+        <w:t>L’</w:t>
+      </w:r>
+      <w:r>
+        <w:t xml:space="preserve">application sera </w:t>
+      </w:r>
+      <w:r>
+        <w:t>proposée</w:t>
+      </w:r>
+      <w:r>
+        <w:t xml:space="preserve"> sous forme de ligne de commande et d’</w:t>
+      </w:r>
+      <w:r>
+        <w:t xml:space="preserve">IHM. L’interface en ligne de commande est </w:t>
+      </w:r>
+      <w:r>
+        <w:t>utilisée</w:t>
+      </w:r>
+      <w:r>
+        <w:t xml:space="preserve"> dans un but d’automatisation du processus de génération des données.</w:t>
+      </w:r>
+    </w:p>
+    <w:p>
       <w:pPr>
         <w:pStyle w:val="Titre2"/>
       </w:pPr>
-      <w:bookmarkStart w:id="3" w:name="_Toc434261002"/>
-      <w:r>
-        <w:t>Cahier des charges</w:t>
+      <w:bookmarkStart w:id="3" w:name="_Toc434340973"/>
+      <w:r>
+        <w:t>Eléments</w:t>
       </w:r>
       <w:bookmarkEnd w:id="3"/>
     </w:p>
     <w:p>
-      <w:r>
-        <w:t xml:space="preserve">Le système devra proposer un modèle de données permettant de stocker des </w:t>
-      </w:r>
-      <w:proofErr w:type="gramStart"/>
-      <w:r>
-        <w:t>objet</w:t>
-      </w:r>
-      <w:proofErr w:type="gramEnd"/>
-      <w:r>
-        <w:t xml:space="preserve"> de contenu texte génériques et typés</w:t>
-      </w:r>
-      <w:r>
-        <w:t>.</w:t>
-      </w:r>
-      <w:r>
-        <w:t xml:space="preserve"> Les objets seront associés à une expression régulière permettant leurs extractions depuis un fichier texte quelconque. Les objets ainsi créés </w:t>
-      </w:r>
-      <w:proofErr w:type="gramStart"/>
-      <w:r>
-        <w:t>serons</w:t>
-      </w:r>
-      <w:proofErr w:type="gramEnd"/>
-      <w:r>
-        <w:t xml:space="preserve"> stocké sous forme de données persistantes lisible par une application tiers.</w:t>
+      <w:pPr>
+        <w:pStyle w:val="Titre3"/>
+      </w:pPr>
+      <w:r>
+        <w:t>Projet</w:t>
       </w:r>
     </w:p>
     <w:p>
       <w:r>
-        <w:t xml:space="preserve">Le système ne définissant pas de mise en forme des objets (classe de données, page de description, </w:t>
-      </w:r>
-      <w:r>
-        <w:t xml:space="preserve">fonction, élément de </w:t>
-      </w:r>
-      <w:proofErr w:type="spellStart"/>
-      <w:r>
-        <w:t>template</w:t>
-      </w:r>
-      <w:proofErr w:type="spellEnd"/>
-      <w:r>
-        <w:t>, …) l’utilisateur final devra typer ses expressions dans le but de les identifier lors de la mise en page.</w:t>
+        <w:t>Contient les objets de données générées et les objets de syntaxe.</w:t>
       </w:r>
     </w:p>
     <w:p>
-      <w:r>
-        <w:t>Idéalement, l’application devra permettre de mettre à jour des projets existant et d’exporter ses données dans une base SQL distante.</w:t>
+      <w:pPr>
+        <w:pStyle w:val="Titre3"/>
+      </w:pPr>
+      <w:r>
+        <w:t>Contenu</w:t>
       </w:r>
     </w:p>
     <w:p>
       <w:r>
-        <w:t>L’</w:t>
-      </w:r>
-      <w:r>
-        <w:t xml:space="preserve">application sera </w:t>
-      </w:r>
-      <w:proofErr w:type="gramStart"/>
-      <w:r>
-        <w:t>proposé</w:t>
-      </w:r>
-      <w:proofErr w:type="gramEnd"/>
-      <w:r>
-        <w:t xml:space="preserve"> sous forme de ligne de commande et d’</w:t>
-      </w:r>
-      <w:r>
-        <w:t xml:space="preserve">IHM. L’interface en ligne de commande est </w:t>
-      </w:r>
-      <w:proofErr w:type="gramStart"/>
-      <w:r>
-        <w:t>utilisé</w:t>
-      </w:r>
-      <w:proofErr w:type="gramEnd"/>
-      <w:r>
-        <w:t xml:space="preserve"> dans un but d’automatisation du processus de génération des données.</w:t>
+        <w:t>Société assimilé au groupe. Les informations connues comprennent le minimum nécessaire à l’entreprise (raison sociale)</w:t>
       </w:r>
     </w:p>
     <w:p>
       <w:pPr>
-        <w:pStyle w:val="Titre2"/>
-      </w:pPr>
-      <w:bookmarkStart w:id="4" w:name="_Toc434261003"/>
-      <w:r>
-        <w:t>Eléments</w:t>
-      </w:r>
-      <w:bookmarkEnd w:id="4"/>
+        <w:pStyle w:val="Titre3"/>
+      </w:pPr>
+      <w:r>
+        <w:t>Syntaxe</w:t>
+      </w:r>
     </w:p>
     <w:p>
-      <w:pPr>
-        <w:pStyle w:val="Titre3"/>
-      </w:pPr>
-      <w:r>
-        <w:t>Projet</w:t>
+      <w:r>
+        <w:t>Il s’agit d’une tache réalisé par un employé dans le cadre de son travail. Les informations importantes sont la nature de la prestation et la date d’intervention.</w:t>
       </w:r>
     </w:p>
     <w:p>
-      <w:r>
-        <w:t>Contient les objets de données générées et les objets de syntaxe.</w:t>
+      <w:pPr>
+        <w:pStyle w:val="Titre3"/>
+      </w:pPr>
+      <w:r>
+        <w:t>Configuration</w:t>
       </w:r>
     </w:p>
     <w:p>
-      <w:pPr>
-        <w:pStyle w:val="Titre3"/>
-      </w:pPr>
-      <w:r>
-        <w:t>Contenu</w:t>
+      <w:r>
+        <w:t>La configuration contient les informations de connexion au serveur de données. Cette configuration est unique à chaque HIM client installé.</w:t>
       </w:r>
     </w:p>
     <w:p>
-      <w:r>
-        <w:t>Société assimilé au groupe. Les informations connues comprennent le minimum nécessaire à l’entreprise (raison sociale)</w:t>
-      </w:r>
-    </w:p>
-    <w:p>
-      <w:pPr>
-        <w:pStyle w:val="Titre3"/>
-      </w:pPr>
-      <w:r>
-        <w:t>Syntaxe</w:t>
-      </w:r>
-    </w:p>
-    <w:p>
-      <w:r>
-        <w:t>Il s’agit d’une tache réalisé par un employé dans le cadre de son travail. Les informations importantes sont la nature de la prestation et la date d’intervention.</w:t>
-      </w:r>
-    </w:p>
-    <w:p>
-      <w:pPr>
-        <w:pStyle w:val="Titre3"/>
-      </w:pPr>
-      <w:r>
-        <w:t>Configuration</w:t>
-      </w:r>
-    </w:p>
-    <w:p>
-      <w:r>
-        <w:t>La configuration contient les informations de connexion au serveur de données. Cette configuration est unique à chaque HIM client installé.</w:t>
-      </w:r>
-    </w:p>
-    <w:p>
       <w:pPr>
         <w:pStyle w:val="Titre2"/>
       </w:pPr>
-      <w:bookmarkStart w:id="5" w:name="_Toc434261004"/>
+      <w:bookmarkStart w:id="4" w:name="_Toc434337381"/>
+      <w:bookmarkStart w:id="5" w:name="_Toc434340974"/>
       <w:r>
         <w:lastRenderedPageBreak/>
-        <w:t>Système</w:t>
-      </w:r>
+        <w:t>Acteurs</w:t>
+      </w:r>
+      <w:bookmarkEnd w:id="4"/>
       <w:bookmarkEnd w:id="5"/>
     </w:p>
     <w:p>
-      <w:r>
-        <w:t>Le système proposé comprendra :</w:t>
+      <w:pPr>
+        <w:pStyle w:val="Titre3"/>
+      </w:pPr>
+      <w:r>
+        <w:t>Utilisateur</w:t>
       </w:r>
     </w:p>
     <w:p>
-      <w:pPr>
-        <w:pStyle w:val="Paragraphedeliste"/>
-        <w:numPr>
-          <w:ilvl w:val="0"/>
-          <w:numId w:val="17"/>
-        </w:numPr>
-      </w:pPr>
-      <w:r>
-        <w:t>Un serveur de base de données SQL-Server 2012</w:t>
+      <w:r>
+        <w:t>L’utilisateur final contrôle de plein droit les données du projet à l’aide d’une IHM</w:t>
       </w:r>
     </w:p>
     <w:p>
       <w:pPr>
-        <w:pStyle w:val="Paragraphedeliste"/>
-        <w:numPr>
-          <w:ilvl w:val="0"/>
-          <w:numId w:val="17"/>
-        </w:numPr>
-      </w:pPr>
-      <w:r>
-        <w:t>Une interface de gestion des données</w:t>
+        <w:jc w:val="left"/>
+        <w:rPr>
+          <w:rFonts w:asciiTheme="majorHAnsi" w:eastAsiaTheme="majorEastAsia" w:hAnsiTheme="majorHAnsi" w:cstheme="majorBidi"/>
+          <w:b/>
+          <w:bCs/>
+          <w:color w:val="365F91" w:themeColor="accent1" w:themeShade="BF"/>
+          <w:sz w:val="28"/>
+          <w:szCs w:val="28"/>
+        </w:rPr>
+      </w:pPr>
+      <w:bookmarkStart w:id="6" w:name="_Toc434337382"/>
+      <w:r>
+        <w:br w:type="page"/>
       </w:r>
     </w:p>
+    <w:p>
+      <w:pPr>
+        <w:pStyle w:val="Titre2"/>
+      </w:pPr>
+      <w:bookmarkStart w:id="7" w:name="_Toc434340975"/>
+      <w:r>
+        <w:lastRenderedPageBreak/>
+        <w:t>Cas d’utilisations</w:t>
+      </w:r>
+      <w:bookmarkEnd w:id="7"/>
+    </w:p>
+    <w:p>
+      <w:pPr>
+        <w:rPr>
+          <w:rFonts w:asciiTheme="majorHAnsi" w:eastAsiaTheme="majorEastAsia" w:hAnsiTheme="majorHAnsi" w:cstheme="majorBidi"/>
+          <w:b/>
+          <w:bCs/>
+          <w:color w:val="4F81BD" w:themeColor="accent1"/>
+          <w:sz w:val="26"/>
+          <w:szCs w:val="26"/>
+        </w:rPr>
+      </w:pPr>
+      <w:r>
+        <w:br w:type="page"/>
+      </w:r>
+    </w:p>
+    <w:p>
+      <w:pPr>
+        <w:pStyle w:val="Titre1"/>
+      </w:pPr>
+      <w:bookmarkStart w:id="8" w:name="_Toc434340976"/>
+      <w:r>
+        <w:lastRenderedPageBreak/>
+        <w:t>Définition</w:t>
+      </w:r>
+      <w:bookmarkEnd w:id="6"/>
+      <w:bookmarkEnd w:id="8"/>
+    </w:p>
+    <w:p>
+      <w:pPr>
+        <w:pStyle w:val="Titre2"/>
+      </w:pPr>
+      <w:bookmarkStart w:id="9" w:name="_Toc434337383"/>
+      <w:bookmarkStart w:id="10" w:name="_Toc434340977"/>
+      <w:r>
+        <w:t>Système</w:t>
+      </w:r>
+      <w:bookmarkEnd w:id="9"/>
+      <w:bookmarkEnd w:id="10"/>
+    </w:p>
+    <w:p>
+      <w:pPr>
+        <w:pStyle w:val="Titre3"/>
+      </w:pPr>
+      <w:r>
+        <w:t>Base de données</w:t>
+      </w:r>
+    </w:p>
+    <w:p>
+      <w:r>
+        <w:t>Une base de données compatible ODBC permettra de stocker et partager les données aux clients système.</w:t>
+      </w:r>
+    </w:p>
+    <w:p>
+      <w:pPr>
+        <w:pStyle w:val="Titre3"/>
+      </w:pPr>
+      <w:r>
+        <w:t xml:space="preserve">Interface de commande </w:t>
+      </w:r>
+    </w:p>
+    <w:p>
+      <w:r>
+        <w:t>Une interface de gestion en ligne de commande permettra d’automatiser la gestion des données du projet par une tache planifié ou un utilisateur final.</w:t>
+      </w:r>
+    </w:p>
+    <w:p>
+      <w:pPr>
+        <w:pStyle w:val="Titre3"/>
+      </w:pPr>
+      <w:r>
+        <w:t xml:space="preserve">Interface de gestion </w:t>
+      </w:r>
+    </w:p>
+    <w:p>
+      <w:r>
+        <w:t xml:space="preserve">Une interface de gestion homme-machine pour Windows permettra de gérer les données </w:t>
+      </w:r>
+      <w:r>
+        <w:t xml:space="preserve">du projet </w:t>
+      </w:r>
+      <w:r>
+        <w:t xml:space="preserve"> par l’utilisateur final.</w:t>
+      </w:r>
+    </w:p>
+    <w:p/>
     <w:p>
       <w:pPr>
         <w:jc w:val="left"/>
@@ -1748,201 +1608,12 @@
       <w:pPr>
         <w:pStyle w:val="Titre1"/>
       </w:pPr>
-      <w:bookmarkStart w:id="6" w:name="_Toc434261005"/>
+      <w:bookmarkStart w:id="11" w:name="_Toc434340978"/>
       <w:r>
         <w:lastRenderedPageBreak/>
-        <w:t>Méthod</w:t>
-      </w:r>
-      <w:r>
-        <w:t>ologie</w:t>
-      </w:r>
-      <w:bookmarkEnd w:id="6"/>
-    </w:p>
-    <w:p>
-      <w:pPr>
-        <w:jc w:val="left"/>
-      </w:pPr>
-      <w:r>
-        <w:t>La méthode de développement est basée sur un cycle en plusieurs temps analyse/modélisation/intégration/test/validation. Cette méthodologie permet d’assurer un développement par palier du système ou chaque cycle produit une application fonctionnelle.</w:t>
-      </w:r>
-    </w:p>
-    <w:p>
-      <w:pPr>
-        <w:pStyle w:val="Paragraphedeliste"/>
-        <w:numPr>
-          <w:ilvl w:val="0"/>
-          <w:numId w:val="25"/>
-        </w:numPr>
-        <w:jc w:val="left"/>
-      </w:pPr>
-      <w:r>
-        <w:t>Analyse du besoin</w:t>
-      </w:r>
-    </w:p>
-    <w:p>
-      <w:pPr>
-        <w:pStyle w:val="Paragraphedeliste"/>
-        <w:numPr>
-          <w:ilvl w:val="0"/>
-          <w:numId w:val="25"/>
-        </w:numPr>
-        <w:jc w:val="left"/>
-      </w:pPr>
-      <w:r>
-        <w:t>Modélisation UML et documentation des modifications</w:t>
-      </w:r>
-    </w:p>
-    <w:p>
-      <w:pPr>
-        <w:pStyle w:val="Paragraphedeliste"/>
-        <w:numPr>
-          <w:ilvl w:val="0"/>
-          <w:numId w:val="25"/>
-        </w:numPr>
-        <w:jc w:val="left"/>
-      </w:pPr>
-      <w:r>
-        <w:t>Intégration et développement technique</w:t>
-      </w:r>
-    </w:p>
-    <w:p>
-      <w:pPr>
-        <w:pStyle w:val="Paragraphedeliste"/>
-        <w:numPr>
-          <w:ilvl w:val="0"/>
-          <w:numId w:val="25"/>
-        </w:numPr>
-        <w:jc w:val="left"/>
-      </w:pPr>
-      <w:r>
-        <w:t>Tests unitaires et validation des modifications</w:t>
-      </w:r>
-    </w:p>
-    <w:p>
-      <w:pPr>
-        <w:pStyle w:val="Paragraphedeliste"/>
-        <w:numPr>
-          <w:ilvl w:val="0"/>
-          <w:numId w:val="25"/>
-        </w:numPr>
-        <w:jc w:val="left"/>
-      </w:pPr>
-      <w:r>
-        <w:t>Commit des modifications et incrémentation de la version du projet</w:t>
-      </w:r>
-    </w:p>
-    <w:p>
-      <w:pPr>
-        <w:jc w:val="left"/>
-        <w:rPr>
-          <w:rFonts w:asciiTheme="majorHAnsi" w:eastAsiaTheme="majorEastAsia" w:hAnsiTheme="majorHAnsi" w:cstheme="majorBidi"/>
-          <w:b/>
-          <w:bCs/>
-          <w:color w:val="4F81BD" w:themeColor="accent1"/>
-          <w:sz w:val="26"/>
-          <w:szCs w:val="26"/>
-        </w:rPr>
-      </w:pPr>
-      <w:r>
-        <w:br w:type="page"/>
-      </w:r>
-    </w:p>
-    <w:p>
-      <w:pPr>
-        <w:pStyle w:val="Titre1"/>
-      </w:pPr>
-      <w:bookmarkStart w:id="7" w:name="_Toc434261006"/>
-      <w:r>
-        <w:lastRenderedPageBreak/>
-        <w:t>Conception</w:t>
-      </w:r>
-      <w:bookmarkEnd w:id="7"/>
-    </w:p>
-    <w:p>
-      <w:r>
-        <w:t>Le système est modélisé sur une base UML comprenant :</w:t>
-      </w:r>
-    </w:p>
-    <w:p>
-      <w:pPr>
-        <w:pStyle w:val="Paragraphedeliste"/>
-        <w:numPr>
-          <w:ilvl w:val="0"/>
-          <w:numId w:val="18"/>
-        </w:numPr>
-        <w:jc w:val="left"/>
-      </w:pPr>
-      <w:r>
-        <w:t xml:space="preserve">Un </w:t>
-      </w:r>
-      <w:r>
-        <w:t>diagramme de données de la base SQL</w:t>
-      </w:r>
-    </w:p>
-    <w:p>
-      <w:pPr>
-        <w:pStyle w:val="Paragraphedeliste"/>
-        <w:numPr>
-          <w:ilvl w:val="0"/>
-          <w:numId w:val="18"/>
-        </w:numPr>
-        <w:jc w:val="left"/>
-      </w:pPr>
-      <w:r>
-        <w:t xml:space="preserve">Un diagramme de classes </w:t>
-      </w:r>
-      <w:r>
-        <w:t>du</w:t>
-      </w:r>
-      <w:r>
-        <w:t xml:space="preserve"> </w:t>
-      </w:r>
-      <w:r>
-        <w:t xml:space="preserve">modèle </w:t>
-      </w:r>
-      <w:r>
-        <w:t xml:space="preserve">de données </w:t>
-      </w:r>
-      <w:r>
-        <w:t>applicatif</w:t>
-      </w:r>
-    </w:p>
-    <w:p>
-      <w:pPr>
-        <w:pStyle w:val="Paragraphedeliste"/>
-        <w:numPr>
-          <w:ilvl w:val="0"/>
-          <w:numId w:val="18"/>
-        </w:numPr>
-        <w:jc w:val="left"/>
-      </w:pPr>
-      <w:r>
-        <w:t>Les cas d’utilisations</w:t>
-      </w:r>
-      <w:r>
-        <w:t xml:space="preserve"> HIM &lt;&gt; Base de données</w:t>
-      </w:r>
-    </w:p>
-    <w:p>
-      <w:pPr>
-        <w:jc w:val="left"/>
-        <w:rPr>
-          <w:rFonts w:asciiTheme="majorHAnsi" w:eastAsiaTheme="majorEastAsia" w:hAnsiTheme="majorHAnsi" w:cstheme="majorBidi"/>
-          <w:b/>
-          <w:bCs/>
-          <w:color w:val="4F81BD" w:themeColor="accent1"/>
-          <w:sz w:val="26"/>
-          <w:szCs w:val="26"/>
-        </w:rPr>
-      </w:pPr>
-    </w:p>
-    <w:p>
-      <w:pPr>
-        <w:pStyle w:val="Paragraphedeliste"/>
-      </w:pPr>
-      <w:r>
-        <w:br w:type="page"/>
-      </w:r>
+        <w:t>Réalisation</w:t>
+      </w:r>
+      <w:bookmarkEnd w:id="11"/>
     </w:p>
     <w:p>
       <w:pPr>
@@ -1960,19 +1631,19 @@
       <w:pPr>
         <w:pStyle w:val="Titre2"/>
       </w:pPr>
-      <w:bookmarkStart w:id="8" w:name="_Toc434261007"/>
+      <w:bookmarkStart w:id="12" w:name="_Toc434340979"/>
       <w:r>
         <w:lastRenderedPageBreak/>
-        <w:t>Modèle de données</w:t>
-      </w:r>
-      <w:bookmarkEnd w:id="8"/>
+        <w:t>Base de données</w:t>
+      </w:r>
+      <w:bookmarkEnd w:id="12"/>
     </w:p>
     <w:p>
-      <w:r>
-        <w:t>Modèle de la base de données</w:t>
-      </w:r>
-      <w:r>
-        <w:t xml:space="preserve"> SQL</w:t>
+      <w:pPr>
+        <w:pStyle w:val="Titre3"/>
+      </w:pPr>
+      <w:r>
+        <w:t>Modèle de la base de données SQL</w:t>
       </w:r>
     </w:p>
     <w:p>
@@ -1982,7 +1653,7 @@
           <w:lang w:eastAsia="fr-FR"/>
         </w:rPr>
         <w:drawing>
-          <wp:inline distT="0" distB="0" distL="0" distR="0">
+          <wp:inline distT="0" distB="0" distL="0" distR="0" wp14:anchorId="36F1DBEC" wp14:editId="778EBDF4">
             <wp:extent cx="4600575" cy="4435384"/>
             <wp:effectExtent l="19050" t="0" r="9525" b="0"/>
             <wp:docPr id="4" name="Image 3" descr="pdm.png"/>
@@ -2023,36 +1694,1069 @@
       </w:r>
     </w:p>
     <w:p>
+      <w:pPr>
+        <w:pStyle w:val="Titre3"/>
+      </w:pPr>
       <w:r>
         <w:br w:type="page"/>
       </w:r>
     </w:p>
     <w:p>
       <w:pPr>
-        <w:pStyle w:val="Titre2"/>
-      </w:pPr>
-      <w:bookmarkStart w:id="9" w:name="_Toc434261008"/>
+        <w:pStyle w:val="Titre3"/>
+      </w:pPr>
       <w:r>
         <w:lastRenderedPageBreak/>
-        <w:t xml:space="preserve">Diagramme </w:t>
-      </w:r>
-      <w:r>
-        <w:t>de classes</w:t>
-      </w:r>
-      <w:bookmarkEnd w:id="9"/>
+        <w:t>Tables</w:t>
+      </w:r>
     </w:p>
     <w:p>
       <w:r>
-        <w:t>Model de</w:t>
-      </w:r>
-      <w:r>
-        <w:t xml:space="preserve"> données de</w:t>
-      </w:r>
-      <w:r>
+        <w:t>Définition des tables SQL</w:t>
+      </w:r>
+    </w:p>
+    <w:tbl>
+      <w:tblPr>
+        <w:tblStyle w:val="Grilledutableau"/>
+        <w:tblW w:w="5000" w:type="pct"/>
+        <w:tblLayout w:type="fixed"/>
+        <w:tblLook w:val="04A0" w:firstRow="1" w:lastRow="0" w:firstColumn="1" w:lastColumn="0" w:noHBand="0" w:noVBand="1"/>
+      </w:tblPr>
+      <w:tblGrid>
+        <w:gridCol w:w="3857"/>
+        <w:gridCol w:w="2821"/>
+        <w:gridCol w:w="7542"/>
+      </w:tblGrid>
+      <w:tr>
+        <w:trPr>
+          <w:trHeight w:val="660"/>
+        </w:trPr>
+        <w:tc>
+          <w:tcPr>
+            <w:tcW w:w="5000" w:type="pct"/>
+            <w:gridSpan w:val="3"/>
+            <w:shd w:val="clear" w:color="auto" w:fill="EEECE1" w:themeFill="background2"/>
+            <w:vAlign w:val="center"/>
+          </w:tcPr>
+          <w:p>
+            <w:pPr>
+              <w:rPr>
+                <w:b/>
+                <w:sz w:val="24"/>
+              </w:rPr>
+            </w:pPr>
+            <w:proofErr w:type="spellStart"/>
+            <w:r>
+              <w:rPr>
+                <w:b/>
+                <w:sz w:val="24"/>
+              </w:rPr>
+              <w:t>Employe</w:t>
+            </w:r>
+            <w:proofErr w:type="spellEnd"/>
+          </w:p>
+          <w:p>
+            <w:pPr>
+              <w:rPr>
+                <w:sz w:val="24"/>
+              </w:rPr>
+            </w:pPr>
+            <w:r>
+              <w:rPr>
+                <w:sz w:val="20"/>
+              </w:rPr>
+              <w:t>Employé</w:t>
+            </w:r>
+          </w:p>
+        </w:tc>
+      </w:tr>
+      <w:tr>
+        <w:trPr>
+          <w:trHeight w:val="256"/>
+        </w:trPr>
+        <w:tc>
+          <w:tcPr>
+            <w:tcW w:w="1356" w:type="pct"/>
+            <w:shd w:val="clear" w:color="auto" w:fill="EEECE1" w:themeFill="background2"/>
+          </w:tcPr>
+          <w:p>
+            <w:pPr>
+              <w:rPr>
+                <w:sz w:val="18"/>
+                <w:szCs w:val="18"/>
+              </w:rPr>
+            </w:pPr>
+            <w:r>
+              <w:rPr>
+                <w:sz w:val="18"/>
+                <w:szCs w:val="18"/>
+              </w:rPr>
+              <w:t>Code</w:t>
+            </w:r>
+          </w:p>
+        </w:tc>
+        <w:tc>
+          <w:tcPr>
+            <w:tcW w:w="992" w:type="pct"/>
+            <w:shd w:val="clear" w:color="auto" w:fill="EEECE1" w:themeFill="background2"/>
+          </w:tcPr>
+          <w:p>
+            <w:pPr>
+              <w:rPr>
+                <w:sz w:val="18"/>
+                <w:szCs w:val="18"/>
+              </w:rPr>
+            </w:pPr>
+            <w:r>
+              <w:rPr>
+                <w:sz w:val="18"/>
+                <w:szCs w:val="18"/>
+              </w:rPr>
+              <w:t>Data Type</w:t>
+            </w:r>
+          </w:p>
+        </w:tc>
+        <w:tc>
+          <w:tcPr>
+            <w:tcW w:w="2652" w:type="pct"/>
+            <w:shd w:val="clear" w:color="auto" w:fill="EEECE1" w:themeFill="background2"/>
+          </w:tcPr>
+          <w:p>
+            <w:pPr>
+              <w:rPr>
+                <w:sz w:val="18"/>
+                <w:szCs w:val="18"/>
+              </w:rPr>
+            </w:pPr>
+            <w:r>
+              <w:rPr>
+                <w:sz w:val="18"/>
+                <w:szCs w:val="18"/>
+              </w:rPr>
+              <w:t>Comment</w:t>
+            </w:r>
+          </w:p>
+        </w:tc>
+      </w:tr>
+      <w:tr>
+        <w:tc>
+          <w:tcPr>
+            <w:tcW w:w="1356" w:type="pct"/>
+            <w:tcMar>
+              <w:top w:w="28" w:type="dxa"/>
+              <w:bottom w:w="28" w:type="dxa"/>
+            </w:tcMar>
+          </w:tcPr>
+          <w:p>
+            <w:pPr>
+              <w:rPr>
+                <w:sz w:val="18"/>
+                <w:szCs w:val="18"/>
+              </w:rPr>
+            </w:pPr>
+            <w:proofErr w:type="spellStart"/>
+            <w:r>
+              <w:rPr>
+                <w:sz w:val="18"/>
+                <w:szCs w:val="18"/>
+              </w:rPr>
+              <w:t>Employe_Id</w:t>
+            </w:r>
+            <w:proofErr w:type="spellEnd"/>
+          </w:p>
+        </w:tc>
+        <w:tc>
+          <w:tcPr>
+            <w:tcW w:w="992" w:type="pct"/>
+            <w:tcMar>
+              <w:top w:w="28" w:type="dxa"/>
+              <w:bottom w:w="28" w:type="dxa"/>
+            </w:tcMar>
+          </w:tcPr>
+          <w:p>
+            <w:pPr>
+              <w:rPr>
+                <w:sz w:val="18"/>
+                <w:szCs w:val="18"/>
+              </w:rPr>
+            </w:pPr>
+            <w:proofErr w:type="spellStart"/>
+            <w:r>
+              <w:rPr>
+                <w:sz w:val="18"/>
+                <w:szCs w:val="18"/>
+              </w:rPr>
+              <w:t>int</w:t>
+            </w:r>
+            <w:proofErr w:type="spellEnd"/>
+          </w:p>
+        </w:tc>
+        <w:tc>
+          <w:tcPr>
+            <w:tcW w:w="2652" w:type="pct"/>
+            <w:tcMar>
+              <w:top w:w="28" w:type="dxa"/>
+              <w:bottom w:w="28" w:type="dxa"/>
+            </w:tcMar>
+          </w:tcPr>
+          <w:p>
+            <w:pPr>
+              <w:rPr>
+                <w:sz w:val="18"/>
+                <w:szCs w:val="18"/>
+              </w:rPr>
+            </w:pPr>
+            <w:r>
+              <w:rPr>
+                <w:sz w:val="18"/>
+                <w:szCs w:val="18"/>
+              </w:rPr>
+              <w:t>Identificateur</w:t>
+            </w:r>
+          </w:p>
+        </w:tc>
+      </w:tr>
+      <w:tr>
+        <w:tc>
+          <w:tcPr>
+            <w:tcW w:w="1356" w:type="pct"/>
+            <w:tcMar>
+              <w:top w:w="28" w:type="dxa"/>
+              <w:bottom w:w="28" w:type="dxa"/>
+            </w:tcMar>
+          </w:tcPr>
+          <w:p>
+            <w:pPr>
+              <w:rPr>
+                <w:sz w:val="18"/>
+                <w:szCs w:val="18"/>
+              </w:rPr>
+            </w:pPr>
+            <w:proofErr w:type="spellStart"/>
+            <w:r>
+              <w:rPr>
+                <w:sz w:val="18"/>
+                <w:szCs w:val="18"/>
+              </w:rPr>
+              <w:t>Societe_Id</w:t>
+            </w:r>
+            <w:proofErr w:type="spellEnd"/>
+          </w:p>
+        </w:tc>
+        <w:tc>
+          <w:tcPr>
+            <w:tcW w:w="992" w:type="pct"/>
+            <w:tcMar>
+              <w:top w:w="28" w:type="dxa"/>
+              <w:bottom w:w="28" w:type="dxa"/>
+            </w:tcMar>
+          </w:tcPr>
+          <w:p>
+            <w:pPr>
+              <w:rPr>
+                <w:sz w:val="18"/>
+                <w:szCs w:val="18"/>
+              </w:rPr>
+            </w:pPr>
+            <w:proofErr w:type="spellStart"/>
+            <w:r>
+              <w:rPr>
+                <w:sz w:val="18"/>
+                <w:szCs w:val="18"/>
+              </w:rPr>
+              <w:t>int</w:t>
+            </w:r>
+            <w:proofErr w:type="spellEnd"/>
+          </w:p>
+        </w:tc>
+        <w:tc>
+          <w:tcPr>
+            <w:tcW w:w="2652" w:type="pct"/>
+            <w:tcMar>
+              <w:top w:w="28" w:type="dxa"/>
+              <w:bottom w:w="28" w:type="dxa"/>
+            </w:tcMar>
+          </w:tcPr>
+          <w:p>
+            <w:pPr>
+              <w:rPr>
+                <w:sz w:val="18"/>
+                <w:szCs w:val="18"/>
+              </w:rPr>
+            </w:pPr>
+            <w:r>
+              <w:rPr>
+                <w:sz w:val="18"/>
+                <w:szCs w:val="18"/>
+              </w:rPr>
+              <w:t>Société</w:t>
+            </w:r>
+          </w:p>
+        </w:tc>
+      </w:tr>
+      <w:tr>
+        <w:tc>
+          <w:tcPr>
+            <w:tcW w:w="1356" w:type="pct"/>
+            <w:tcMar>
+              <w:top w:w="28" w:type="dxa"/>
+              <w:bottom w:w="28" w:type="dxa"/>
+            </w:tcMar>
+          </w:tcPr>
+          <w:p>
+            <w:pPr>
+              <w:rPr>
+                <w:sz w:val="18"/>
+                <w:szCs w:val="18"/>
+              </w:rPr>
+            </w:pPr>
+            <w:r>
+              <w:rPr>
+                <w:sz w:val="18"/>
+                <w:szCs w:val="18"/>
+              </w:rPr>
+              <w:t>Nom</w:t>
+            </w:r>
+          </w:p>
+        </w:tc>
+        <w:tc>
+          <w:tcPr>
+            <w:tcW w:w="992" w:type="pct"/>
+            <w:tcMar>
+              <w:top w:w="28" w:type="dxa"/>
+              <w:bottom w:w="28" w:type="dxa"/>
+            </w:tcMar>
+          </w:tcPr>
+          <w:p>
+            <w:pPr>
+              <w:rPr>
+                <w:sz w:val="18"/>
+                <w:szCs w:val="18"/>
+              </w:rPr>
+            </w:pPr>
+            <w:proofErr w:type="spellStart"/>
+            <w:r>
+              <w:rPr>
+                <w:sz w:val="18"/>
+                <w:szCs w:val="18"/>
+              </w:rPr>
+              <w:t>varchar</w:t>
+            </w:r>
+            <w:proofErr w:type="spellEnd"/>
+            <w:r>
+              <w:rPr>
+                <w:sz w:val="18"/>
+                <w:szCs w:val="18"/>
+              </w:rPr>
+              <w:t>(</w:t>
+            </w:r>
+            <w:r>
+              <w:rPr>
+                <w:sz w:val="18"/>
+                <w:szCs w:val="18"/>
+              </w:rPr>
+              <w:t>128</w:t>
+            </w:r>
+            <w:r>
+              <w:rPr>
+                <w:sz w:val="18"/>
+                <w:szCs w:val="18"/>
+              </w:rPr>
+              <w:t>)</w:t>
+            </w:r>
+          </w:p>
+        </w:tc>
+        <w:tc>
+          <w:tcPr>
+            <w:tcW w:w="2652" w:type="pct"/>
+            <w:tcMar>
+              <w:top w:w="28" w:type="dxa"/>
+              <w:bottom w:w="28" w:type="dxa"/>
+            </w:tcMar>
+          </w:tcPr>
+          <w:p>
+            <w:pPr>
+              <w:rPr>
+                <w:sz w:val="18"/>
+                <w:szCs w:val="18"/>
+              </w:rPr>
+            </w:pPr>
+            <w:r>
+              <w:rPr>
+                <w:sz w:val="18"/>
+                <w:szCs w:val="18"/>
+              </w:rPr>
+              <w:t xml:space="preserve">Nom </w:t>
+            </w:r>
+          </w:p>
+        </w:tc>
+      </w:tr>
+      <w:tr>
+        <w:tc>
+          <w:tcPr>
+            <w:tcW w:w="1356" w:type="pct"/>
+            <w:tcMar>
+              <w:top w:w="28" w:type="dxa"/>
+              <w:bottom w:w="28" w:type="dxa"/>
+            </w:tcMar>
+          </w:tcPr>
+          <w:p>
+            <w:pPr>
+              <w:rPr>
+                <w:sz w:val="18"/>
+                <w:szCs w:val="18"/>
+              </w:rPr>
+            </w:pPr>
+            <w:proofErr w:type="spellStart"/>
+            <w:r>
+              <w:rPr>
+                <w:sz w:val="18"/>
+                <w:szCs w:val="18"/>
+              </w:rPr>
+              <w:t>Prenom</w:t>
+            </w:r>
+            <w:proofErr w:type="spellEnd"/>
+          </w:p>
+        </w:tc>
+        <w:tc>
+          <w:tcPr>
+            <w:tcW w:w="992" w:type="pct"/>
+            <w:tcMar>
+              <w:top w:w="28" w:type="dxa"/>
+              <w:bottom w:w="28" w:type="dxa"/>
+            </w:tcMar>
+          </w:tcPr>
+          <w:p>
+            <w:pPr>
+              <w:rPr>
+                <w:sz w:val="18"/>
+                <w:szCs w:val="18"/>
+              </w:rPr>
+            </w:pPr>
+            <w:proofErr w:type="spellStart"/>
+            <w:r>
+              <w:rPr>
+                <w:sz w:val="18"/>
+                <w:szCs w:val="18"/>
+              </w:rPr>
+              <w:t>varchar</w:t>
+            </w:r>
+            <w:proofErr w:type="spellEnd"/>
+            <w:r>
+              <w:rPr>
+                <w:sz w:val="18"/>
+                <w:szCs w:val="18"/>
+              </w:rPr>
+              <w:t>(250)</w:t>
+            </w:r>
+          </w:p>
+        </w:tc>
+        <w:tc>
+          <w:tcPr>
+            <w:tcW w:w="2652" w:type="pct"/>
+            <w:tcMar>
+              <w:top w:w="28" w:type="dxa"/>
+              <w:bottom w:w="28" w:type="dxa"/>
+            </w:tcMar>
+          </w:tcPr>
+          <w:p>
+            <w:pPr>
+              <w:rPr>
+                <w:sz w:val="18"/>
+                <w:szCs w:val="18"/>
+              </w:rPr>
+            </w:pPr>
+            <w:r>
+              <w:rPr>
+                <w:sz w:val="18"/>
+                <w:szCs w:val="18"/>
+              </w:rPr>
+              <w:t>Prénom</w:t>
+            </w:r>
+          </w:p>
+        </w:tc>
+      </w:tr>
+      <w:tr>
+        <w:trPr>
+          <w:trHeight w:val="116"/>
+        </w:trPr>
+        <w:tc>
+          <w:tcPr>
+            <w:tcW w:w="1356" w:type="pct"/>
+            <w:shd w:val="clear" w:color="auto" w:fill="EEECE1" w:themeFill="background2"/>
+            <w:tcMar>
+              <w:top w:w="28" w:type="dxa"/>
+              <w:bottom w:w="28" w:type="dxa"/>
+            </w:tcMar>
+            <w:vAlign w:val="center"/>
+          </w:tcPr>
+          <w:p>
+            <w:pPr>
+              <w:rPr>
+                <w:sz w:val="18"/>
+                <w:szCs w:val="18"/>
+              </w:rPr>
+            </w:pPr>
+            <w:r>
+              <w:rPr>
+                <w:sz w:val="18"/>
+                <w:szCs w:val="18"/>
+              </w:rPr>
+              <w:t>Index</w:t>
+            </w:r>
+          </w:p>
+        </w:tc>
+        <w:tc>
+          <w:tcPr>
+            <w:tcW w:w="992" w:type="pct"/>
+            <w:shd w:val="clear" w:color="auto" w:fill="EEECE1" w:themeFill="background2"/>
+            <w:tcMar>
+              <w:top w:w="28" w:type="dxa"/>
+              <w:bottom w:w="28" w:type="dxa"/>
+            </w:tcMar>
+            <w:vAlign w:val="center"/>
+          </w:tcPr>
+          <w:p>
+            <w:pPr>
+              <w:rPr>
+                <w:sz w:val="18"/>
+                <w:szCs w:val="18"/>
+              </w:rPr>
+            </w:pPr>
+            <w:r>
+              <w:rPr>
+                <w:sz w:val="18"/>
+                <w:szCs w:val="18"/>
+              </w:rPr>
+              <w:t>Fields</w:t>
+            </w:r>
+          </w:p>
+        </w:tc>
+        <w:tc>
+          <w:tcPr>
+            <w:tcW w:w="2652" w:type="pct"/>
+            <w:shd w:val="clear" w:color="auto" w:fill="EEECE1" w:themeFill="background2"/>
+            <w:tcMar>
+              <w:top w:w="28" w:type="dxa"/>
+              <w:bottom w:w="28" w:type="dxa"/>
+            </w:tcMar>
+            <w:vAlign w:val="center"/>
+          </w:tcPr>
+          <w:p>
+            <w:pPr>
+              <w:rPr>
+                <w:sz w:val="18"/>
+                <w:szCs w:val="18"/>
+              </w:rPr>
+            </w:pPr>
+            <w:r>
+              <w:rPr>
+                <w:sz w:val="18"/>
+                <w:szCs w:val="18"/>
+              </w:rPr>
+              <w:t>Comment</w:t>
+            </w:r>
+          </w:p>
+        </w:tc>
+      </w:tr>
+      <w:tr>
+        <w:tc>
+          <w:tcPr>
+            <w:tcW w:w="1356" w:type="pct"/>
+            <w:tcMar>
+              <w:top w:w="28" w:type="dxa"/>
+              <w:bottom w:w="28" w:type="dxa"/>
+            </w:tcMar>
+          </w:tcPr>
+          <w:p>
+            <w:pPr>
+              <w:rPr>
+                <w:sz w:val="18"/>
+                <w:szCs w:val="18"/>
+              </w:rPr>
+            </w:pPr>
+            <w:r>
+              <w:rPr>
+                <w:sz w:val="18"/>
+                <w:szCs w:val="18"/>
+              </w:rPr>
+              <w:t>PK_</w:t>
+            </w:r>
+            <w:r>
+              <w:rPr>
+                <w:sz w:val="18"/>
+                <w:szCs w:val="18"/>
+              </w:rPr>
+              <w:t>EMPLOYE</w:t>
+            </w:r>
+          </w:p>
+        </w:tc>
+        <w:tc>
+          <w:tcPr>
+            <w:tcW w:w="992" w:type="pct"/>
+            <w:tcMar>
+              <w:top w:w="28" w:type="dxa"/>
+              <w:bottom w:w="28" w:type="dxa"/>
+            </w:tcMar>
+          </w:tcPr>
+          <w:p>
+            <w:pPr>
+              <w:rPr>
+                <w:sz w:val="18"/>
+                <w:szCs w:val="18"/>
+              </w:rPr>
+            </w:pPr>
+            <w:proofErr w:type="spellStart"/>
+            <w:r>
+              <w:rPr>
+                <w:sz w:val="18"/>
+                <w:szCs w:val="18"/>
+              </w:rPr>
+              <w:t>Employe_Id</w:t>
+            </w:r>
+            <w:proofErr w:type="spellEnd"/>
+          </w:p>
+        </w:tc>
+        <w:tc>
+          <w:tcPr>
+            <w:tcW w:w="2652" w:type="pct"/>
+            <w:tcMar>
+              <w:top w:w="28" w:type="dxa"/>
+              <w:bottom w:w="28" w:type="dxa"/>
+            </w:tcMar>
+          </w:tcPr>
+          <w:p>
+            <w:pPr>
+              <w:rPr>
+                <w:sz w:val="18"/>
+                <w:szCs w:val="18"/>
+              </w:rPr>
+            </w:pPr>
+            <w:r>
+              <w:rPr>
+                <w:sz w:val="18"/>
+                <w:szCs w:val="18"/>
+              </w:rPr>
+              <w:t xml:space="preserve">Clé </w:t>
+            </w:r>
+            <w:r>
+              <w:rPr>
+                <w:sz w:val="18"/>
+                <w:szCs w:val="18"/>
+              </w:rPr>
+              <w:t>p</w:t>
+            </w:r>
+            <w:r>
+              <w:rPr>
+                <w:sz w:val="18"/>
+                <w:szCs w:val="18"/>
+              </w:rPr>
+              <w:t>rimaire</w:t>
+            </w:r>
+          </w:p>
+        </w:tc>
+      </w:tr>
+      <w:tr>
+        <w:tc>
+          <w:tcPr>
+            <w:tcW w:w="1356" w:type="pct"/>
+            <w:tcMar>
+              <w:top w:w="28" w:type="dxa"/>
+              <w:bottom w:w="28" w:type="dxa"/>
+            </w:tcMar>
+          </w:tcPr>
+          <w:p>
+            <w:pPr>
+              <w:rPr>
+                <w:sz w:val="18"/>
+                <w:szCs w:val="18"/>
+              </w:rPr>
+            </w:pPr>
+            <w:r>
+              <w:rPr>
+                <w:sz w:val="18"/>
+                <w:szCs w:val="18"/>
+              </w:rPr>
+              <w:t>FK_</w:t>
+            </w:r>
+            <w:r>
+              <w:rPr>
+                <w:sz w:val="18"/>
+                <w:szCs w:val="18"/>
+              </w:rPr>
+              <w:t>EMPLOYE</w:t>
+            </w:r>
+            <w:r>
+              <w:rPr>
+                <w:sz w:val="18"/>
+                <w:szCs w:val="18"/>
+              </w:rPr>
+              <w:t>_R1_</w:t>
+            </w:r>
+            <w:r>
+              <w:rPr>
+                <w:sz w:val="18"/>
+                <w:szCs w:val="18"/>
+              </w:rPr>
+              <w:t>SOCIETE</w:t>
+            </w:r>
+          </w:p>
+        </w:tc>
+        <w:tc>
+          <w:tcPr>
+            <w:tcW w:w="992" w:type="pct"/>
+            <w:tcMar>
+              <w:top w:w="28" w:type="dxa"/>
+              <w:bottom w:w="28" w:type="dxa"/>
+            </w:tcMar>
+          </w:tcPr>
+          <w:p>
+            <w:pPr>
+              <w:rPr>
+                <w:sz w:val="18"/>
+                <w:szCs w:val="18"/>
+              </w:rPr>
+            </w:pPr>
+            <w:proofErr w:type="spellStart"/>
+            <w:r>
+              <w:rPr>
+                <w:sz w:val="18"/>
+                <w:szCs w:val="18"/>
+              </w:rPr>
+              <w:t>Societe</w:t>
+            </w:r>
+            <w:proofErr w:type="spellEnd"/>
+            <w:r>
+              <w:rPr>
+                <w:sz w:val="18"/>
+                <w:szCs w:val="18"/>
+              </w:rPr>
+              <w:t>(</w:t>
+            </w:r>
+            <w:proofErr w:type="spellStart"/>
+            <w:r>
+              <w:rPr>
+                <w:sz w:val="18"/>
+                <w:szCs w:val="18"/>
+              </w:rPr>
+              <w:t>Societe</w:t>
+            </w:r>
+            <w:r>
+              <w:rPr>
+                <w:sz w:val="18"/>
+                <w:szCs w:val="18"/>
+              </w:rPr>
+              <w:t>_Id</w:t>
+            </w:r>
+            <w:proofErr w:type="spellEnd"/>
+            <w:r>
+              <w:rPr>
+                <w:sz w:val="18"/>
+                <w:szCs w:val="18"/>
+              </w:rPr>
+              <w:t>)</w:t>
+            </w:r>
+          </w:p>
+        </w:tc>
+        <w:tc>
+          <w:tcPr>
+            <w:tcW w:w="2652" w:type="pct"/>
+            <w:tcMar>
+              <w:top w:w="28" w:type="dxa"/>
+              <w:bottom w:w="28" w:type="dxa"/>
+            </w:tcMar>
+          </w:tcPr>
+          <w:p>
+            <w:pPr>
+              <w:rPr>
+                <w:sz w:val="18"/>
+                <w:szCs w:val="18"/>
+              </w:rPr>
+            </w:pPr>
+            <w:r>
+              <w:rPr>
+                <w:sz w:val="18"/>
+                <w:szCs w:val="18"/>
+              </w:rPr>
+              <w:t xml:space="preserve">Clé </w:t>
+            </w:r>
+            <w:r>
+              <w:rPr>
+                <w:sz w:val="18"/>
+                <w:szCs w:val="18"/>
+              </w:rPr>
+              <w:t>étrangère</w:t>
+            </w:r>
+            <w:r>
+              <w:rPr>
+                <w:sz w:val="18"/>
+                <w:szCs w:val="18"/>
+              </w:rPr>
+              <w:t xml:space="preserve"> </w:t>
+            </w:r>
+            <w:r>
+              <w:rPr>
+                <w:sz w:val="18"/>
+                <w:szCs w:val="18"/>
+              </w:rPr>
+              <w:t>de</w:t>
+            </w:r>
+            <w:r>
+              <w:rPr>
+                <w:sz w:val="18"/>
+                <w:szCs w:val="18"/>
+              </w:rPr>
+              <w:t xml:space="preserve"> </w:t>
+            </w:r>
+            <w:r>
+              <w:rPr>
+                <w:sz w:val="18"/>
+                <w:szCs w:val="18"/>
+              </w:rPr>
+              <w:t>la société</w:t>
+            </w:r>
+          </w:p>
+        </w:tc>
+      </w:tr>
+      <w:tr>
+        <w:tc>
+          <w:tcPr>
+            <w:tcW w:w="1356" w:type="pct"/>
+            <w:shd w:val="clear" w:color="auto" w:fill="EEECE1" w:themeFill="background2"/>
+            <w:tcMar>
+              <w:top w:w="28" w:type="dxa"/>
+              <w:bottom w:w="28" w:type="dxa"/>
+            </w:tcMar>
+            <w:vAlign w:val="center"/>
+          </w:tcPr>
+          <w:p>
+            <w:pPr>
+              <w:rPr>
+                <w:sz w:val="18"/>
+                <w:szCs w:val="18"/>
+              </w:rPr>
+            </w:pPr>
+            <w:r>
+              <w:rPr>
+                <w:sz w:val="18"/>
+                <w:szCs w:val="18"/>
+              </w:rPr>
+              <w:t>Trigger</w:t>
+            </w:r>
+          </w:p>
+        </w:tc>
+        <w:tc>
+          <w:tcPr>
+            <w:tcW w:w="992" w:type="pct"/>
+            <w:shd w:val="clear" w:color="auto" w:fill="EEECE1" w:themeFill="background2"/>
+            <w:tcMar>
+              <w:top w:w="28" w:type="dxa"/>
+              <w:bottom w:w="28" w:type="dxa"/>
+            </w:tcMar>
+            <w:vAlign w:val="center"/>
+          </w:tcPr>
+          <w:p>
+            <w:pPr>
+              <w:rPr>
+                <w:sz w:val="18"/>
+                <w:szCs w:val="18"/>
+              </w:rPr>
+            </w:pPr>
+            <w:r>
+              <w:rPr>
+                <w:sz w:val="18"/>
+                <w:szCs w:val="18"/>
+              </w:rPr>
+              <w:t>Condition</w:t>
+            </w:r>
+          </w:p>
+        </w:tc>
+        <w:tc>
+          <w:tcPr>
+            <w:tcW w:w="2652" w:type="pct"/>
+            <w:shd w:val="clear" w:color="auto" w:fill="EEECE1" w:themeFill="background2"/>
+            <w:tcMar>
+              <w:top w:w="28" w:type="dxa"/>
+              <w:bottom w:w="28" w:type="dxa"/>
+            </w:tcMar>
+            <w:vAlign w:val="center"/>
+          </w:tcPr>
+          <w:p>
+            <w:pPr>
+              <w:rPr>
+                <w:sz w:val="18"/>
+                <w:szCs w:val="18"/>
+              </w:rPr>
+            </w:pPr>
+            <w:r>
+              <w:rPr>
+                <w:sz w:val="18"/>
+                <w:szCs w:val="18"/>
+              </w:rPr>
+              <w:t>Comment</w:t>
+            </w:r>
+          </w:p>
+        </w:tc>
+      </w:tr>
+      <w:tr>
+        <w:tc>
+          <w:tcPr>
+            <w:tcW w:w="1356" w:type="pct"/>
+            <w:tcMar>
+              <w:top w:w="28" w:type="dxa"/>
+              <w:bottom w:w="28" w:type="dxa"/>
+            </w:tcMar>
+          </w:tcPr>
+          <w:p>
+            <w:pPr>
+              <w:rPr>
+                <w:sz w:val="18"/>
+                <w:szCs w:val="18"/>
+              </w:rPr>
+            </w:pPr>
+            <w:r>
+              <w:rPr>
+                <w:sz w:val="18"/>
+                <w:szCs w:val="18"/>
+              </w:rPr>
+              <w:t>-</w:t>
+            </w:r>
+          </w:p>
+        </w:tc>
+        <w:tc>
+          <w:tcPr>
+            <w:tcW w:w="992" w:type="pct"/>
+            <w:tcMar>
+              <w:top w:w="28" w:type="dxa"/>
+              <w:bottom w:w="28" w:type="dxa"/>
+            </w:tcMar>
+          </w:tcPr>
+          <w:p>
+            <w:pPr>
+              <w:rPr>
+                <w:sz w:val="18"/>
+                <w:szCs w:val="18"/>
+              </w:rPr>
+            </w:pPr>
+            <w:r>
+              <w:rPr>
+                <w:sz w:val="18"/>
+                <w:szCs w:val="18"/>
+              </w:rPr>
+              <w:t>-</w:t>
+            </w:r>
+          </w:p>
+        </w:tc>
+        <w:tc>
+          <w:tcPr>
+            <w:tcW w:w="2652" w:type="pct"/>
+            <w:tcMar>
+              <w:top w:w="28" w:type="dxa"/>
+              <w:bottom w:w="28" w:type="dxa"/>
+            </w:tcMar>
+          </w:tcPr>
+          <w:p>
+            <w:pPr>
+              <w:rPr>
+                <w:sz w:val="18"/>
+                <w:szCs w:val="18"/>
+              </w:rPr>
+            </w:pPr>
+            <w:r>
+              <w:rPr>
+                <w:sz w:val="18"/>
+                <w:szCs w:val="18"/>
+              </w:rPr>
+              <w:t>-</w:t>
+            </w:r>
+          </w:p>
+        </w:tc>
+      </w:tr>
+    </w:tbl>
+    <w:p/>
+    <w:p>
+      <w:pPr>
+        <w:rPr>
+          <w:rFonts w:asciiTheme="majorHAnsi" w:eastAsiaTheme="majorEastAsia" w:hAnsiTheme="majorHAnsi" w:cstheme="majorBidi"/>
+          <w:b/>
+          <w:bCs/>
+          <w:color w:val="4F81BD" w:themeColor="accent1"/>
+        </w:rPr>
+      </w:pPr>
+      <w:r>
+        <w:br w:type="page"/>
+      </w:r>
+    </w:p>
+    <w:p>
+      <w:pPr>
+        <w:pStyle w:val="Titre3"/>
+      </w:pPr>
+      <w:r>
+        <w:lastRenderedPageBreak/>
+        <w:t>Procédures</w:t>
+      </w:r>
+      <w:r>
+        <w:t xml:space="preserve"> stockées</w:t>
+      </w:r>
+    </w:p>
+    <w:p>
+      <w:pPr>
+        <w:rPr>
+          <w:rFonts w:asciiTheme="majorHAnsi" w:eastAsiaTheme="majorEastAsia" w:hAnsiTheme="majorHAnsi" w:cstheme="majorBidi"/>
+          <w:b/>
+          <w:bCs/>
+          <w:color w:val="4F81BD" w:themeColor="accent1"/>
+        </w:rPr>
+      </w:pPr>
+      <w:r>
+        <w:t>Définition des procédures stockées SQL</w:t>
+      </w:r>
+      <w:r>
+        <w:rPr>
+          <w:rFonts w:asciiTheme="majorHAnsi" w:eastAsiaTheme="majorEastAsia" w:hAnsiTheme="majorHAnsi" w:cstheme="majorBidi"/>
+          <w:b/>
+          <w:bCs/>
+          <w:color w:val="4F81BD" w:themeColor="accent1"/>
+        </w:rPr>
         <w:t xml:space="preserve"> </w:t>
       </w:r>
       <w:r>
-        <w:t>l’interface utilisateur</w:t>
+        <w:rPr>
+          <w:rFonts w:asciiTheme="majorHAnsi" w:eastAsiaTheme="majorEastAsia" w:hAnsiTheme="majorHAnsi" w:cstheme="majorBidi"/>
+          <w:b/>
+          <w:bCs/>
+          <w:color w:val="4F81BD" w:themeColor="accent1"/>
+        </w:rPr>
+        <w:br w:type="page"/>
+      </w:r>
+    </w:p>
+    <w:p>
+      <w:pPr>
+        <w:pStyle w:val="Titre2"/>
+      </w:pPr>
+      <w:bookmarkStart w:id="13" w:name="_Toc434337386"/>
+      <w:bookmarkStart w:id="14" w:name="_Toc434340980"/>
+      <w:r>
+        <w:lastRenderedPageBreak/>
+        <w:t>Interface</w:t>
+      </w:r>
+      <w:r>
+        <w:t xml:space="preserve"> de gestion</w:t>
+      </w:r>
+      <w:bookmarkEnd w:id="13"/>
+      <w:bookmarkEnd w:id="14"/>
+    </w:p>
+    <w:p>
+      <w:pPr>
+        <w:pStyle w:val="Titre3"/>
+      </w:pPr>
+      <w:r>
+        <w:t>Diagramme de classes</w:t>
+      </w:r>
+    </w:p>
+    <w:p>
+      <w:r>
+        <w:t>Model de données de l’interface utilisateur</w:t>
       </w:r>
     </w:p>
     <w:p>
@@ -2071,7 +2775,7 @@
           <w:lang w:eastAsia="fr-FR"/>
         </w:rPr>
         <w:drawing>
-          <wp:inline distT="0" distB="0" distL="0" distR="0">
+          <wp:inline distT="0" distB="0" distL="0" distR="0" wp14:anchorId="55A8B6F4" wp14:editId="447F80B0">
             <wp:extent cx="8430802" cy="4772691"/>
             <wp:effectExtent l="19050" t="0" r="8348" b="0"/>
             <wp:docPr id="6" name="Image 5" descr="oom.png"/>
@@ -2119,62 +2823,21 @@
     </w:p>
     <w:p>
       <w:pPr>
-        <w:pStyle w:val="Titre2"/>
-      </w:pPr>
-      <w:bookmarkStart w:id="10" w:name="_Toc434261009"/>
+        <w:pStyle w:val="Titre3"/>
+      </w:pPr>
+      <w:bookmarkStart w:id="15" w:name="_GoBack"/>
+      <w:bookmarkEnd w:id="15"/>
       <w:r>
         <w:lastRenderedPageBreak/>
-        <w:t>Cas d’utilisations</w:t>
-      </w:r>
-      <w:bookmarkEnd w:id="10"/>
+        <w:t>E</w:t>
+      </w:r>
+      <w:r>
+        <w:t>ntités</w:t>
+      </w:r>
     </w:p>
     <w:p>
-      <w:pPr>
-        <w:rPr>
-          <w:rFonts w:asciiTheme="majorHAnsi" w:eastAsiaTheme="majorEastAsia" w:hAnsiTheme="majorHAnsi" w:cstheme="majorBidi"/>
-          <w:b/>
-          <w:bCs/>
-          <w:color w:val="4F81BD" w:themeColor="accent1"/>
-          <w:sz w:val="26"/>
-          <w:szCs w:val="26"/>
-        </w:rPr>
-      </w:pPr>
-      <w:r>
-        <w:br w:type="page"/>
-      </w:r>
-    </w:p>
-    <w:p>
-      <w:pPr>
-        <w:pStyle w:val="Titre1"/>
-      </w:pPr>
-      <w:bookmarkStart w:id="11" w:name="_Toc434261010"/>
-      <w:r>
-        <w:lastRenderedPageBreak/>
-        <w:t>Réalisation</w:t>
-      </w:r>
-      <w:bookmarkEnd w:id="11"/>
-    </w:p>
-    <w:p>
-      <w:pPr>
-        <w:pStyle w:val="Titre2"/>
-      </w:pPr>
-      <w:bookmarkStart w:id="12" w:name="_Toc434261011"/>
-      <w:r>
-        <w:t>Base de données</w:t>
-      </w:r>
-      <w:bookmarkEnd w:id="12"/>
-    </w:p>
-    <w:p>
-      <w:pPr>
-        <w:pStyle w:val="Titre3"/>
-      </w:pPr>
-      <w:r>
-        <w:t>Tables</w:t>
-      </w:r>
-    </w:p>
-    <w:p>
-      <w:r>
-        <w:t>Définition des tables SQL</w:t>
+      <w:r>
+        <w:t>Définition des classes d’entités</w:t>
       </w:r>
     </w:p>
     <w:tbl>
@@ -2185,9 +2848,9 @@
         <w:tblLook w:val="04A0" w:firstRow="1" w:lastRow="0" w:firstColumn="1" w:lastColumn="0" w:noHBand="0" w:noVBand="1"/>
       </w:tblPr>
       <w:tblGrid>
-        <w:gridCol w:w="2519"/>
-        <w:gridCol w:w="1843"/>
-        <w:gridCol w:w="4926"/>
+        <w:gridCol w:w="3857"/>
+        <w:gridCol w:w="2821"/>
+        <w:gridCol w:w="7542"/>
       </w:tblGrid>
       <w:tr>
         <w:trPr>
@@ -2394,84 +3057,6 @@
                 <w:szCs w:val="18"/>
               </w:rPr>
             </w:pPr>
-            <w:proofErr w:type="spellStart"/>
-            <w:r>
-              <w:rPr>
-                <w:sz w:val="18"/>
-                <w:szCs w:val="18"/>
-              </w:rPr>
-              <w:t>Societe_Id</w:t>
-            </w:r>
-            <w:proofErr w:type="spellEnd"/>
-          </w:p>
-        </w:tc>
-        <w:tc>
-          <w:tcPr>
-            <w:tcW w:w="992" w:type="pct"/>
-            <w:tcMar>
-              <w:top w:w="28" w:type="dxa"/>
-              <w:bottom w:w="28" w:type="dxa"/>
-            </w:tcMar>
-          </w:tcPr>
-          <w:p>
-            <w:pPr>
-              <w:rPr>
-                <w:sz w:val="18"/>
-                <w:szCs w:val="18"/>
-              </w:rPr>
-            </w:pPr>
-            <w:proofErr w:type="spellStart"/>
-            <w:r>
-              <w:rPr>
-                <w:sz w:val="18"/>
-                <w:szCs w:val="18"/>
-              </w:rPr>
-              <w:t>int</w:t>
-            </w:r>
-            <w:proofErr w:type="spellEnd"/>
-          </w:p>
-        </w:tc>
-        <w:tc>
-          <w:tcPr>
-            <w:tcW w:w="2652" w:type="pct"/>
-            <w:tcMar>
-              <w:top w:w="28" w:type="dxa"/>
-              <w:bottom w:w="28" w:type="dxa"/>
-            </w:tcMar>
-          </w:tcPr>
-          <w:p>
-            <w:pPr>
-              <w:rPr>
-                <w:sz w:val="18"/>
-                <w:szCs w:val="18"/>
-              </w:rPr>
-            </w:pPr>
-            <w:r>
-              <w:rPr>
-                <w:sz w:val="18"/>
-                <w:szCs w:val="18"/>
-              </w:rPr>
-              <w:t>Société</w:t>
-            </w:r>
-          </w:p>
-        </w:tc>
-      </w:tr>
-      <w:tr>
-        <w:tc>
-          <w:tcPr>
-            <w:tcW w:w="1356" w:type="pct"/>
-            <w:tcMar>
-              <w:top w:w="28" w:type="dxa"/>
-              <w:bottom w:w="28" w:type="dxa"/>
-            </w:tcMar>
-          </w:tcPr>
-          <w:p>
-            <w:pPr>
-              <w:rPr>
-                <w:sz w:val="18"/>
-                <w:szCs w:val="18"/>
-              </w:rPr>
-            </w:pPr>
             <w:r>
               <w:rPr>
                 <w:sz w:val="18"/>
@@ -2496,35 +3081,12 @@
                 <w:szCs w:val="18"/>
               </w:rPr>
             </w:pPr>
-            <w:proofErr w:type="spellStart"/>
             <w:r>
               <w:rPr>
                 <w:sz w:val="18"/>
                 <w:szCs w:val="18"/>
               </w:rPr>
-              <w:t>varchar</w:t>
-            </w:r>
-            <w:proofErr w:type="spellEnd"/>
-            <w:r>
-              <w:rPr>
-                <w:sz w:val="18"/>
-                <w:szCs w:val="18"/>
-              </w:rPr>
-              <w:t>(</w:t>
-            </w:r>
-            <w:r>
-              <w:rPr>
-                <w:sz w:val="18"/>
-                <w:szCs w:val="18"/>
-              </w:rPr>
-              <w:t>128</w:t>
-            </w:r>
-            <w:r>
-              <w:rPr>
-                <w:sz w:val="18"/>
-                <w:szCs w:val="18"/>
-              </w:rPr>
-              <w:t>)</w:t>
+              <w:t>string</w:t>
             </w:r>
           </w:p>
         </w:tc>
@@ -2595,21 +3157,12 @@
                 <w:szCs w:val="18"/>
               </w:rPr>
             </w:pPr>
-            <w:proofErr w:type="spellStart"/>
             <w:r>
               <w:rPr>
                 <w:sz w:val="18"/>
                 <w:szCs w:val="18"/>
               </w:rPr>
-              <w:t>varchar</w:t>
-            </w:r>
-            <w:proofErr w:type="spellEnd"/>
-            <w:r>
-              <w:rPr>
-                <w:sz w:val="18"/>
-                <w:szCs w:val="18"/>
-              </w:rPr>
-              <w:t>(250)</w:t>
+              <w:t>string</w:t>
             </w:r>
           </w:p>
         </w:tc>
@@ -2664,7 +3217,7 @@
                 <w:sz w:val="18"/>
                 <w:szCs w:val="18"/>
               </w:rPr>
-              <w:t>Index</w:t>
+              <w:t>Relation</w:t>
             </w:r>
           </w:p>
         </w:tc>
@@ -2690,7 +3243,7 @@
                 <w:sz w:val="18"/>
                 <w:szCs w:val="18"/>
               </w:rPr>
-              <w:t>Fields</w:t>
+              <w:t>Data Type</w:t>
             </w:r>
           </w:p>
         </w:tc>
@@ -2737,1162 +3290,6 @@
                 <w:szCs w:val="18"/>
               </w:rPr>
             </w:pPr>
-            <w:r>
-              <w:rPr>
-                <w:sz w:val="18"/>
-                <w:szCs w:val="18"/>
-              </w:rPr>
-              <w:t>PK_</w:t>
-            </w:r>
-            <w:r>
-              <w:rPr>
-                <w:sz w:val="18"/>
-                <w:szCs w:val="18"/>
-              </w:rPr>
-              <w:t>EMPLOYE</w:t>
-            </w:r>
-          </w:p>
-        </w:tc>
-        <w:tc>
-          <w:tcPr>
-            <w:tcW w:w="992" w:type="pct"/>
-            <w:tcMar>
-              <w:top w:w="28" w:type="dxa"/>
-              <w:bottom w:w="28" w:type="dxa"/>
-            </w:tcMar>
-          </w:tcPr>
-          <w:p>
-            <w:pPr>
-              <w:rPr>
-                <w:sz w:val="18"/>
-                <w:szCs w:val="18"/>
-              </w:rPr>
-            </w:pPr>
-            <w:proofErr w:type="spellStart"/>
-            <w:r>
-              <w:rPr>
-                <w:sz w:val="18"/>
-                <w:szCs w:val="18"/>
-              </w:rPr>
-              <w:t>Employe_Id</w:t>
-            </w:r>
-            <w:proofErr w:type="spellEnd"/>
-          </w:p>
-        </w:tc>
-        <w:tc>
-          <w:tcPr>
-            <w:tcW w:w="2652" w:type="pct"/>
-            <w:tcMar>
-              <w:top w:w="28" w:type="dxa"/>
-              <w:bottom w:w="28" w:type="dxa"/>
-            </w:tcMar>
-          </w:tcPr>
-          <w:p>
-            <w:pPr>
-              <w:rPr>
-                <w:sz w:val="18"/>
-                <w:szCs w:val="18"/>
-              </w:rPr>
-            </w:pPr>
-            <w:r>
-              <w:rPr>
-                <w:sz w:val="18"/>
-                <w:szCs w:val="18"/>
-              </w:rPr>
-              <w:t xml:space="preserve">Clé </w:t>
-            </w:r>
-            <w:r>
-              <w:rPr>
-                <w:sz w:val="18"/>
-                <w:szCs w:val="18"/>
-              </w:rPr>
-              <w:t>p</w:t>
-            </w:r>
-            <w:r>
-              <w:rPr>
-                <w:sz w:val="18"/>
-                <w:szCs w:val="18"/>
-              </w:rPr>
-              <w:t>rimaire</w:t>
-            </w:r>
-          </w:p>
-        </w:tc>
-      </w:tr>
-      <w:tr>
-        <w:tc>
-          <w:tcPr>
-            <w:tcW w:w="1356" w:type="pct"/>
-            <w:tcMar>
-              <w:top w:w="28" w:type="dxa"/>
-              <w:bottom w:w="28" w:type="dxa"/>
-            </w:tcMar>
-          </w:tcPr>
-          <w:p>
-            <w:pPr>
-              <w:rPr>
-                <w:sz w:val="18"/>
-                <w:szCs w:val="18"/>
-              </w:rPr>
-            </w:pPr>
-            <w:r>
-              <w:rPr>
-                <w:sz w:val="18"/>
-                <w:szCs w:val="18"/>
-              </w:rPr>
-              <w:t>FK_</w:t>
-            </w:r>
-            <w:r>
-              <w:rPr>
-                <w:sz w:val="18"/>
-                <w:szCs w:val="18"/>
-              </w:rPr>
-              <w:t>EMPLOYE</w:t>
-            </w:r>
-            <w:r>
-              <w:rPr>
-                <w:sz w:val="18"/>
-                <w:szCs w:val="18"/>
-              </w:rPr>
-              <w:t>_R1_</w:t>
-            </w:r>
-            <w:r>
-              <w:rPr>
-                <w:sz w:val="18"/>
-                <w:szCs w:val="18"/>
-              </w:rPr>
-              <w:t>SOCIETE</w:t>
-            </w:r>
-          </w:p>
-        </w:tc>
-        <w:tc>
-          <w:tcPr>
-            <w:tcW w:w="992" w:type="pct"/>
-            <w:tcMar>
-              <w:top w:w="28" w:type="dxa"/>
-              <w:bottom w:w="28" w:type="dxa"/>
-            </w:tcMar>
-          </w:tcPr>
-          <w:p>
-            <w:pPr>
-              <w:rPr>
-                <w:sz w:val="18"/>
-                <w:szCs w:val="18"/>
-              </w:rPr>
-            </w:pPr>
-            <w:proofErr w:type="spellStart"/>
-            <w:r>
-              <w:rPr>
-                <w:sz w:val="18"/>
-                <w:szCs w:val="18"/>
-              </w:rPr>
-              <w:t>Societe</w:t>
-            </w:r>
-            <w:proofErr w:type="spellEnd"/>
-            <w:r>
-              <w:rPr>
-                <w:sz w:val="18"/>
-                <w:szCs w:val="18"/>
-              </w:rPr>
-              <w:t>(</w:t>
-            </w:r>
-            <w:proofErr w:type="spellStart"/>
-            <w:r>
-              <w:rPr>
-                <w:sz w:val="18"/>
-                <w:szCs w:val="18"/>
-              </w:rPr>
-              <w:t>Societe</w:t>
-            </w:r>
-            <w:r>
-              <w:rPr>
-                <w:sz w:val="18"/>
-                <w:szCs w:val="18"/>
-              </w:rPr>
-              <w:t>_Id</w:t>
-            </w:r>
-            <w:proofErr w:type="spellEnd"/>
-            <w:r>
-              <w:rPr>
-                <w:sz w:val="18"/>
-                <w:szCs w:val="18"/>
-              </w:rPr>
-              <w:t>)</w:t>
-            </w:r>
-          </w:p>
-        </w:tc>
-        <w:tc>
-          <w:tcPr>
-            <w:tcW w:w="2652" w:type="pct"/>
-            <w:tcMar>
-              <w:top w:w="28" w:type="dxa"/>
-              <w:bottom w:w="28" w:type="dxa"/>
-            </w:tcMar>
-          </w:tcPr>
-          <w:p>
-            <w:pPr>
-              <w:rPr>
-                <w:sz w:val="18"/>
-                <w:szCs w:val="18"/>
-              </w:rPr>
-            </w:pPr>
-            <w:r>
-              <w:rPr>
-                <w:sz w:val="18"/>
-                <w:szCs w:val="18"/>
-              </w:rPr>
-              <w:t xml:space="preserve">Clé </w:t>
-            </w:r>
-            <w:r>
-              <w:rPr>
-                <w:sz w:val="18"/>
-                <w:szCs w:val="18"/>
-              </w:rPr>
-              <w:t>étrangère</w:t>
-            </w:r>
-            <w:r>
-              <w:rPr>
-                <w:sz w:val="18"/>
-                <w:szCs w:val="18"/>
-              </w:rPr>
-              <w:t xml:space="preserve"> </w:t>
-            </w:r>
-            <w:r>
-              <w:rPr>
-                <w:sz w:val="18"/>
-                <w:szCs w:val="18"/>
-              </w:rPr>
-              <w:t>de</w:t>
-            </w:r>
-            <w:r>
-              <w:rPr>
-                <w:sz w:val="18"/>
-                <w:szCs w:val="18"/>
-              </w:rPr>
-              <w:t xml:space="preserve"> </w:t>
-            </w:r>
-            <w:r>
-              <w:rPr>
-                <w:sz w:val="18"/>
-                <w:szCs w:val="18"/>
-              </w:rPr>
-              <w:t>la société</w:t>
-            </w:r>
-          </w:p>
-        </w:tc>
-      </w:tr>
-      <w:tr>
-        <w:tc>
-          <w:tcPr>
-            <w:tcW w:w="1356" w:type="pct"/>
-            <w:shd w:val="clear" w:color="auto" w:fill="EEECE1" w:themeFill="background2"/>
-            <w:tcMar>
-              <w:top w:w="28" w:type="dxa"/>
-              <w:bottom w:w="28" w:type="dxa"/>
-            </w:tcMar>
-            <w:vAlign w:val="center"/>
-          </w:tcPr>
-          <w:p>
-            <w:pPr>
-              <w:rPr>
-                <w:sz w:val="18"/>
-                <w:szCs w:val="18"/>
-              </w:rPr>
-            </w:pPr>
-            <w:r>
-              <w:rPr>
-                <w:sz w:val="18"/>
-                <w:szCs w:val="18"/>
-              </w:rPr>
-              <w:t>Trigger</w:t>
-            </w:r>
-          </w:p>
-        </w:tc>
-        <w:tc>
-          <w:tcPr>
-            <w:tcW w:w="992" w:type="pct"/>
-            <w:shd w:val="clear" w:color="auto" w:fill="EEECE1" w:themeFill="background2"/>
-            <w:tcMar>
-              <w:top w:w="28" w:type="dxa"/>
-              <w:bottom w:w="28" w:type="dxa"/>
-            </w:tcMar>
-            <w:vAlign w:val="center"/>
-          </w:tcPr>
-          <w:p>
-            <w:pPr>
-              <w:rPr>
-                <w:sz w:val="18"/>
-                <w:szCs w:val="18"/>
-              </w:rPr>
-            </w:pPr>
-            <w:r>
-              <w:rPr>
-                <w:sz w:val="18"/>
-                <w:szCs w:val="18"/>
-              </w:rPr>
-              <w:t>Condition</w:t>
-            </w:r>
-          </w:p>
-        </w:tc>
-        <w:tc>
-          <w:tcPr>
-            <w:tcW w:w="2652" w:type="pct"/>
-            <w:shd w:val="clear" w:color="auto" w:fill="EEECE1" w:themeFill="background2"/>
-            <w:tcMar>
-              <w:top w:w="28" w:type="dxa"/>
-              <w:bottom w:w="28" w:type="dxa"/>
-            </w:tcMar>
-            <w:vAlign w:val="center"/>
-          </w:tcPr>
-          <w:p>
-            <w:pPr>
-              <w:rPr>
-                <w:sz w:val="18"/>
-                <w:szCs w:val="18"/>
-              </w:rPr>
-            </w:pPr>
-            <w:r>
-              <w:rPr>
-                <w:sz w:val="18"/>
-                <w:szCs w:val="18"/>
-              </w:rPr>
-              <w:t>Comment</w:t>
-            </w:r>
-          </w:p>
-        </w:tc>
-      </w:tr>
-      <w:tr>
-        <w:tc>
-          <w:tcPr>
-            <w:tcW w:w="1356" w:type="pct"/>
-            <w:tcMar>
-              <w:top w:w="28" w:type="dxa"/>
-              <w:bottom w:w="28" w:type="dxa"/>
-            </w:tcMar>
-          </w:tcPr>
-          <w:p>
-            <w:pPr>
-              <w:rPr>
-                <w:sz w:val="18"/>
-                <w:szCs w:val="18"/>
-              </w:rPr>
-            </w:pPr>
-            <w:r>
-              <w:rPr>
-                <w:sz w:val="18"/>
-                <w:szCs w:val="18"/>
-              </w:rPr>
-              <w:t>-</w:t>
-            </w:r>
-          </w:p>
-        </w:tc>
-        <w:tc>
-          <w:tcPr>
-            <w:tcW w:w="992" w:type="pct"/>
-            <w:tcMar>
-              <w:top w:w="28" w:type="dxa"/>
-              <w:bottom w:w="28" w:type="dxa"/>
-            </w:tcMar>
-          </w:tcPr>
-          <w:p>
-            <w:pPr>
-              <w:rPr>
-                <w:sz w:val="18"/>
-                <w:szCs w:val="18"/>
-              </w:rPr>
-            </w:pPr>
-            <w:r>
-              <w:rPr>
-                <w:sz w:val="18"/>
-                <w:szCs w:val="18"/>
-              </w:rPr>
-              <w:t>-</w:t>
-            </w:r>
-          </w:p>
-        </w:tc>
-        <w:tc>
-          <w:tcPr>
-            <w:tcW w:w="2652" w:type="pct"/>
-            <w:tcMar>
-              <w:top w:w="28" w:type="dxa"/>
-              <w:bottom w:w="28" w:type="dxa"/>
-            </w:tcMar>
-          </w:tcPr>
-          <w:p>
-            <w:pPr>
-              <w:rPr>
-                <w:sz w:val="18"/>
-                <w:szCs w:val="18"/>
-              </w:rPr>
-            </w:pPr>
-            <w:r>
-              <w:rPr>
-                <w:sz w:val="18"/>
-                <w:szCs w:val="18"/>
-              </w:rPr>
-              <w:t>-</w:t>
-            </w:r>
-          </w:p>
-        </w:tc>
-      </w:tr>
-    </w:tbl>
-    <w:p/>
-    <w:p>
-      <w:pPr>
-        <w:rPr>
-          <w:rFonts w:asciiTheme="majorHAnsi" w:eastAsiaTheme="majorEastAsia" w:hAnsiTheme="majorHAnsi" w:cstheme="majorBidi"/>
-          <w:b/>
-          <w:bCs/>
-          <w:color w:val="4F81BD" w:themeColor="accent1"/>
-        </w:rPr>
-      </w:pPr>
-      <w:r>
-        <w:br w:type="page"/>
-      </w:r>
-    </w:p>
-    <w:p>
-      <w:pPr>
-        <w:pStyle w:val="Titre3"/>
-      </w:pPr>
-      <w:r>
-        <w:lastRenderedPageBreak/>
-        <w:t>Procédures</w:t>
-      </w:r>
-      <w:r>
-        <w:t xml:space="preserve"> stockées</w:t>
-      </w:r>
-    </w:p>
-    <w:p>
-      <w:pPr>
-        <w:rPr>
-          <w:rFonts w:asciiTheme="majorHAnsi" w:eastAsiaTheme="majorEastAsia" w:hAnsiTheme="majorHAnsi" w:cstheme="majorBidi"/>
-          <w:b/>
-          <w:bCs/>
-          <w:color w:val="4F81BD" w:themeColor="accent1"/>
-        </w:rPr>
-      </w:pPr>
-      <w:r>
-        <w:t>Définition des procédures stockées SQL</w:t>
-      </w:r>
-      <w:r>
-        <w:rPr>
-          <w:rFonts w:asciiTheme="majorHAnsi" w:eastAsiaTheme="majorEastAsia" w:hAnsiTheme="majorHAnsi" w:cstheme="majorBidi"/>
-          <w:b/>
-          <w:bCs/>
-          <w:color w:val="4F81BD" w:themeColor="accent1"/>
-        </w:rPr>
-        <w:t xml:space="preserve"> </w:t>
-      </w:r>
-      <w:r>
-        <w:rPr>
-          <w:rFonts w:asciiTheme="majorHAnsi" w:eastAsiaTheme="majorEastAsia" w:hAnsiTheme="majorHAnsi" w:cstheme="majorBidi"/>
-          <w:b/>
-          <w:bCs/>
-          <w:color w:val="4F81BD" w:themeColor="accent1"/>
-        </w:rPr>
-        <w:br w:type="page"/>
-      </w:r>
-    </w:p>
-    <w:p>
-      <w:pPr>
-        <w:pStyle w:val="Titre2"/>
-      </w:pPr>
-      <w:bookmarkStart w:id="13" w:name="_Toc434261012"/>
-      <w:r>
-        <w:lastRenderedPageBreak/>
-        <w:t>Application cliente</w:t>
-      </w:r>
-      <w:bookmarkEnd w:id="13"/>
-    </w:p>
-    <w:p>
-      <w:pPr>
-        <w:pStyle w:val="Titre3"/>
-      </w:pPr>
-      <w:r>
-        <w:t>Installation des packages NUGET (Visual Studio)</w:t>
-      </w:r>
-    </w:p>
-    <w:p>
-      <w:pPr>
-        <w:pStyle w:val="Sansinterligne"/>
-        <w:numPr>
-          <w:ilvl w:val="0"/>
-          <w:numId w:val="26"/>
-        </w:numPr>
-      </w:pPr>
-      <w:r>
-        <w:t xml:space="preserve">Ouvrir la console </w:t>
-      </w:r>
-      <w:proofErr w:type="spellStart"/>
-      <w:r>
-        <w:t>nuget</w:t>
-      </w:r>
-      <w:proofErr w:type="spellEnd"/>
-      <w:r>
-        <w:t xml:space="preserve"> (Outils &gt; Gestionnaire de package </w:t>
-      </w:r>
-      <w:proofErr w:type="spellStart"/>
-      <w:r>
-        <w:t>nuget</w:t>
-      </w:r>
-      <w:proofErr w:type="spellEnd"/>
-      <w:r>
-        <w:t xml:space="preserve"> &gt; Console du Gestionnaire de package </w:t>
-      </w:r>
-      <w:proofErr w:type="spellStart"/>
-      <w:r>
-        <w:t>nuget</w:t>
-      </w:r>
-      <w:proofErr w:type="spellEnd"/>
-      <w:r>
-        <w:t>)</w:t>
-      </w:r>
-      <w:r>
-        <w:t> :</w:t>
-      </w:r>
-    </w:p>
-    <w:p>
-      <w:pPr>
-        <w:pStyle w:val="Sansinterligne"/>
-        <w:rPr>
-          <w:lang w:val="en-US"/>
-        </w:rPr>
-      </w:pPr>
-      <w:r>
-        <w:tab/>
-      </w:r>
-      <w:r>
-        <w:rPr>
-          <w:lang w:val="en-US"/>
-        </w:rPr>
-        <w:t xml:space="preserve">&gt; </w:t>
-      </w:r>
-      <w:proofErr w:type="gramStart"/>
-      <w:r>
-        <w:rPr>
-          <w:lang w:val="en-US"/>
-        </w:rPr>
-        <w:t>install-package</w:t>
-      </w:r>
-      <w:proofErr w:type="gramEnd"/>
-      <w:r>
-        <w:rPr>
-          <w:lang w:val="en-US"/>
-        </w:rPr>
-        <w:t xml:space="preserve"> </w:t>
-      </w:r>
-      <w:proofErr w:type="spellStart"/>
-      <w:r>
-        <w:rPr>
-          <w:lang w:val="en-US"/>
-        </w:rPr>
-        <w:t>extended.wpf.toolkit</w:t>
-      </w:r>
-      <w:proofErr w:type="spellEnd"/>
-    </w:p>
-    <w:p>
-      <w:pPr>
-        <w:pStyle w:val="Sansinterligne"/>
-        <w:rPr>
-          <w:lang w:val="en-US"/>
-        </w:rPr>
-      </w:pPr>
-      <w:r>
-        <w:rPr>
-          <w:lang w:val="en-US"/>
-        </w:rPr>
-        <w:tab/>
-        <w:t xml:space="preserve">&gt; </w:t>
-      </w:r>
-      <w:proofErr w:type="gramStart"/>
-      <w:r>
-        <w:rPr>
-          <w:lang w:val="en-US"/>
-        </w:rPr>
-        <w:t>install-package</w:t>
-      </w:r>
-      <w:proofErr w:type="gramEnd"/>
-      <w:r>
-        <w:rPr>
-          <w:lang w:val="en-US"/>
-        </w:rPr>
-        <w:t xml:space="preserve"> </w:t>
-      </w:r>
-      <w:proofErr w:type="spellStart"/>
-      <w:r>
-        <w:rPr>
-          <w:lang w:val="en-US"/>
-        </w:rPr>
-        <w:t>WPFFolderBrowser</w:t>
-      </w:r>
-      <w:proofErr w:type="spellEnd"/>
-    </w:p>
-    <w:p>
-      <w:pPr>
-        <w:pStyle w:val="Sansinterligne"/>
-      </w:pPr>
-      <w:r>
-        <w:rPr>
-          <w:lang w:val="en-US"/>
-        </w:rPr>
-        <w:tab/>
-      </w:r>
-      <w:r>
-        <w:t xml:space="preserve">&gt; </w:t>
-      </w:r>
-      <w:proofErr w:type="spellStart"/>
-      <w:proofErr w:type="gramStart"/>
-      <w:r>
-        <w:t>install</w:t>
-      </w:r>
-      <w:proofErr w:type="spellEnd"/>
-      <w:r>
-        <w:t>-</w:t>
-      </w:r>
-      <w:proofErr w:type="gramEnd"/>
-      <w:r>
-        <w:t xml:space="preserve">package </w:t>
-      </w:r>
-      <w:proofErr w:type="spellStart"/>
-      <w:r>
-        <w:t>npgsql</w:t>
-      </w:r>
-      <w:proofErr w:type="spellEnd"/>
-    </w:p>
-    <w:p>
-      <w:pPr>
-        <w:pStyle w:val="Sansinterligne"/>
-      </w:pPr>
-    </w:p>
-    <w:p>
-      <w:pPr>
-        <w:pStyle w:val="Paragraphedeliste"/>
-        <w:numPr>
-          <w:ilvl w:val="0"/>
-          <w:numId w:val="26"/>
-        </w:numPr>
-      </w:pPr>
-      <w:r>
-        <w:t xml:space="preserve">Ouvrir le gestionnaire </w:t>
-      </w:r>
-      <w:proofErr w:type="spellStart"/>
-      <w:r>
-        <w:t>nuget</w:t>
-      </w:r>
-      <w:proofErr w:type="spellEnd"/>
-      <w:r>
-        <w:t xml:space="preserve"> (Outils &gt; Gestionnaire de package </w:t>
-      </w:r>
-      <w:proofErr w:type="spellStart"/>
-      <w:r>
-        <w:t>nuget</w:t>
-      </w:r>
-      <w:proofErr w:type="spellEnd"/>
-      <w:r>
-        <w:t xml:space="preserve"> &gt; </w:t>
-      </w:r>
-      <w:r>
-        <w:t xml:space="preserve">Gérer les packages </w:t>
-      </w:r>
-      <w:proofErr w:type="spellStart"/>
-      <w:r>
-        <w:t>Nuget</w:t>
-      </w:r>
-      <w:proofErr w:type="spellEnd"/>
-      <w:r>
-        <w:t xml:space="preserve"> pour la solution…</w:t>
-      </w:r>
-      <w:r>
-        <w:t>)</w:t>
-      </w:r>
-      <w:r>
-        <w:t> :</w:t>
-      </w:r>
-      <w:bookmarkStart w:id="14" w:name="_GoBack"/>
-      <w:bookmarkEnd w:id="14"/>
-    </w:p>
-    <w:p>
-      <w:pPr>
-        <w:pStyle w:val="Paragraphedeliste"/>
-        <w:numPr>
-          <w:ilvl w:val="1"/>
-          <w:numId w:val="26"/>
-        </w:numPr>
-      </w:pPr>
-      <w:r>
-        <w:t xml:space="preserve">Pour chaque package cliquer sur Gérer et associer au projet </w:t>
-      </w:r>
-      <w:proofErr w:type="spellStart"/>
-      <w:r>
-        <w:t>WpfApp</w:t>
-      </w:r>
-      <w:proofErr w:type="spellEnd"/>
-    </w:p>
-    <w:p>
-      <w:pPr>
-        <w:pStyle w:val="Titre3"/>
-      </w:pPr>
-      <w:r>
-        <w:t>E</w:t>
-      </w:r>
-      <w:r>
-        <w:t>ntités</w:t>
-      </w:r>
-    </w:p>
-    <w:p>
-      <w:r>
-        <w:t>Définition des classes d’entités</w:t>
-      </w:r>
-    </w:p>
-    <w:tbl>
-      <w:tblPr>
-        <w:tblStyle w:val="Grilledutableau"/>
-        <w:tblW w:w="5000" w:type="pct"/>
-        <w:tblLayout w:type="fixed"/>
-        <w:tblLook w:val="04A0" w:firstRow="1" w:lastRow="0" w:firstColumn="1" w:lastColumn="0" w:noHBand="0" w:noVBand="1"/>
-      </w:tblPr>
-      <w:tblGrid>
-        <w:gridCol w:w="2519"/>
-        <w:gridCol w:w="1843"/>
-        <w:gridCol w:w="4926"/>
-      </w:tblGrid>
-      <w:tr>
-        <w:trPr>
-          <w:trHeight w:val="660"/>
-        </w:trPr>
-        <w:tc>
-          <w:tcPr>
-            <w:tcW w:w="5000" w:type="pct"/>
-            <w:gridSpan w:val="3"/>
-            <w:shd w:val="clear" w:color="auto" w:fill="EEECE1" w:themeFill="background2"/>
-            <w:vAlign w:val="center"/>
-          </w:tcPr>
-          <w:p>
-            <w:pPr>
-              <w:rPr>
-                <w:b/>
-                <w:sz w:val="24"/>
-              </w:rPr>
-            </w:pPr>
-            <w:proofErr w:type="spellStart"/>
-            <w:r>
-              <w:rPr>
-                <w:b/>
-                <w:sz w:val="24"/>
-              </w:rPr>
-              <w:t>Employe</w:t>
-            </w:r>
-            <w:proofErr w:type="spellEnd"/>
-          </w:p>
-          <w:p>
-            <w:pPr>
-              <w:rPr>
-                <w:sz w:val="24"/>
-              </w:rPr>
-            </w:pPr>
-            <w:r>
-              <w:rPr>
-                <w:sz w:val="20"/>
-              </w:rPr>
-              <w:t>Employé</w:t>
-            </w:r>
-          </w:p>
-        </w:tc>
-      </w:tr>
-      <w:tr>
-        <w:trPr>
-          <w:trHeight w:val="256"/>
-        </w:trPr>
-        <w:tc>
-          <w:tcPr>
-            <w:tcW w:w="1356" w:type="pct"/>
-            <w:shd w:val="clear" w:color="auto" w:fill="EEECE1" w:themeFill="background2"/>
-          </w:tcPr>
-          <w:p>
-            <w:pPr>
-              <w:rPr>
-                <w:sz w:val="18"/>
-                <w:szCs w:val="18"/>
-              </w:rPr>
-            </w:pPr>
-            <w:r>
-              <w:rPr>
-                <w:sz w:val="18"/>
-                <w:szCs w:val="18"/>
-              </w:rPr>
-              <w:t>Code</w:t>
-            </w:r>
-          </w:p>
-        </w:tc>
-        <w:tc>
-          <w:tcPr>
-            <w:tcW w:w="992" w:type="pct"/>
-            <w:shd w:val="clear" w:color="auto" w:fill="EEECE1" w:themeFill="background2"/>
-          </w:tcPr>
-          <w:p>
-            <w:pPr>
-              <w:rPr>
-                <w:sz w:val="18"/>
-                <w:szCs w:val="18"/>
-              </w:rPr>
-            </w:pPr>
-            <w:r>
-              <w:rPr>
-                <w:sz w:val="18"/>
-                <w:szCs w:val="18"/>
-              </w:rPr>
-              <w:t>Data Type</w:t>
-            </w:r>
-          </w:p>
-        </w:tc>
-        <w:tc>
-          <w:tcPr>
-            <w:tcW w:w="2652" w:type="pct"/>
-            <w:shd w:val="clear" w:color="auto" w:fill="EEECE1" w:themeFill="background2"/>
-          </w:tcPr>
-          <w:p>
-            <w:pPr>
-              <w:rPr>
-                <w:sz w:val="18"/>
-                <w:szCs w:val="18"/>
-              </w:rPr>
-            </w:pPr>
-            <w:r>
-              <w:rPr>
-                <w:sz w:val="18"/>
-                <w:szCs w:val="18"/>
-              </w:rPr>
-              <w:t>Comment</w:t>
-            </w:r>
-          </w:p>
-        </w:tc>
-      </w:tr>
-      <w:tr>
-        <w:tc>
-          <w:tcPr>
-            <w:tcW w:w="1356" w:type="pct"/>
-            <w:tcMar>
-              <w:top w:w="28" w:type="dxa"/>
-              <w:bottom w:w="28" w:type="dxa"/>
-            </w:tcMar>
-          </w:tcPr>
-          <w:p>
-            <w:pPr>
-              <w:rPr>
-                <w:sz w:val="18"/>
-                <w:szCs w:val="18"/>
-              </w:rPr>
-            </w:pPr>
-            <w:proofErr w:type="spellStart"/>
-            <w:r>
-              <w:rPr>
-                <w:sz w:val="18"/>
-                <w:szCs w:val="18"/>
-              </w:rPr>
-              <w:t>Employe_Id</w:t>
-            </w:r>
-            <w:proofErr w:type="spellEnd"/>
-          </w:p>
-        </w:tc>
-        <w:tc>
-          <w:tcPr>
-            <w:tcW w:w="992" w:type="pct"/>
-            <w:tcMar>
-              <w:top w:w="28" w:type="dxa"/>
-              <w:bottom w:w="28" w:type="dxa"/>
-            </w:tcMar>
-          </w:tcPr>
-          <w:p>
-            <w:pPr>
-              <w:rPr>
-                <w:sz w:val="18"/>
-                <w:szCs w:val="18"/>
-              </w:rPr>
-            </w:pPr>
-            <w:proofErr w:type="spellStart"/>
-            <w:r>
-              <w:rPr>
-                <w:sz w:val="18"/>
-                <w:szCs w:val="18"/>
-              </w:rPr>
-              <w:t>int</w:t>
-            </w:r>
-            <w:proofErr w:type="spellEnd"/>
-          </w:p>
-        </w:tc>
-        <w:tc>
-          <w:tcPr>
-            <w:tcW w:w="2652" w:type="pct"/>
-            <w:tcMar>
-              <w:top w:w="28" w:type="dxa"/>
-              <w:bottom w:w="28" w:type="dxa"/>
-            </w:tcMar>
-          </w:tcPr>
-          <w:p>
-            <w:pPr>
-              <w:rPr>
-                <w:sz w:val="18"/>
-                <w:szCs w:val="18"/>
-              </w:rPr>
-            </w:pPr>
-            <w:r>
-              <w:rPr>
-                <w:sz w:val="18"/>
-                <w:szCs w:val="18"/>
-              </w:rPr>
-              <w:t>Identificateur</w:t>
-            </w:r>
-          </w:p>
-        </w:tc>
-      </w:tr>
-      <w:tr>
-        <w:tc>
-          <w:tcPr>
-            <w:tcW w:w="1356" w:type="pct"/>
-            <w:tcMar>
-              <w:top w:w="28" w:type="dxa"/>
-              <w:bottom w:w="28" w:type="dxa"/>
-            </w:tcMar>
-          </w:tcPr>
-          <w:p>
-            <w:pPr>
-              <w:rPr>
-                <w:sz w:val="18"/>
-                <w:szCs w:val="18"/>
-              </w:rPr>
-            </w:pPr>
-            <w:r>
-              <w:rPr>
-                <w:sz w:val="18"/>
-                <w:szCs w:val="18"/>
-              </w:rPr>
-              <w:t>Nom</w:t>
-            </w:r>
-          </w:p>
-        </w:tc>
-        <w:tc>
-          <w:tcPr>
-            <w:tcW w:w="992" w:type="pct"/>
-            <w:tcMar>
-              <w:top w:w="28" w:type="dxa"/>
-              <w:bottom w:w="28" w:type="dxa"/>
-            </w:tcMar>
-          </w:tcPr>
-          <w:p>
-            <w:pPr>
-              <w:rPr>
-                <w:sz w:val="18"/>
-                <w:szCs w:val="18"/>
-              </w:rPr>
-            </w:pPr>
-            <w:r>
-              <w:rPr>
-                <w:sz w:val="18"/>
-                <w:szCs w:val="18"/>
-              </w:rPr>
-              <w:t>string</w:t>
-            </w:r>
-          </w:p>
-        </w:tc>
-        <w:tc>
-          <w:tcPr>
-            <w:tcW w:w="2652" w:type="pct"/>
-            <w:tcMar>
-              <w:top w:w="28" w:type="dxa"/>
-              <w:bottom w:w="28" w:type="dxa"/>
-            </w:tcMar>
-          </w:tcPr>
-          <w:p>
-            <w:pPr>
-              <w:rPr>
-                <w:sz w:val="18"/>
-                <w:szCs w:val="18"/>
-              </w:rPr>
-            </w:pPr>
-            <w:r>
-              <w:rPr>
-                <w:sz w:val="18"/>
-                <w:szCs w:val="18"/>
-              </w:rPr>
-              <w:t xml:space="preserve">Nom </w:t>
-            </w:r>
-          </w:p>
-        </w:tc>
-      </w:tr>
-      <w:tr>
-        <w:tc>
-          <w:tcPr>
-            <w:tcW w:w="1356" w:type="pct"/>
-            <w:tcMar>
-              <w:top w:w="28" w:type="dxa"/>
-              <w:bottom w:w="28" w:type="dxa"/>
-            </w:tcMar>
-          </w:tcPr>
-          <w:p>
-            <w:pPr>
-              <w:rPr>
-                <w:sz w:val="18"/>
-                <w:szCs w:val="18"/>
-              </w:rPr>
-            </w:pPr>
-            <w:proofErr w:type="spellStart"/>
-            <w:r>
-              <w:rPr>
-                <w:sz w:val="18"/>
-                <w:szCs w:val="18"/>
-              </w:rPr>
-              <w:t>Prenom</w:t>
-            </w:r>
-            <w:proofErr w:type="spellEnd"/>
-          </w:p>
-        </w:tc>
-        <w:tc>
-          <w:tcPr>
-            <w:tcW w:w="992" w:type="pct"/>
-            <w:tcMar>
-              <w:top w:w="28" w:type="dxa"/>
-              <w:bottom w:w="28" w:type="dxa"/>
-            </w:tcMar>
-          </w:tcPr>
-          <w:p>
-            <w:pPr>
-              <w:rPr>
-                <w:sz w:val="18"/>
-                <w:szCs w:val="18"/>
-              </w:rPr>
-            </w:pPr>
-            <w:r>
-              <w:rPr>
-                <w:sz w:val="18"/>
-                <w:szCs w:val="18"/>
-              </w:rPr>
-              <w:t>string</w:t>
-            </w:r>
-          </w:p>
-        </w:tc>
-        <w:tc>
-          <w:tcPr>
-            <w:tcW w:w="2652" w:type="pct"/>
-            <w:tcMar>
-              <w:top w:w="28" w:type="dxa"/>
-              <w:bottom w:w="28" w:type="dxa"/>
-            </w:tcMar>
-          </w:tcPr>
-          <w:p>
-            <w:pPr>
-              <w:rPr>
-                <w:sz w:val="18"/>
-                <w:szCs w:val="18"/>
-              </w:rPr>
-            </w:pPr>
-            <w:r>
-              <w:rPr>
-                <w:sz w:val="18"/>
-                <w:szCs w:val="18"/>
-              </w:rPr>
-              <w:t>Prénom</w:t>
-            </w:r>
-          </w:p>
-        </w:tc>
-      </w:tr>
-      <w:tr>
-        <w:trPr>
-          <w:trHeight w:val="116"/>
-        </w:trPr>
-        <w:tc>
-          <w:tcPr>
-            <w:tcW w:w="1356" w:type="pct"/>
-            <w:shd w:val="clear" w:color="auto" w:fill="EEECE1" w:themeFill="background2"/>
-            <w:tcMar>
-              <w:top w:w="28" w:type="dxa"/>
-              <w:bottom w:w="28" w:type="dxa"/>
-            </w:tcMar>
-            <w:vAlign w:val="center"/>
-          </w:tcPr>
-          <w:p>
-            <w:pPr>
-              <w:rPr>
-                <w:sz w:val="18"/>
-                <w:szCs w:val="18"/>
-              </w:rPr>
-            </w:pPr>
-            <w:r>
-              <w:rPr>
-                <w:sz w:val="18"/>
-                <w:szCs w:val="18"/>
-              </w:rPr>
-              <w:t>Relation</w:t>
-            </w:r>
-          </w:p>
-        </w:tc>
-        <w:tc>
-          <w:tcPr>
-            <w:tcW w:w="992" w:type="pct"/>
-            <w:shd w:val="clear" w:color="auto" w:fill="EEECE1" w:themeFill="background2"/>
-            <w:tcMar>
-              <w:top w:w="28" w:type="dxa"/>
-              <w:bottom w:w="28" w:type="dxa"/>
-            </w:tcMar>
-            <w:vAlign w:val="center"/>
-          </w:tcPr>
-          <w:p>
-            <w:pPr>
-              <w:rPr>
-                <w:sz w:val="18"/>
-                <w:szCs w:val="18"/>
-              </w:rPr>
-            </w:pPr>
-            <w:r>
-              <w:rPr>
-                <w:sz w:val="18"/>
-                <w:szCs w:val="18"/>
-              </w:rPr>
-              <w:t>Data Type</w:t>
-            </w:r>
-          </w:p>
-        </w:tc>
-        <w:tc>
-          <w:tcPr>
-            <w:tcW w:w="2652" w:type="pct"/>
-            <w:shd w:val="clear" w:color="auto" w:fill="EEECE1" w:themeFill="background2"/>
-            <w:tcMar>
-              <w:top w:w="28" w:type="dxa"/>
-              <w:bottom w:w="28" w:type="dxa"/>
-            </w:tcMar>
-            <w:vAlign w:val="center"/>
-          </w:tcPr>
-          <w:p>
-            <w:pPr>
-              <w:rPr>
-                <w:sz w:val="18"/>
-                <w:szCs w:val="18"/>
-              </w:rPr>
-            </w:pPr>
-            <w:r>
-              <w:rPr>
-                <w:sz w:val="18"/>
-                <w:szCs w:val="18"/>
-              </w:rPr>
-              <w:t>Comment</w:t>
-            </w:r>
-          </w:p>
-        </w:tc>
-      </w:tr>
-      <w:tr>
-        <w:tc>
-          <w:tcPr>
-            <w:tcW w:w="1356" w:type="pct"/>
-            <w:tcMar>
-              <w:top w:w="28" w:type="dxa"/>
-              <w:bottom w:w="28" w:type="dxa"/>
-            </w:tcMar>
-          </w:tcPr>
-          <w:p>
-            <w:pPr>
-              <w:rPr>
-                <w:sz w:val="18"/>
-                <w:szCs w:val="18"/>
-              </w:rPr>
-            </w:pPr>
             <w:proofErr w:type="spellStart"/>
             <w:r>
               <w:rPr>
@@ -3958,7 +3355,7 @@
     </w:tbl>
     <w:p/>
     <w:sectPr>
-      <w:pgSz w:w="11906" w:h="16838"/>
+      <w:pgSz w:w="16838" w:h="11906" w:orient="landscape"/>
       <w:pgMar w:top="1417" w:right="1417" w:bottom="1417" w:left="1417" w:header="708" w:footer="708" w:gutter="0"/>
       <w:cols w:space="708"/>
       <w:titlePg/>
@@ -7991,7 +7388,7 @@
 <file path=customXml/item1.xml><?xml version="1.0" encoding="utf-8"?>
 <CoverPageProperties xmlns="http://schemas.microsoft.com/office/2006/coverPageProps">
   <PublishDate>2015-10-22T00:00:00</PublishDate>
-  <Abstract>Ce guide définit une méthode de développement applicable aux langages de programmation orienté-objet et basé sur le patron Modèle-Vue-Contrôleur.</Abstract>
+  <Abstract>Système de documentation.</Abstract>
   <CompanyAddress/>
   <CompanyPhone/>
   <CompanyFax/>
@@ -8012,7 +7409,7 @@
 </file>
 
 <file path=customXml/itemProps2.xml><?xml version="1.0" encoding="utf-8"?>
-<ds:datastoreItem xmlns:ds="http://schemas.openxmlformats.org/officeDocument/2006/customXml" ds:itemID="{EF15304B-5649-418C-B64A-948AE871ED7F}">
+<ds:datastoreItem xmlns:ds="http://schemas.openxmlformats.org/officeDocument/2006/customXml" ds:itemID="{AC68C35F-915C-4BFC-BA7D-69C2F8B275A7}">
   <ds:schemaRefs>
     <ds:schemaRef ds:uri="http://schemas.openxmlformats.org/officeDocument/2006/bibliography"/>
   </ds:schemaRefs>

</xml_diff>